<commit_message>
Se realizaron los siguientes cambios en el documento: 1. forma en que se llevo a realizar el sprint 1. 2. presentación. 3.enlace de trello
</commit_message>
<xml_diff>
--- a/presentacionGrupo.docx
+++ b/presentacionGrupo.docx
@@ -1,6 +1,6 @@
 
 <file path=word/document.xml><?xml version="1.0" encoding="utf-8"?>
-<w:document xmlns:wpc="http://schemas.microsoft.com/office/word/2010/wordprocessingCanvas" xmlns:cx="http://schemas.microsoft.com/office/drawing/2014/chartex" xmlns:cx1="http://schemas.microsoft.com/office/drawing/2015/9/8/chartex" xmlns:cx2="http://schemas.microsoft.com/office/drawing/2015/10/21/chartex" xmlns:cx3="http://schemas.microsoft.com/office/drawing/2016/5/9/chartex" xmlns:cx4="http://schemas.microsoft.com/office/drawing/2016/5/10/chartex" xmlns:cx5="http://schemas.microsoft.com/office/drawing/2016/5/11/chartex" xmlns:cx6="http://schemas.microsoft.com/office/drawing/2016/5/12/chartex" xmlns:cx7="http://schemas.microsoft.com/office/drawing/2016/5/13/chartex" xmlns:cx8="http://schemas.microsoft.com/office/drawing/2016/5/14/chartex" xmlns:mc="http://schemas.openxmlformats.org/markup-compatibility/2006" xmlns:aink="http://schemas.microsoft.com/office/drawing/2016/ink" xmlns:am3d="http://schemas.microsoft.com/office/drawing/2017/model3d" xmlns:o="urn:schemas-microsoft-com:office:office" xmlns:r="http://schemas.openxmlformats.org/officeDocument/2006/relationships" xmlns:m="http://schemas.openxmlformats.org/officeDocument/2006/math" xmlns:v="urn:schemas-microsoft-com:vml" xmlns:wp14="http://schemas.microsoft.com/office/word/2010/wordprocessingDrawing" xmlns:wp="http://schemas.openxmlformats.org/drawingml/2006/wordprocessingDrawing" xmlns:w10="urn:schemas-microsoft-com:office:word" xmlns:w="http://schemas.openxmlformats.org/wordprocessingml/2006/main" xmlns:w14="http://schemas.microsoft.com/office/word/2010/wordml" xmlns:w15="http://schemas.microsoft.com/office/word/2012/wordml" xmlns:w16cex="http://schemas.microsoft.com/office/word/2018/wordml/cex" xmlns:w16cid="http://schemas.microsoft.com/office/word/2016/wordml/cid" xmlns:w16="http://schemas.microsoft.com/office/word/2018/wordml" xmlns:w16sdtdh="http://schemas.microsoft.com/office/word/2020/wordml/sdtdatahash" xmlns:w16se="http://schemas.microsoft.com/office/word/2015/wordml/symex" xmlns:wpg="http://schemas.microsoft.com/office/word/2010/wordprocessingGroup" xmlns:wpi="http://schemas.microsoft.com/office/word/2010/wordprocessingInk" xmlns:wne="http://schemas.microsoft.com/office/word/2006/wordml" xmlns:wps="http://schemas.microsoft.com/office/word/2010/wordprocessingShape" mc:Ignorable="w14 w15 w16se w16cid w16 w16cex w16sdtdh wp14">
+<w:document xmlns:wpc="http://schemas.microsoft.com/office/word/2010/wordprocessingCanvas" xmlns:cx="http://schemas.microsoft.com/office/drawing/2014/chartex" xmlns:cx1="http://schemas.microsoft.com/office/drawing/2015/9/8/chartex" xmlns:cx2="http://schemas.microsoft.com/office/drawing/2015/10/21/chartex" xmlns:cx3="http://schemas.microsoft.com/office/drawing/2016/5/9/chartex" xmlns:cx4="http://schemas.microsoft.com/office/drawing/2016/5/10/chartex" xmlns:cx5="http://schemas.microsoft.com/office/drawing/2016/5/11/chartex" xmlns:cx6="http://schemas.microsoft.com/office/drawing/2016/5/12/chartex" xmlns:cx7="http://schemas.microsoft.com/office/drawing/2016/5/13/chartex" xmlns:cx8="http://schemas.microsoft.com/office/drawing/2016/5/14/chartex" xmlns:mc="http://schemas.openxmlformats.org/markup-compatibility/2006" xmlns:aink="http://schemas.microsoft.com/office/drawing/2016/ink" xmlns:am3d="http://schemas.microsoft.com/office/drawing/2017/model3d" xmlns:o="urn:schemas-microsoft-com:office:office" xmlns:r="http://schemas.openxmlformats.org/officeDocument/2006/relationships" xmlns:m="http://schemas.openxmlformats.org/officeDocument/2006/math" xmlns:v="urn:schemas-microsoft-com:vml" xmlns:wp14="http://schemas.microsoft.com/office/word/2010/wordprocessingDrawing" xmlns:wp="http://schemas.openxmlformats.org/drawingml/2006/wordprocessingDrawing" xmlns:w10="urn:schemas-microsoft-com:office:word" xmlns:w="http://schemas.openxmlformats.org/wordprocessingml/2006/main" xmlns:w14="http://schemas.microsoft.com/office/word/2010/wordml" xmlns:w15="http://schemas.microsoft.com/office/word/2012/wordml" xmlns:w16cex="http://schemas.microsoft.com/office/word/2018/wordml/cex" xmlns:w16cid="http://schemas.microsoft.com/office/word/2016/wordml/cid" xmlns:w16="http://schemas.microsoft.com/office/word/2018/wordml" xmlns:w16se="http://schemas.microsoft.com/office/word/2015/wordml/symex" xmlns:wpg="http://schemas.microsoft.com/office/word/2010/wordprocessingGroup" xmlns:wpi="http://schemas.microsoft.com/office/word/2010/wordprocessingInk" xmlns:wne="http://schemas.microsoft.com/office/word/2006/wordml" xmlns:wps="http://schemas.microsoft.com/office/word/2010/wordprocessingShape" mc:Ignorable="w14 w15 w16se w16cid w16 w16cex wp14">
   <w:body>
     <w:p>
       <w:pPr>
@@ -32,42 +32,8 @@
           <w:szCs w:val="24"/>
           <w:shd w:val="clear" w:color="auto" w:fill="FFFFFF"/>
         </w:rPr>
-        <w:t xml:space="preserve">21st </w:t>
-      </w:r>
-      <w:proofErr w:type="spellStart"/>
-      <w:r>
-        <w:rPr>
-          <w:rFonts w:ascii="Times New Roman" w:hAnsi="Times New Roman" w:cs="Times New Roman"/>
-          <w:color w:val="212121"/>
-          <w:sz w:val="24"/>
-          <w:szCs w:val="24"/>
-          <w:shd w:val="clear" w:color="auto" w:fill="FFFFFF"/>
-        </w:rPr>
-        <w:t>Centuary</w:t>
-      </w:r>
-      <w:proofErr w:type="spellEnd"/>
-      <w:r>
-        <w:rPr>
-          <w:rFonts w:ascii="Times New Roman" w:hAnsi="Times New Roman" w:cs="Times New Roman"/>
-          <w:color w:val="212121"/>
-          <w:sz w:val="24"/>
-          <w:szCs w:val="24"/>
-          <w:shd w:val="clear" w:color="auto" w:fill="FFFFFF"/>
-        </w:rPr>
-        <w:t xml:space="preserve"> </w:t>
-      </w:r>
-      <w:proofErr w:type="spellStart"/>
-      <w:r>
-        <w:rPr>
-          <w:rFonts w:ascii="Times New Roman" w:hAnsi="Times New Roman" w:cs="Times New Roman"/>
-          <w:color w:val="212121"/>
-          <w:sz w:val="24"/>
-          <w:szCs w:val="24"/>
-          <w:shd w:val="clear" w:color="auto" w:fill="FFFFFF"/>
-        </w:rPr>
-        <w:t>Developers</w:t>
-      </w:r>
-      <w:proofErr w:type="spellEnd"/>
+        <w:t>21st Centuary Developers</w:t>
+      </w:r>
     </w:p>
     <w:p>
       <w:pPr>
@@ -557,106 +523,121 @@
           <w:szCs w:val="24"/>
           <w:shd w:val="clear" w:color="auto" w:fill="FFFFFF"/>
         </w:rPr>
-        <w:t xml:space="preserve">Completar…  </w:t>
-      </w:r>
-      <w:r>
-        <w:rPr>
-          <w:rFonts w:ascii="Times New Roman" w:hAnsi="Times New Roman" w:cs="Times New Roman"/>
-          <w:color w:val="212121"/>
-          <w:sz w:val="24"/>
-          <w:szCs w:val="24"/>
-          <w:shd w:val="clear" w:color="auto" w:fill="FFFFFF"/>
-        </w:rPr>
-        <w:t>Sebastian P</w:t>
-      </w:r>
-    </w:p>
-    <w:p>
-      <w:pPr>
-        <w:rPr>
-          <w:rFonts w:ascii="Times New Roman" w:hAnsi="Times New Roman" w:cs="Times New Roman"/>
-          <w:color w:val="212121"/>
-          <w:sz w:val="24"/>
-          <w:szCs w:val="24"/>
-          <w:shd w:val="clear" w:color="auto" w:fill="FFFFFF"/>
-        </w:rPr>
-      </w:pPr>
-    </w:p>
-    <w:p>
-      <w:pPr>
-        <w:rPr>
-          <w:rFonts w:ascii="Times New Roman" w:hAnsi="Times New Roman" w:cs="Times New Roman"/>
-          <w:color w:val="212121"/>
-          <w:sz w:val="24"/>
-          <w:szCs w:val="24"/>
-          <w:shd w:val="clear" w:color="auto" w:fill="FFFFFF"/>
-        </w:rPr>
-      </w:pPr>
-    </w:p>
-    <w:p>
-      <w:pPr>
-        <w:rPr>
-          <w:rFonts w:ascii="Times New Roman" w:hAnsi="Times New Roman" w:cs="Times New Roman"/>
-          <w:color w:val="212121"/>
-          <w:sz w:val="24"/>
-          <w:szCs w:val="24"/>
-          <w:shd w:val="clear" w:color="auto" w:fill="FFFFFF"/>
-        </w:rPr>
-      </w:pPr>
-    </w:p>
-    <w:p>
-      <w:pPr>
-        <w:rPr>
-          <w:rFonts w:ascii="Times New Roman" w:hAnsi="Times New Roman" w:cs="Times New Roman"/>
-          <w:color w:val="212121"/>
-          <w:sz w:val="24"/>
-          <w:szCs w:val="24"/>
-          <w:shd w:val="clear" w:color="auto" w:fill="FFFFFF"/>
-        </w:rPr>
-      </w:pPr>
-    </w:p>
-    <w:p>
-      <w:pPr>
-        <w:rPr>
-          <w:rFonts w:ascii="Times New Roman" w:hAnsi="Times New Roman" w:cs="Times New Roman"/>
-          <w:color w:val="212121"/>
-          <w:sz w:val="24"/>
-          <w:szCs w:val="24"/>
-          <w:shd w:val="clear" w:color="auto" w:fill="FFFFFF"/>
-        </w:rPr>
-      </w:pPr>
-    </w:p>
-    <w:p>
-      <w:pPr>
-        <w:rPr>
-          <w:rFonts w:ascii="Times New Roman" w:hAnsi="Times New Roman" w:cs="Times New Roman"/>
-          <w:color w:val="212121"/>
-          <w:sz w:val="24"/>
-          <w:szCs w:val="24"/>
-          <w:shd w:val="clear" w:color="auto" w:fill="FFFFFF"/>
-        </w:rPr>
-      </w:pPr>
-    </w:p>
-    <w:p>
-      <w:pPr>
-        <w:rPr>
-          <w:rFonts w:ascii="Times New Roman" w:hAnsi="Times New Roman" w:cs="Times New Roman"/>
-          <w:color w:val="212121"/>
-          <w:sz w:val="24"/>
-          <w:szCs w:val="24"/>
-          <w:shd w:val="clear" w:color="auto" w:fill="FFFFFF"/>
-        </w:rPr>
-      </w:pPr>
-    </w:p>
-    <w:p>
-      <w:pPr>
-        <w:rPr>
-          <w:rFonts w:ascii="Times New Roman" w:hAnsi="Times New Roman" w:cs="Times New Roman"/>
-          <w:color w:val="212121"/>
-          <w:sz w:val="24"/>
-          <w:szCs w:val="24"/>
-          <w:shd w:val="clear" w:color="auto" w:fill="FFFFFF"/>
-        </w:rPr>
-      </w:pPr>
+        <w:t>Para lo lograr la consecución del sprint 1 se procedió a formalizar los integrantes del grupo por WhatsApp, se creó un grupo interno para definir en que momento se realizaría la reunión inicial para conocer los integrantes y definir cada uno de los procesos.</w:t>
+      </w:r>
+    </w:p>
+    <w:p>
+      <w:pPr>
+        <w:rPr>
+          <w:rFonts w:ascii="Times New Roman" w:hAnsi="Times New Roman" w:cs="Times New Roman"/>
+          <w:color w:val="212121"/>
+          <w:sz w:val="24"/>
+          <w:szCs w:val="24"/>
+          <w:shd w:val="clear" w:color="auto" w:fill="FFFFFF"/>
+        </w:rPr>
+      </w:pPr>
+      <w:r>
+        <w:rPr>
+          <w:rFonts w:ascii="Times New Roman" w:hAnsi="Times New Roman" w:cs="Times New Roman"/>
+          <w:color w:val="212121"/>
+          <w:sz w:val="24"/>
+          <w:szCs w:val="24"/>
+          <w:shd w:val="clear" w:color="auto" w:fill="FFFFFF"/>
+        </w:rPr>
+        <w:t>Se realizó la primera reunión en la que se presentaron cada uno de los integrantes del equipo de trabajo y se habló sobre su experiencia en programación y Scrum, se revisó los materiales presentados en la plataforma educativa para poder tener un mejor desempeño en el desarrollo del sprint.</w:t>
+      </w:r>
+    </w:p>
+    <w:p>
+      <w:pPr>
+        <w:rPr>
+          <w:rFonts w:ascii="Times New Roman" w:hAnsi="Times New Roman" w:cs="Times New Roman"/>
+          <w:color w:val="212121"/>
+          <w:sz w:val="24"/>
+          <w:szCs w:val="24"/>
+          <w:shd w:val="clear" w:color="auto" w:fill="FFFFFF"/>
+        </w:rPr>
+      </w:pPr>
+      <w:r>
+        <w:rPr>
+          <w:rFonts w:ascii="Times New Roman" w:hAnsi="Times New Roman" w:cs="Times New Roman"/>
+          <w:color w:val="212121"/>
+          <w:sz w:val="24"/>
+          <w:szCs w:val="24"/>
+          <w:shd w:val="clear" w:color="auto" w:fill="FFFFFF"/>
+        </w:rPr>
+        <w:t xml:space="preserve">Luego se tomó la decisión de cuales serían los roles del Scrum que tendría cada uno de los integrantes del equipo (estos se explicarán mas adelante). Pasamos a realizar la creación del repositorio, el tablero de trello, organizar </w:t>
+      </w:r>
+      <w:r>
+        <w:rPr>
+          <w:rFonts w:ascii="Times New Roman" w:hAnsi="Times New Roman" w:cs="Times New Roman"/>
+          <w:color w:val="212121"/>
+          <w:sz w:val="24"/>
+          <w:szCs w:val="24"/>
+          <w:shd w:val="clear" w:color="auto" w:fill="FFFFFF"/>
+        </w:rPr>
+        <w:t xml:space="preserve">los responsables de </w:t>
+      </w:r>
+      <w:r>
+        <w:rPr>
+          <w:rFonts w:ascii="Times New Roman" w:hAnsi="Times New Roman" w:cs="Times New Roman"/>
+          <w:color w:val="212121"/>
+          <w:sz w:val="24"/>
+          <w:szCs w:val="24"/>
+          <w:shd w:val="clear" w:color="auto" w:fill="FFFFFF"/>
+        </w:rPr>
+        <w:t xml:space="preserve">cada una de las </w:t>
+      </w:r>
+      <w:r>
+        <w:rPr>
+          <w:rFonts w:ascii="Times New Roman" w:hAnsi="Times New Roman" w:cs="Times New Roman"/>
+          <w:color w:val="212121"/>
+          <w:sz w:val="24"/>
+          <w:szCs w:val="24"/>
+          <w:shd w:val="clear" w:color="auto" w:fill="FFFFFF"/>
+        </w:rPr>
+        <w:t>tareas que</w:t>
+      </w:r>
+      <w:r>
+        <w:rPr>
+          <w:rFonts w:ascii="Times New Roman" w:hAnsi="Times New Roman" w:cs="Times New Roman"/>
+          <w:color w:val="212121"/>
+          <w:sz w:val="24"/>
+          <w:szCs w:val="24"/>
+          <w:shd w:val="clear" w:color="auto" w:fill="FFFFFF"/>
+        </w:rPr>
+        <w:t xml:space="preserve"> se debían desarrollar </w:t>
+      </w:r>
+      <w:r>
+        <w:rPr>
+          <w:rFonts w:ascii="Times New Roman" w:hAnsi="Times New Roman" w:cs="Times New Roman"/>
+          <w:color w:val="212121"/>
+          <w:sz w:val="24"/>
+          <w:szCs w:val="24"/>
+          <w:shd w:val="clear" w:color="auto" w:fill="FFFFFF"/>
+        </w:rPr>
+        <w:t>en el transcurso de la semana.</w:t>
+      </w:r>
+    </w:p>
+    <w:p>
+      <w:pPr>
+        <w:rPr>
+          <w:rFonts w:ascii="Times New Roman" w:hAnsi="Times New Roman" w:cs="Times New Roman"/>
+          <w:color w:val="212121"/>
+          <w:sz w:val="24"/>
+          <w:szCs w:val="24"/>
+          <w:shd w:val="clear" w:color="auto" w:fill="FFFFFF"/>
+        </w:rPr>
+      </w:pPr>
+      <w:r>
+        <w:rPr>
+          <w:rFonts w:ascii="Times New Roman" w:hAnsi="Times New Roman" w:cs="Times New Roman"/>
+          <w:color w:val="212121"/>
+          <w:sz w:val="24"/>
+          <w:szCs w:val="24"/>
+          <w:shd w:val="clear" w:color="auto" w:fill="FFFFFF"/>
+        </w:rPr>
+        <w:t>Se llevó un control de accesos a cada una de las herramientas para realizar las tareas propuestas para finalmente lograr la consecución del spint 1.</w:t>
+      </w:r>
     </w:p>
     <w:p>
       <w:pPr>
@@ -1234,15 +1215,6 @@
           <w:shd w:val="clear" w:color="auto" w:fill="FFFFFF"/>
         </w:rPr>
         <w:tab/>
-      </w:r>
-      <w:r>
-        <w:rPr>
-          <w:rFonts w:ascii="Times New Roman" w:hAnsi="Times New Roman" w:cs="Times New Roman"/>
-          <w:color w:val="212121"/>
-          <w:sz w:val="24"/>
-          <w:szCs w:val="24"/>
-          <w:shd w:val="clear" w:color="auto" w:fill="FFFFFF"/>
-        </w:rPr>
         <w:t>https://github.com/Dami-power/21st-century-developers.git</w:t>
       </w:r>
     </w:p>
@@ -1550,19 +1522,49 @@
           <w:szCs w:val="24"/>
           <w:shd w:val="clear" w:color="auto" w:fill="FFFFFF"/>
         </w:rPr>
-        <w:t>Se requiere compartir el enlace de Trello, en el que se deberán evidenciar los diferentes aportes de cada uno de los integrantes del proyecto.</w:t>
-      </w:r>
-    </w:p>
-    <w:p>
-      <w:pPr>
-        <w:rPr>
-          <w:rFonts w:ascii="Times New Roman" w:hAnsi="Times New Roman" w:cs="Times New Roman"/>
-          <w:color w:val="212121"/>
-          <w:sz w:val="24"/>
-          <w:szCs w:val="24"/>
-          <w:shd w:val="clear" w:color="auto" w:fill="FFFFFF"/>
-        </w:rPr>
-      </w:pPr>
+        <w:t xml:space="preserve">Se </w:t>
+      </w:r>
+      <w:r>
+        <w:rPr>
+          <w:rFonts w:ascii="Times New Roman" w:hAnsi="Times New Roman" w:cs="Times New Roman"/>
+          <w:color w:val="212121"/>
+          <w:sz w:val="24"/>
+          <w:szCs w:val="24"/>
+          <w:shd w:val="clear" w:color="auto" w:fill="FFFFFF"/>
+        </w:rPr>
+        <w:t>comparte enlace de Trello donde se evidencian</w:t>
+      </w:r>
+      <w:r>
+        <w:rPr>
+          <w:rFonts w:ascii="Times New Roman" w:hAnsi="Times New Roman" w:cs="Times New Roman"/>
+          <w:color w:val="212121"/>
+          <w:sz w:val="24"/>
+          <w:szCs w:val="24"/>
+          <w:shd w:val="clear" w:color="auto" w:fill="FFFFFF"/>
+        </w:rPr>
+        <w:t xml:space="preserve"> los cambios realizados por cada uno de los miembros del equipo de trabajo.</w:t>
+      </w:r>
+    </w:p>
+    <w:p>
+      <w:pPr>
+        <w:rPr>
+          <w:rFonts w:ascii="Times New Roman" w:hAnsi="Times New Roman" w:cs="Times New Roman"/>
+          <w:color w:val="212121"/>
+          <w:sz w:val="24"/>
+          <w:szCs w:val="24"/>
+          <w:shd w:val="clear" w:color="auto" w:fill="FFFFFF"/>
+        </w:rPr>
+      </w:pPr>
+      <w:r>
+        <w:rPr>
+          <w:rFonts w:ascii="Times New Roman" w:hAnsi="Times New Roman" w:cs="Times New Roman"/>
+          <w:color w:val="212121"/>
+          <w:sz w:val="24"/>
+          <w:szCs w:val="24"/>
+          <w:shd w:val="clear" w:color="auto" w:fill="FFFFFF"/>
+        </w:rPr>
+        <w:t>https://trello.com/b/AXop7oTt/sprint-1</w:t>
+      </w:r>
     </w:p>
     <w:p>
       <w:pPr>
@@ -2192,51 +2194,6 @@
           <w:szCs w:val="24"/>
           <w:shd w:val="clear" w:color="auto" w:fill="FFFFFF"/>
         </w:rPr>
-      </w:pPr>
-      <w:r>
-        <w:rPr>
-          <w:rFonts w:ascii="Times New Roman" w:hAnsi="Times New Roman" w:cs="Times New Roman"/>
-          <w:color w:val="212121"/>
-          <w:sz w:val="24"/>
-          <w:szCs w:val="24"/>
-          <w:shd w:val="clear" w:color="auto" w:fill="FFFFFF"/>
-        </w:rPr>
-        <w:t>5.</w:t>
-      </w:r>
-      <w:r>
-        <w:rPr>
-          <w:rFonts w:ascii="Times New Roman" w:hAnsi="Times New Roman" w:cs="Times New Roman"/>
-          <w:b/>
-          <w:bCs/>
-          <w:color w:val="212121"/>
-          <w:sz w:val="24"/>
-          <w:szCs w:val="24"/>
-          <w:shd w:val="clear" w:color="auto" w:fill="FFFFFF"/>
-        </w:rPr>
-        <w:t xml:space="preserve"> </w:t>
-      </w:r>
-      <w:r>
-        <w:rPr>
-          <w:rFonts w:ascii="Times New Roman" w:hAnsi="Times New Roman" w:cs="Times New Roman"/>
-          <w:b/>
-          <w:bCs/>
-          <w:color w:val="212121"/>
-          <w:sz w:val="24"/>
-          <w:szCs w:val="24"/>
-          <w:shd w:val="clear" w:color="auto" w:fill="FFFFFF"/>
-        </w:rPr>
-        <w:t xml:space="preserve">Gestión de usuarios y roles. </w:t>
-      </w:r>
-    </w:p>
-    <w:p>
-      <w:pPr>
-        <w:rPr>
-          <w:rFonts w:ascii="Times New Roman" w:hAnsi="Times New Roman" w:cs="Times New Roman"/>
-          <w:color w:val="212121"/>
-          <w:sz w:val="24"/>
-          <w:szCs w:val="24"/>
-          <w:shd w:val="clear" w:color="auto" w:fill="FFFFFF"/>
-        </w:rPr>
         <w:sectPr>
           <w:type w:val="continuous"/>
           <w:pgSz w:w="12240" w:h="15840" w:code="1"/>
@@ -2245,20 +2202,17 @@
           <w:docGrid w:linePitch="326"/>
         </w:sectPr>
       </w:pPr>
-    </w:p>
-    <w:p>
-      <w:pPr>
-        <w:rPr>
-          <w:rFonts w:ascii="Times New Roman" w:hAnsi="Times New Roman" w:cs="Times New Roman"/>
-          <w:color w:val="212121"/>
-          <w:sz w:val="24"/>
-          <w:szCs w:val="24"/>
-          <w:shd w:val="clear" w:color="auto" w:fill="FFFFFF"/>
-        </w:rPr>
-      </w:pPr>
-    </w:p>
-    <w:p>
-      <w:pPr>
+      <w:r>
+        <w:rPr>
+          <w:rFonts w:ascii="Times New Roman" w:hAnsi="Times New Roman" w:cs="Times New Roman"/>
+          <w:color w:val="212121"/>
+          <w:sz w:val="24"/>
+          <w:szCs w:val="24"/>
+          <w:shd w:val="clear" w:color="auto" w:fill="FFFFFF"/>
+        </w:rPr>
+        <w:t>5.</w:t>
+      </w:r>
+      <w:r>
         <w:rPr>
           <w:rFonts w:ascii="Times New Roman" w:hAnsi="Times New Roman" w:cs="Times New Roman"/>
           <w:b/>
@@ -2268,7 +2222,8 @@
           <w:szCs w:val="24"/>
           <w:shd w:val="clear" w:color="auto" w:fill="FFFFFF"/>
         </w:rPr>
-      </w:pPr>
+        <w:t xml:space="preserve"> </w:t>
+      </w:r>
       <w:r>
         <w:rPr>
           <w:rFonts w:ascii="Times New Roman" w:hAnsi="Times New Roman" w:cs="Times New Roman"/>
@@ -2279,9 +2234,34 @@
           <w:szCs w:val="24"/>
           <w:shd w:val="clear" w:color="auto" w:fill="FFFFFF"/>
         </w:rPr>
-        <w:t>P</w:t>
-      </w:r>
-      <w:r>
+        <w:t xml:space="preserve">Gestión de usuarios y roles. </w:t>
+      </w:r>
+    </w:p>
+    <w:p>
+      <w:pPr>
+        <w:rPr>
+          <w:rFonts w:ascii="Times New Roman" w:hAnsi="Times New Roman" w:cs="Times New Roman"/>
+          <w:color w:val="212121"/>
+          <w:sz w:val="24"/>
+          <w:szCs w:val="24"/>
+          <w:shd w:val="clear" w:color="auto" w:fill="FFFFFF"/>
+        </w:rPr>
+      </w:pPr>
+      <w:r>
+        <w:rPr>
+          <w:rFonts w:ascii="Times New Roman" w:hAnsi="Times New Roman" w:cs="Times New Roman"/>
+          <w:color w:val="212121"/>
+          <w:sz w:val="24"/>
+          <w:szCs w:val="24"/>
+          <w:shd w:val="clear" w:color="auto" w:fill="FFFFFF"/>
+        </w:rPr>
+        <w:t>En este proyecto se debe realizar el modulo de ventas donde se evidencie cada uno de los ítems presentados anteriormente, esto debe realizarse con los lenguajes de programación (Html,Css,Java script). Este proyecto se realizará en equipos de trabajo bajo la metodología Scrum.</w:t>
+      </w:r>
+      <w:bookmarkStart w:id="0" w:name="_GoBack"/>
+      <w:bookmarkEnd w:id="0"/>
+    </w:p>
+    <w:p>
+      <w:pPr>
         <w:rPr>
           <w:rFonts w:ascii="Times New Roman" w:hAnsi="Times New Roman" w:cs="Times New Roman"/>
           <w:b/>
@@ -2291,7 +2271,31 @@
           <w:szCs w:val="24"/>
           <w:shd w:val="clear" w:color="auto" w:fill="FFFFFF"/>
         </w:rPr>
-        <w:t>resentación del equipo.</w:t>
+      </w:pPr>
+    </w:p>
+    <w:p>
+      <w:pPr>
+        <w:rPr>
+          <w:rFonts w:ascii="Times New Roman" w:hAnsi="Times New Roman" w:cs="Times New Roman"/>
+          <w:b/>
+          <w:bCs/>
+          <w:color w:val="212121"/>
+          <w:sz w:val="24"/>
+          <w:szCs w:val="24"/>
+          <w:shd w:val="clear" w:color="auto" w:fill="FFFFFF"/>
+        </w:rPr>
+      </w:pPr>
+      <w:r>
+        <w:rPr>
+          <w:rFonts w:ascii="Times New Roman" w:hAnsi="Times New Roman" w:cs="Times New Roman"/>
+          <w:b/>
+          <w:bCs/>
+          <w:color w:val="212121"/>
+          <w:sz w:val="24"/>
+          <w:szCs w:val="24"/>
+          <w:shd w:val="clear" w:color="auto" w:fill="FFFFFF"/>
+        </w:rPr>
+        <w:t>Presentación del equipo.</w:t>
       </w:r>
     </w:p>
     <w:p>
@@ -2357,29 +2361,7 @@
           <w:szCs w:val="24"/>
           <w:shd w:val="clear" w:color="auto" w:fill="FFFFFF"/>
         </w:rPr>
-        <w:t xml:space="preserve">Karen Vanessa Orjuela </w:t>
-      </w:r>
-      <w:proofErr w:type="spellStart"/>
-      <w:r>
-        <w:rPr>
-          <w:rFonts w:ascii="Times New Roman" w:hAnsi="Times New Roman" w:cs="Times New Roman"/>
-          <w:color w:val="212121"/>
-          <w:sz w:val="24"/>
-          <w:szCs w:val="24"/>
-          <w:shd w:val="clear" w:color="auto" w:fill="FFFFFF"/>
-        </w:rPr>
-        <w:t>Tocora</w:t>
-      </w:r>
-      <w:proofErr w:type="spellEnd"/>
-      <w:r>
-        <w:rPr>
-          <w:rFonts w:ascii="Times New Roman" w:hAnsi="Times New Roman" w:cs="Times New Roman"/>
-          <w:color w:val="212121"/>
-          <w:sz w:val="24"/>
-          <w:szCs w:val="24"/>
-          <w:shd w:val="clear" w:color="auto" w:fill="FFFFFF"/>
-        </w:rPr>
-        <w:t xml:space="preserve"> es estudiante de ingeniería de sistemas</w:t>
+        <w:t>Karen Vanessa Orjuela Tocora es estudiante de ingeniería de sistemas</w:t>
       </w:r>
       <w:r>
         <w:rPr>
@@ -2399,41 +2381,7 @@
           <w:szCs w:val="24"/>
           <w:shd w:val="clear" w:color="auto" w:fill="FFFFFF"/>
         </w:rPr>
-        <w:t xml:space="preserve">tiene </w:t>
-      </w:r>
-      <w:proofErr w:type="spellStart"/>
-      <w:r>
-        <w:rPr>
-          <w:rFonts w:ascii="Times New Roman" w:hAnsi="Times New Roman" w:cs="Times New Roman"/>
-          <w:color w:val="212121"/>
-          <w:sz w:val="24"/>
-          <w:szCs w:val="24"/>
-          <w:shd w:val="clear" w:color="auto" w:fill="FFFFFF"/>
-        </w:rPr>
-        <w:t>conocimentos</w:t>
-      </w:r>
-      <w:proofErr w:type="spellEnd"/>
-      <w:r>
-        <w:rPr>
-          <w:rFonts w:ascii="Times New Roman" w:hAnsi="Times New Roman" w:cs="Times New Roman"/>
-          <w:color w:val="212121"/>
-          <w:sz w:val="24"/>
-          <w:szCs w:val="24"/>
-          <w:shd w:val="clear" w:color="auto" w:fill="FFFFFF"/>
-        </w:rPr>
-        <w:t xml:space="preserve"> básicos de </w:t>
-      </w:r>
-      <w:proofErr w:type="spellStart"/>
-      <w:proofErr w:type="gramStart"/>
-      <w:r>
-        <w:rPr>
-          <w:rFonts w:ascii="Times New Roman" w:hAnsi="Times New Roman" w:cs="Times New Roman"/>
-          <w:color w:val="212121"/>
-          <w:sz w:val="24"/>
-          <w:szCs w:val="24"/>
-          <w:shd w:val="clear" w:color="auto" w:fill="FFFFFF"/>
-        </w:rPr>
-        <w:t>Html,Css</w:t>
+        <w:t>tiene conocimentos básicos de Html,Css</w:t>
       </w:r>
       <w:r>
         <w:rPr>
@@ -2445,39 +2393,15 @@
         </w:rPr>
         <w:t>s</w:t>
       </w:r>
-      <w:proofErr w:type="spellEnd"/>
-      <w:proofErr w:type="gramEnd"/>
-      <w:r>
-        <w:rPr>
-          <w:rFonts w:ascii="Times New Roman" w:hAnsi="Times New Roman" w:cs="Times New Roman"/>
-          <w:color w:val="212121"/>
-          <w:sz w:val="24"/>
-          <w:szCs w:val="24"/>
-          <w:shd w:val="clear" w:color="auto" w:fill="FFFFFF"/>
-        </w:rPr>
-        <w:t xml:space="preserve"> y Git-</w:t>
-      </w:r>
-      <w:proofErr w:type="spellStart"/>
-      <w:r>
-        <w:rPr>
-          <w:rFonts w:ascii="Times New Roman" w:hAnsi="Times New Roman" w:cs="Times New Roman"/>
-          <w:color w:val="212121"/>
-          <w:sz w:val="24"/>
-          <w:szCs w:val="24"/>
-          <w:shd w:val="clear" w:color="auto" w:fill="FFFFFF"/>
-        </w:rPr>
-        <w:t>Github</w:t>
-      </w:r>
-      <w:proofErr w:type="spellEnd"/>
-      <w:r>
-        <w:rPr>
-          <w:rFonts w:ascii="Times New Roman" w:hAnsi="Times New Roman" w:cs="Times New Roman"/>
-          <w:color w:val="212121"/>
-          <w:sz w:val="24"/>
-          <w:szCs w:val="24"/>
-          <w:shd w:val="clear" w:color="auto" w:fill="FFFFFF"/>
-        </w:rPr>
-        <w:t>, S</w:t>
+      <w:r>
+        <w:rPr>
+          <w:rFonts w:ascii="Times New Roman" w:hAnsi="Times New Roman" w:cs="Times New Roman"/>
+          <w:color w:val="212121"/>
+          <w:sz w:val="24"/>
+          <w:szCs w:val="24"/>
+          <w:shd w:val="clear" w:color="auto" w:fill="FFFFFF"/>
+        </w:rPr>
+        <w:t xml:space="preserve"> y Git-Github, S</w:t>
       </w:r>
       <w:r>
         <w:rPr>
@@ -2545,27 +2469,15 @@
           <w:shd w:val="clear" w:color="auto" w:fill="FFFFFF"/>
         </w:rPr>
       </w:pPr>
-      <w:proofErr w:type="gramStart"/>
-      <w:r>
-        <w:rPr>
-          <w:rFonts w:ascii="Times New Roman" w:hAnsi="Times New Roman" w:cs="Times New Roman"/>
-          <w:color w:val="212121"/>
-          <w:sz w:val="24"/>
-          <w:szCs w:val="24"/>
-          <w:shd w:val="clear" w:color="auto" w:fill="FFFFFF"/>
-        </w:rPr>
-        <w:t>Completar….</w:t>
-      </w:r>
-      <w:proofErr w:type="gramEnd"/>
-      <w:r>
-        <w:rPr>
-          <w:rFonts w:ascii="Times New Roman" w:hAnsi="Times New Roman" w:cs="Times New Roman"/>
-          <w:color w:val="212121"/>
-          <w:sz w:val="24"/>
-          <w:szCs w:val="24"/>
-          <w:shd w:val="clear" w:color="auto" w:fill="FFFFFF"/>
-        </w:rPr>
-        <w:t>. Sebastian</w:t>
+      <w:r>
+        <w:rPr>
+          <w:rFonts w:ascii="Times New Roman" w:hAnsi="Times New Roman" w:cs="Times New Roman"/>
+          <w:color w:val="212121"/>
+          <w:sz w:val="24"/>
+          <w:szCs w:val="24"/>
+          <w:shd w:val="clear" w:color="auto" w:fill="FFFFFF"/>
+        </w:rPr>
+        <w:t>Sebastian Pedroza Salazar, ingeniero de sistemas de la fundación universitaria San Martin, orientado en el área educativa (colegios), experiencia básica en Html, Css, Java.</w:t>
       </w:r>
     </w:p>
     <w:p>
@@ -2599,7 +2511,6 @@
           <w:shd w:val="clear" w:color="auto" w:fill="FFFFFF"/>
         </w:rPr>
       </w:pPr>
-      <w:proofErr w:type="spellStart"/>
       <w:r>
         <w:rPr>
           <w:rFonts w:ascii="Times New Roman" w:hAnsi="Times New Roman" w:cs="Times New Roman"/>
@@ -2610,46 +2521,7 @@
           <w:szCs w:val="24"/>
           <w:shd w:val="clear" w:color="auto" w:fill="FFFFFF"/>
         </w:rPr>
-        <w:t>Product</w:t>
-      </w:r>
-      <w:proofErr w:type="spellEnd"/>
-      <w:r>
-        <w:rPr>
-          <w:rFonts w:ascii="Times New Roman" w:hAnsi="Times New Roman" w:cs="Times New Roman"/>
-          <w:b/>
-          <w:bCs/>
-          <w:color w:val="212121"/>
-          <w:sz w:val="24"/>
-          <w:szCs w:val="24"/>
-          <w:shd w:val="clear" w:color="auto" w:fill="FFFFFF"/>
-        </w:rPr>
-        <w:t xml:space="preserve"> </w:t>
-      </w:r>
-      <w:proofErr w:type="spellStart"/>
-      <w:r>
-        <w:rPr>
-          <w:rFonts w:ascii="Times New Roman" w:hAnsi="Times New Roman" w:cs="Times New Roman"/>
-          <w:b/>
-          <w:bCs/>
-          <w:color w:val="212121"/>
-          <w:sz w:val="24"/>
-          <w:szCs w:val="24"/>
-          <w:shd w:val="clear" w:color="auto" w:fill="FFFFFF"/>
-        </w:rPr>
-        <w:t>Owner</w:t>
-      </w:r>
-      <w:proofErr w:type="spellEnd"/>
-      <w:r>
-        <w:rPr>
-          <w:rFonts w:ascii="Times New Roman" w:hAnsi="Times New Roman" w:cs="Times New Roman"/>
-          <w:b/>
-          <w:bCs/>
-          <w:color w:val="212121"/>
-          <w:sz w:val="24"/>
-          <w:szCs w:val="24"/>
-          <w:shd w:val="clear" w:color="auto" w:fill="FFFFFF"/>
-        </w:rPr>
-        <w:t xml:space="preserve"> y desarrollador.</w:t>
+        <w:t>Product Owner y desarrollador.</w:t>
       </w:r>
     </w:p>
     <w:p>
@@ -2777,59 +2649,7 @@
           <w:szCs w:val="24"/>
           <w:shd w:val="clear" w:color="auto" w:fill="FFFFFF"/>
         </w:rPr>
-        <w:t xml:space="preserve">Desarrollador y </w:t>
-      </w:r>
-      <w:proofErr w:type="spellStart"/>
-      <w:r>
-        <w:rPr>
-          <w:rFonts w:ascii="Times New Roman" w:hAnsi="Times New Roman" w:cs="Times New Roman"/>
-          <w:b/>
-          <w:bCs/>
-          <w:color w:val="212121"/>
-          <w:sz w:val="24"/>
-          <w:szCs w:val="24"/>
-          <w:shd w:val="clear" w:color="auto" w:fill="FFFFFF"/>
-        </w:rPr>
-        <w:t>Product</w:t>
-      </w:r>
-      <w:proofErr w:type="spellEnd"/>
-      <w:r>
-        <w:rPr>
-          <w:rFonts w:ascii="Times New Roman" w:hAnsi="Times New Roman" w:cs="Times New Roman"/>
-          <w:b/>
-          <w:bCs/>
-          <w:color w:val="212121"/>
-          <w:sz w:val="24"/>
-          <w:szCs w:val="24"/>
-          <w:shd w:val="clear" w:color="auto" w:fill="FFFFFF"/>
-        </w:rPr>
-        <w:t xml:space="preserve"> </w:t>
-      </w:r>
-      <w:proofErr w:type="spellStart"/>
-      <w:r>
-        <w:rPr>
-          <w:rFonts w:ascii="Times New Roman" w:hAnsi="Times New Roman" w:cs="Times New Roman"/>
-          <w:b/>
-          <w:bCs/>
-          <w:color w:val="212121"/>
-          <w:sz w:val="24"/>
-          <w:szCs w:val="24"/>
-          <w:shd w:val="clear" w:color="auto" w:fill="FFFFFF"/>
-        </w:rPr>
-        <w:t>Owner</w:t>
-      </w:r>
-      <w:proofErr w:type="spellEnd"/>
-      <w:r>
-        <w:rPr>
-          <w:rFonts w:ascii="Times New Roman" w:hAnsi="Times New Roman" w:cs="Times New Roman"/>
-          <w:b/>
-          <w:bCs/>
-          <w:color w:val="212121"/>
-          <w:sz w:val="24"/>
-          <w:szCs w:val="24"/>
-          <w:shd w:val="clear" w:color="auto" w:fill="FFFFFF"/>
-        </w:rPr>
-        <w:t>.</w:t>
+        <w:t>Desarrollador y Product Owner.</w:t>
       </w:r>
     </w:p>
     <w:p>
@@ -2904,7 +2724,7 @@
 </file>
 
 <file path=word/endnotes.xml><?xml version="1.0" encoding="utf-8"?>
-<w:endnotes xmlns:wpc="http://schemas.microsoft.com/office/word/2010/wordprocessingCanvas" xmlns:cx="http://schemas.microsoft.com/office/drawing/2014/chartex" xmlns:cx1="http://schemas.microsoft.com/office/drawing/2015/9/8/chartex" xmlns:cx2="http://schemas.microsoft.com/office/drawing/2015/10/21/chartex" xmlns:cx3="http://schemas.microsoft.com/office/drawing/2016/5/9/chartex" xmlns:cx4="http://schemas.microsoft.com/office/drawing/2016/5/10/chartex" xmlns:cx5="http://schemas.microsoft.com/office/drawing/2016/5/11/chartex" xmlns:cx6="http://schemas.microsoft.com/office/drawing/2016/5/12/chartex" xmlns:cx7="http://schemas.microsoft.com/office/drawing/2016/5/13/chartex" xmlns:cx8="http://schemas.microsoft.com/office/drawing/2016/5/14/chartex" xmlns:mc="http://schemas.openxmlformats.org/markup-compatibility/2006" xmlns:aink="http://schemas.microsoft.com/office/drawing/2016/ink" xmlns:am3d="http://schemas.microsoft.com/office/drawing/2017/model3d" xmlns:o="urn:schemas-microsoft-com:office:office" xmlns:r="http://schemas.openxmlformats.org/officeDocument/2006/relationships" xmlns:m="http://schemas.openxmlformats.org/officeDocument/2006/math" xmlns:v="urn:schemas-microsoft-com:vml" xmlns:wp14="http://schemas.microsoft.com/office/word/2010/wordprocessingDrawing" xmlns:wp="http://schemas.openxmlformats.org/drawingml/2006/wordprocessingDrawing" xmlns:w10="urn:schemas-microsoft-com:office:word" xmlns:w="http://schemas.openxmlformats.org/wordprocessingml/2006/main" xmlns:w14="http://schemas.microsoft.com/office/word/2010/wordml" xmlns:w15="http://schemas.microsoft.com/office/word/2012/wordml" xmlns:w16cex="http://schemas.microsoft.com/office/word/2018/wordml/cex" xmlns:w16cid="http://schemas.microsoft.com/office/word/2016/wordml/cid" xmlns:w16="http://schemas.microsoft.com/office/word/2018/wordml" xmlns:w16sdtdh="http://schemas.microsoft.com/office/word/2020/wordml/sdtdatahash" xmlns:w16se="http://schemas.microsoft.com/office/word/2015/wordml/symex" xmlns:wpg="http://schemas.microsoft.com/office/word/2010/wordprocessingGroup" xmlns:wpi="http://schemas.microsoft.com/office/word/2010/wordprocessingInk" xmlns:wne="http://schemas.microsoft.com/office/word/2006/wordml" xmlns:wps="http://schemas.microsoft.com/office/word/2010/wordprocessingShape" mc:Ignorable="w14 w15 w16se w16cid w16 w16cex w16sdtdh wp14">
+<w:endnotes xmlns:wpc="http://schemas.microsoft.com/office/word/2010/wordprocessingCanvas" xmlns:cx="http://schemas.microsoft.com/office/drawing/2014/chartex" xmlns:cx1="http://schemas.microsoft.com/office/drawing/2015/9/8/chartex" xmlns:cx2="http://schemas.microsoft.com/office/drawing/2015/10/21/chartex" xmlns:cx3="http://schemas.microsoft.com/office/drawing/2016/5/9/chartex" xmlns:cx4="http://schemas.microsoft.com/office/drawing/2016/5/10/chartex" xmlns:cx5="http://schemas.microsoft.com/office/drawing/2016/5/11/chartex" xmlns:cx6="http://schemas.microsoft.com/office/drawing/2016/5/12/chartex" xmlns:cx7="http://schemas.microsoft.com/office/drawing/2016/5/13/chartex" xmlns:cx8="http://schemas.microsoft.com/office/drawing/2016/5/14/chartex" xmlns:mc="http://schemas.openxmlformats.org/markup-compatibility/2006" xmlns:aink="http://schemas.microsoft.com/office/drawing/2016/ink" xmlns:am3d="http://schemas.microsoft.com/office/drawing/2017/model3d" xmlns:o="urn:schemas-microsoft-com:office:office" xmlns:r="http://schemas.openxmlformats.org/officeDocument/2006/relationships" xmlns:m="http://schemas.openxmlformats.org/officeDocument/2006/math" xmlns:v="urn:schemas-microsoft-com:vml" xmlns:wp14="http://schemas.microsoft.com/office/word/2010/wordprocessingDrawing" xmlns:wp="http://schemas.openxmlformats.org/drawingml/2006/wordprocessingDrawing" xmlns:w10="urn:schemas-microsoft-com:office:word" xmlns:w="http://schemas.openxmlformats.org/wordprocessingml/2006/main" xmlns:w14="http://schemas.microsoft.com/office/word/2010/wordml" xmlns:w15="http://schemas.microsoft.com/office/word/2012/wordml" xmlns:w16cex="http://schemas.microsoft.com/office/word/2018/wordml/cex" xmlns:w16cid="http://schemas.microsoft.com/office/word/2016/wordml/cid" xmlns:w16="http://schemas.microsoft.com/office/word/2018/wordml" xmlns:w16se="http://schemas.microsoft.com/office/word/2015/wordml/symex" xmlns:wpg="http://schemas.microsoft.com/office/word/2010/wordprocessingGroup" xmlns:wpi="http://schemas.microsoft.com/office/word/2010/wordprocessingInk" xmlns:wne="http://schemas.microsoft.com/office/word/2006/wordml" xmlns:wps="http://schemas.microsoft.com/office/word/2010/wordprocessingShape" mc:Ignorable="w14 w15 w16se w16cid w16 w16cex wp14">
   <w:endnote w:type="separator" w:id="-1">
     <w:p>
       <w:pPr>
@@ -2929,7 +2749,7 @@
 </file>
 
 <file path=word/footnotes.xml><?xml version="1.0" encoding="utf-8"?>
-<w:footnotes xmlns:wpc="http://schemas.microsoft.com/office/word/2010/wordprocessingCanvas" xmlns:cx="http://schemas.microsoft.com/office/drawing/2014/chartex" xmlns:cx1="http://schemas.microsoft.com/office/drawing/2015/9/8/chartex" xmlns:cx2="http://schemas.microsoft.com/office/drawing/2015/10/21/chartex" xmlns:cx3="http://schemas.microsoft.com/office/drawing/2016/5/9/chartex" xmlns:cx4="http://schemas.microsoft.com/office/drawing/2016/5/10/chartex" xmlns:cx5="http://schemas.microsoft.com/office/drawing/2016/5/11/chartex" xmlns:cx6="http://schemas.microsoft.com/office/drawing/2016/5/12/chartex" xmlns:cx7="http://schemas.microsoft.com/office/drawing/2016/5/13/chartex" xmlns:cx8="http://schemas.microsoft.com/office/drawing/2016/5/14/chartex" xmlns:mc="http://schemas.openxmlformats.org/markup-compatibility/2006" xmlns:aink="http://schemas.microsoft.com/office/drawing/2016/ink" xmlns:am3d="http://schemas.microsoft.com/office/drawing/2017/model3d" xmlns:o="urn:schemas-microsoft-com:office:office" xmlns:r="http://schemas.openxmlformats.org/officeDocument/2006/relationships" xmlns:m="http://schemas.openxmlformats.org/officeDocument/2006/math" xmlns:v="urn:schemas-microsoft-com:vml" xmlns:wp14="http://schemas.microsoft.com/office/word/2010/wordprocessingDrawing" xmlns:wp="http://schemas.openxmlformats.org/drawingml/2006/wordprocessingDrawing" xmlns:w10="urn:schemas-microsoft-com:office:word" xmlns:w="http://schemas.openxmlformats.org/wordprocessingml/2006/main" xmlns:w14="http://schemas.microsoft.com/office/word/2010/wordml" xmlns:w15="http://schemas.microsoft.com/office/word/2012/wordml" xmlns:w16cex="http://schemas.microsoft.com/office/word/2018/wordml/cex" xmlns:w16cid="http://schemas.microsoft.com/office/word/2016/wordml/cid" xmlns:w16="http://schemas.microsoft.com/office/word/2018/wordml" xmlns:w16sdtdh="http://schemas.microsoft.com/office/word/2020/wordml/sdtdatahash" xmlns:w16se="http://schemas.microsoft.com/office/word/2015/wordml/symex" xmlns:wpg="http://schemas.microsoft.com/office/word/2010/wordprocessingGroup" xmlns:wpi="http://schemas.microsoft.com/office/word/2010/wordprocessingInk" xmlns:wne="http://schemas.microsoft.com/office/word/2006/wordml" xmlns:wps="http://schemas.microsoft.com/office/word/2010/wordprocessingShape" mc:Ignorable="w14 w15 w16se w16cid w16 w16cex w16sdtdh wp14">
+<w:footnotes xmlns:wpc="http://schemas.microsoft.com/office/word/2010/wordprocessingCanvas" xmlns:cx="http://schemas.microsoft.com/office/drawing/2014/chartex" xmlns:cx1="http://schemas.microsoft.com/office/drawing/2015/9/8/chartex" xmlns:cx2="http://schemas.microsoft.com/office/drawing/2015/10/21/chartex" xmlns:cx3="http://schemas.microsoft.com/office/drawing/2016/5/9/chartex" xmlns:cx4="http://schemas.microsoft.com/office/drawing/2016/5/10/chartex" xmlns:cx5="http://schemas.microsoft.com/office/drawing/2016/5/11/chartex" xmlns:cx6="http://schemas.microsoft.com/office/drawing/2016/5/12/chartex" xmlns:cx7="http://schemas.microsoft.com/office/drawing/2016/5/13/chartex" xmlns:cx8="http://schemas.microsoft.com/office/drawing/2016/5/14/chartex" xmlns:mc="http://schemas.openxmlformats.org/markup-compatibility/2006" xmlns:aink="http://schemas.microsoft.com/office/drawing/2016/ink" xmlns:am3d="http://schemas.microsoft.com/office/drawing/2017/model3d" xmlns:o="urn:schemas-microsoft-com:office:office" xmlns:r="http://schemas.openxmlformats.org/officeDocument/2006/relationships" xmlns:m="http://schemas.openxmlformats.org/officeDocument/2006/math" xmlns:v="urn:schemas-microsoft-com:vml" xmlns:wp14="http://schemas.microsoft.com/office/word/2010/wordprocessingDrawing" xmlns:wp="http://schemas.openxmlformats.org/drawingml/2006/wordprocessingDrawing" xmlns:w10="urn:schemas-microsoft-com:office:word" xmlns:w="http://schemas.openxmlformats.org/wordprocessingml/2006/main" xmlns:w14="http://schemas.microsoft.com/office/word/2010/wordml" xmlns:w15="http://schemas.microsoft.com/office/word/2012/wordml" xmlns:w16cex="http://schemas.microsoft.com/office/word/2018/wordml/cex" xmlns:w16cid="http://schemas.microsoft.com/office/word/2016/wordml/cid" xmlns:w16="http://schemas.microsoft.com/office/word/2018/wordml" xmlns:w16se="http://schemas.microsoft.com/office/word/2015/wordml/symex" xmlns:wpg="http://schemas.microsoft.com/office/word/2010/wordprocessingGroup" xmlns:wpi="http://schemas.microsoft.com/office/word/2010/wordprocessingInk" xmlns:wne="http://schemas.microsoft.com/office/word/2006/wordml" xmlns:wps="http://schemas.microsoft.com/office/word/2010/wordprocessingShape" mc:Ignorable="w14 w15 w16se w16cid w16 w16cex wp14">
   <w:footnote w:type="separator" w:id="-1">
     <w:p>
       <w:pPr>
@@ -2954,7 +2774,7 @@
 </file>
 
 <file path=word/header1.xml><?xml version="1.0" encoding="utf-8"?>
-<w:hdr xmlns:wpc="http://schemas.microsoft.com/office/word/2010/wordprocessingCanvas" xmlns:cx="http://schemas.microsoft.com/office/drawing/2014/chartex" xmlns:cx1="http://schemas.microsoft.com/office/drawing/2015/9/8/chartex" xmlns:cx2="http://schemas.microsoft.com/office/drawing/2015/10/21/chartex" xmlns:cx3="http://schemas.microsoft.com/office/drawing/2016/5/9/chartex" xmlns:cx4="http://schemas.microsoft.com/office/drawing/2016/5/10/chartex" xmlns:cx5="http://schemas.microsoft.com/office/drawing/2016/5/11/chartex" xmlns:cx6="http://schemas.microsoft.com/office/drawing/2016/5/12/chartex" xmlns:cx7="http://schemas.microsoft.com/office/drawing/2016/5/13/chartex" xmlns:cx8="http://schemas.microsoft.com/office/drawing/2016/5/14/chartex" xmlns:mc="http://schemas.openxmlformats.org/markup-compatibility/2006" xmlns:aink="http://schemas.microsoft.com/office/drawing/2016/ink" xmlns:am3d="http://schemas.microsoft.com/office/drawing/2017/model3d" xmlns:o="urn:schemas-microsoft-com:office:office" xmlns:r="http://schemas.openxmlformats.org/officeDocument/2006/relationships" xmlns:m="http://schemas.openxmlformats.org/officeDocument/2006/math" xmlns:v="urn:schemas-microsoft-com:vml" xmlns:wp14="http://schemas.microsoft.com/office/word/2010/wordprocessingDrawing" xmlns:wp="http://schemas.openxmlformats.org/drawingml/2006/wordprocessingDrawing" xmlns:w10="urn:schemas-microsoft-com:office:word" xmlns:w="http://schemas.openxmlformats.org/wordprocessingml/2006/main" xmlns:w14="http://schemas.microsoft.com/office/word/2010/wordml" xmlns:w15="http://schemas.microsoft.com/office/word/2012/wordml" xmlns:w16cex="http://schemas.microsoft.com/office/word/2018/wordml/cex" xmlns:w16cid="http://schemas.microsoft.com/office/word/2016/wordml/cid" xmlns:w16="http://schemas.microsoft.com/office/word/2018/wordml" xmlns:w16sdtdh="http://schemas.microsoft.com/office/word/2020/wordml/sdtdatahash" xmlns:w16se="http://schemas.microsoft.com/office/word/2015/wordml/symex" xmlns:wpg="http://schemas.microsoft.com/office/word/2010/wordprocessingGroup" xmlns:wpi="http://schemas.microsoft.com/office/word/2010/wordprocessingInk" xmlns:wne="http://schemas.microsoft.com/office/word/2006/wordml" xmlns:wps="http://schemas.microsoft.com/office/word/2010/wordprocessingShape" mc:Ignorable="w14 w15 w16se w16cid w16 w16cex w16sdtdh wp14">
+<w:hdr xmlns:wpc="http://schemas.microsoft.com/office/word/2010/wordprocessingCanvas" xmlns:cx="http://schemas.microsoft.com/office/drawing/2014/chartex" xmlns:cx1="http://schemas.microsoft.com/office/drawing/2015/9/8/chartex" xmlns:cx2="http://schemas.microsoft.com/office/drawing/2015/10/21/chartex" xmlns:cx3="http://schemas.microsoft.com/office/drawing/2016/5/9/chartex" xmlns:cx4="http://schemas.microsoft.com/office/drawing/2016/5/10/chartex" xmlns:cx5="http://schemas.microsoft.com/office/drawing/2016/5/11/chartex" xmlns:cx6="http://schemas.microsoft.com/office/drawing/2016/5/12/chartex" xmlns:cx7="http://schemas.microsoft.com/office/drawing/2016/5/13/chartex" xmlns:cx8="http://schemas.microsoft.com/office/drawing/2016/5/14/chartex" xmlns:mc="http://schemas.openxmlformats.org/markup-compatibility/2006" xmlns:aink="http://schemas.microsoft.com/office/drawing/2016/ink" xmlns:am3d="http://schemas.microsoft.com/office/drawing/2017/model3d" xmlns:o="urn:schemas-microsoft-com:office:office" xmlns:r="http://schemas.openxmlformats.org/officeDocument/2006/relationships" xmlns:m="http://schemas.openxmlformats.org/officeDocument/2006/math" xmlns:v="urn:schemas-microsoft-com:vml" xmlns:wp14="http://schemas.microsoft.com/office/word/2010/wordprocessingDrawing" xmlns:wp="http://schemas.openxmlformats.org/drawingml/2006/wordprocessingDrawing" xmlns:w10="urn:schemas-microsoft-com:office:word" xmlns:w="http://schemas.openxmlformats.org/wordprocessingml/2006/main" xmlns:w14="http://schemas.microsoft.com/office/word/2010/wordml" xmlns:w15="http://schemas.microsoft.com/office/word/2012/wordml" xmlns:w16cex="http://schemas.microsoft.com/office/word/2018/wordml/cex" xmlns:w16cid="http://schemas.microsoft.com/office/word/2016/wordml/cid" xmlns:w16="http://schemas.microsoft.com/office/word/2018/wordml" xmlns:w16se="http://schemas.microsoft.com/office/word/2015/wordml/symex" xmlns:wpg="http://schemas.microsoft.com/office/word/2010/wordprocessingGroup" xmlns:wpi="http://schemas.microsoft.com/office/word/2010/wordprocessingInk" xmlns:wne="http://schemas.microsoft.com/office/word/2006/wordml" xmlns:wps="http://schemas.microsoft.com/office/word/2010/wordprocessingShape" mc:Ignorable="w14 w15 w16se w16cid w16 w16cex wp14">
   <w:sdt>
     <w:sdtPr>
       <w:id w:val="-1920704960"/>
@@ -2963,6 +2783,7 @@
         <w:docPartUnique/>
       </w:docPartObj>
     </w:sdtPr>
+    <w:sdtEndPr/>
     <w:sdtContent>
       <w:p>
         <w:pPr>
@@ -2999,7 +2820,7 @@
 </file>
 
 <file path=word/numbering.xml><?xml version="1.0" encoding="utf-8"?>
-<w:numbering xmlns:wpc="http://schemas.microsoft.com/office/word/2010/wordprocessingCanvas" xmlns:cx="http://schemas.microsoft.com/office/drawing/2014/chartex" xmlns:cx1="http://schemas.microsoft.com/office/drawing/2015/9/8/chartex" xmlns:cx2="http://schemas.microsoft.com/office/drawing/2015/10/21/chartex" xmlns:cx3="http://schemas.microsoft.com/office/drawing/2016/5/9/chartex" xmlns:cx4="http://schemas.microsoft.com/office/drawing/2016/5/10/chartex" xmlns:cx5="http://schemas.microsoft.com/office/drawing/2016/5/11/chartex" xmlns:cx6="http://schemas.microsoft.com/office/drawing/2016/5/12/chartex" xmlns:cx7="http://schemas.microsoft.com/office/drawing/2016/5/13/chartex" xmlns:cx8="http://schemas.microsoft.com/office/drawing/2016/5/14/chartex" xmlns:mc="http://schemas.openxmlformats.org/markup-compatibility/2006" xmlns:aink="http://schemas.microsoft.com/office/drawing/2016/ink" xmlns:am3d="http://schemas.microsoft.com/office/drawing/2017/model3d" xmlns:o="urn:schemas-microsoft-com:office:office" xmlns:r="http://schemas.openxmlformats.org/officeDocument/2006/relationships" xmlns:m="http://schemas.openxmlformats.org/officeDocument/2006/math" xmlns:v="urn:schemas-microsoft-com:vml" xmlns:wp14="http://schemas.microsoft.com/office/word/2010/wordprocessingDrawing" xmlns:wp="http://schemas.openxmlformats.org/drawingml/2006/wordprocessingDrawing" xmlns:w10="urn:schemas-microsoft-com:office:word" xmlns:w="http://schemas.openxmlformats.org/wordprocessingml/2006/main" xmlns:w14="http://schemas.microsoft.com/office/word/2010/wordml" xmlns:w15="http://schemas.microsoft.com/office/word/2012/wordml" xmlns:w16cex="http://schemas.microsoft.com/office/word/2018/wordml/cex" xmlns:w16cid="http://schemas.microsoft.com/office/word/2016/wordml/cid" xmlns:w16="http://schemas.microsoft.com/office/word/2018/wordml" xmlns:w16sdtdh="http://schemas.microsoft.com/office/word/2020/wordml/sdtdatahash" xmlns:w16se="http://schemas.microsoft.com/office/word/2015/wordml/symex" xmlns:wpg="http://schemas.microsoft.com/office/word/2010/wordprocessingGroup" xmlns:wpi="http://schemas.microsoft.com/office/word/2010/wordprocessingInk" xmlns:wne="http://schemas.microsoft.com/office/word/2006/wordml" xmlns:wps="http://schemas.microsoft.com/office/word/2010/wordprocessingShape" mc:Ignorable="w14 w15 w16se w16cid w16 w16cex w16sdtdh wp14">
+<w:numbering xmlns:wpc="http://schemas.microsoft.com/office/word/2010/wordprocessingCanvas" xmlns:cx="http://schemas.microsoft.com/office/drawing/2014/chartex" xmlns:cx1="http://schemas.microsoft.com/office/drawing/2015/9/8/chartex" xmlns:cx2="http://schemas.microsoft.com/office/drawing/2015/10/21/chartex" xmlns:cx3="http://schemas.microsoft.com/office/drawing/2016/5/9/chartex" xmlns:cx4="http://schemas.microsoft.com/office/drawing/2016/5/10/chartex" xmlns:cx5="http://schemas.microsoft.com/office/drawing/2016/5/11/chartex" xmlns:cx6="http://schemas.microsoft.com/office/drawing/2016/5/12/chartex" xmlns:cx7="http://schemas.microsoft.com/office/drawing/2016/5/13/chartex" xmlns:cx8="http://schemas.microsoft.com/office/drawing/2016/5/14/chartex" xmlns:mc="http://schemas.openxmlformats.org/markup-compatibility/2006" xmlns:aink="http://schemas.microsoft.com/office/drawing/2016/ink" xmlns:am3d="http://schemas.microsoft.com/office/drawing/2017/model3d" xmlns:o="urn:schemas-microsoft-com:office:office" xmlns:r="http://schemas.openxmlformats.org/officeDocument/2006/relationships" xmlns:m="http://schemas.openxmlformats.org/officeDocument/2006/math" xmlns:v="urn:schemas-microsoft-com:vml" xmlns:wp14="http://schemas.microsoft.com/office/word/2010/wordprocessingDrawing" xmlns:wp="http://schemas.openxmlformats.org/drawingml/2006/wordprocessingDrawing" xmlns:w10="urn:schemas-microsoft-com:office:word" xmlns:w="http://schemas.openxmlformats.org/wordprocessingml/2006/main" xmlns:w14="http://schemas.microsoft.com/office/word/2010/wordml" xmlns:w15="http://schemas.microsoft.com/office/word/2012/wordml" xmlns:w16cex="http://schemas.microsoft.com/office/word/2018/wordml/cex" xmlns:w16cid="http://schemas.microsoft.com/office/word/2016/wordml/cid" xmlns:w16="http://schemas.microsoft.com/office/word/2018/wordml" xmlns:w16se="http://schemas.microsoft.com/office/word/2015/wordml/symex" xmlns:wpg="http://schemas.microsoft.com/office/word/2010/wordprocessingGroup" xmlns:wpi="http://schemas.microsoft.com/office/word/2010/wordprocessingInk" xmlns:wne="http://schemas.microsoft.com/office/word/2006/wordml" xmlns:wps="http://schemas.microsoft.com/office/word/2010/wordprocessingShape" mc:Ignorable="w14 w15 w16se w16cid w16 w16cex wp14">
   <w:abstractNum w:abstractNumId="0" w15:restartNumberingAfterBreak="0">
     <w:nsid w:val="06BA4A60"/>
     <w:multiLevelType w:val="hybridMultilevel"/>
@@ -3096,7 +2917,7 @@
 </file>
 
 <file path=word/styles.xml><?xml version="1.0" encoding="utf-8"?>
-<w:styles xmlns:mc="http://schemas.openxmlformats.org/markup-compatibility/2006" xmlns:r="http://schemas.openxmlformats.org/officeDocument/2006/relationships" xmlns:w="http://schemas.openxmlformats.org/wordprocessingml/2006/main" xmlns:w14="http://schemas.microsoft.com/office/word/2010/wordml" xmlns:w15="http://schemas.microsoft.com/office/word/2012/wordml" xmlns:w16cex="http://schemas.microsoft.com/office/word/2018/wordml/cex" xmlns:w16cid="http://schemas.microsoft.com/office/word/2016/wordml/cid" xmlns:w16="http://schemas.microsoft.com/office/word/2018/wordml" xmlns:w16sdtdh="http://schemas.microsoft.com/office/word/2020/wordml/sdtdatahash" xmlns:w16se="http://schemas.microsoft.com/office/word/2015/wordml/symex" mc:Ignorable="w14 w15 w16se w16cid w16 w16cex w16sdtdh">
+<w:styles xmlns:mc="http://schemas.openxmlformats.org/markup-compatibility/2006" xmlns:r="http://schemas.openxmlformats.org/officeDocument/2006/relationships" xmlns:w="http://schemas.openxmlformats.org/wordprocessingml/2006/main" xmlns:w14="http://schemas.microsoft.com/office/word/2010/wordml" xmlns:w15="http://schemas.microsoft.com/office/word/2012/wordml" xmlns:w16cex="http://schemas.microsoft.com/office/word/2018/wordml/cex" xmlns:w16cid="http://schemas.microsoft.com/office/word/2016/wordml/cid" xmlns:w16="http://schemas.microsoft.com/office/word/2018/wordml" xmlns:w16se="http://schemas.microsoft.com/office/word/2015/wordml/symex" mc:Ignorable="w14 w15 w16se w16cid w16 w16cex">
   <w:docDefaults>
     <w:rPrDefault>
       <w:rPr>
@@ -3879,7 +3700,7 @@
 </file>
 
 <file path=customXml/itemProps1.xml><?xml version="1.0" encoding="utf-8"?>
-<ds:datastoreItem xmlns:ds="http://schemas.openxmlformats.org/officeDocument/2006/customXml" ds:itemID="{79E033E7-F499-49B0-90A3-3598FAE2E293}">
+<ds:datastoreItem xmlns:ds="http://schemas.openxmlformats.org/officeDocument/2006/customXml" ds:itemID="{5DA32658-FDEB-4F41-9523-20D88E0C92BD}">
   <ds:schemaRefs>
     <ds:schemaRef ds:uri="http://schemas.openxmlformats.org/officeDocument/2006/bibliography"/>
   </ds:schemaRefs>

</xml_diff>

<commit_message>
Se adiciono paso de tcreaciond eusuario en github, decarga e instalación de git y punto cuatro de presentación del grupo
</commit_message>
<xml_diff>
--- a/presentacionGrupo.docx
+++ b/presentacionGrupo.docx
@@ -1,6 +1,6 @@
 
 <file path=word/document.xml><?xml version="1.0" encoding="utf-8"?>
-<w:document xmlns:wpc="http://schemas.microsoft.com/office/word/2010/wordprocessingCanvas" xmlns:cx="http://schemas.microsoft.com/office/drawing/2014/chartex" xmlns:cx1="http://schemas.microsoft.com/office/drawing/2015/9/8/chartex" xmlns:cx2="http://schemas.microsoft.com/office/drawing/2015/10/21/chartex" xmlns:cx3="http://schemas.microsoft.com/office/drawing/2016/5/9/chartex" xmlns:cx4="http://schemas.microsoft.com/office/drawing/2016/5/10/chartex" xmlns:cx5="http://schemas.microsoft.com/office/drawing/2016/5/11/chartex" xmlns:cx6="http://schemas.microsoft.com/office/drawing/2016/5/12/chartex" xmlns:cx7="http://schemas.microsoft.com/office/drawing/2016/5/13/chartex" xmlns:cx8="http://schemas.microsoft.com/office/drawing/2016/5/14/chartex" xmlns:mc="http://schemas.openxmlformats.org/markup-compatibility/2006" xmlns:aink="http://schemas.microsoft.com/office/drawing/2016/ink" xmlns:am3d="http://schemas.microsoft.com/office/drawing/2017/model3d" xmlns:o="urn:schemas-microsoft-com:office:office" xmlns:r="http://schemas.openxmlformats.org/officeDocument/2006/relationships" xmlns:m="http://schemas.openxmlformats.org/officeDocument/2006/math" xmlns:v="urn:schemas-microsoft-com:vml" xmlns:wp14="http://schemas.microsoft.com/office/word/2010/wordprocessingDrawing" xmlns:wp="http://schemas.openxmlformats.org/drawingml/2006/wordprocessingDrawing" xmlns:w10="urn:schemas-microsoft-com:office:word" xmlns:w="http://schemas.openxmlformats.org/wordprocessingml/2006/main" xmlns:w14="http://schemas.microsoft.com/office/word/2010/wordml" xmlns:w15="http://schemas.microsoft.com/office/word/2012/wordml" xmlns:w16cex="http://schemas.microsoft.com/office/word/2018/wordml/cex" xmlns:w16cid="http://schemas.microsoft.com/office/word/2016/wordml/cid" xmlns:w16="http://schemas.microsoft.com/office/word/2018/wordml" xmlns:w16se="http://schemas.microsoft.com/office/word/2015/wordml/symex" xmlns:wpg="http://schemas.microsoft.com/office/word/2010/wordprocessingGroup" xmlns:wpi="http://schemas.microsoft.com/office/word/2010/wordprocessingInk" xmlns:wne="http://schemas.microsoft.com/office/word/2006/wordml" xmlns:wps="http://schemas.microsoft.com/office/word/2010/wordprocessingShape" mc:Ignorable="w14 w15 w16se w16cid w16 w16cex wp14">
+<w:document xmlns:wpc="http://schemas.microsoft.com/office/word/2010/wordprocessingCanvas" xmlns:cx="http://schemas.microsoft.com/office/drawing/2014/chartex" xmlns:cx1="http://schemas.microsoft.com/office/drawing/2015/9/8/chartex" xmlns:cx2="http://schemas.microsoft.com/office/drawing/2015/10/21/chartex" xmlns:cx3="http://schemas.microsoft.com/office/drawing/2016/5/9/chartex" xmlns:cx4="http://schemas.microsoft.com/office/drawing/2016/5/10/chartex" xmlns:cx5="http://schemas.microsoft.com/office/drawing/2016/5/11/chartex" xmlns:cx6="http://schemas.microsoft.com/office/drawing/2016/5/12/chartex" xmlns:cx7="http://schemas.microsoft.com/office/drawing/2016/5/13/chartex" xmlns:cx8="http://schemas.microsoft.com/office/drawing/2016/5/14/chartex" xmlns:mc="http://schemas.openxmlformats.org/markup-compatibility/2006" xmlns:aink="http://schemas.microsoft.com/office/drawing/2016/ink" xmlns:am3d="http://schemas.microsoft.com/office/drawing/2017/model3d" xmlns:o="urn:schemas-microsoft-com:office:office" xmlns:r="http://schemas.openxmlformats.org/officeDocument/2006/relationships" xmlns:m="http://schemas.openxmlformats.org/officeDocument/2006/math" xmlns:v="urn:schemas-microsoft-com:vml" xmlns:wp14="http://schemas.microsoft.com/office/word/2010/wordprocessingDrawing" xmlns:wp="http://schemas.openxmlformats.org/drawingml/2006/wordprocessingDrawing" xmlns:w10="urn:schemas-microsoft-com:office:word" xmlns:w="http://schemas.openxmlformats.org/wordprocessingml/2006/main" xmlns:w14="http://schemas.microsoft.com/office/word/2010/wordml" xmlns:w15="http://schemas.microsoft.com/office/word/2012/wordml" xmlns:w16cex="http://schemas.microsoft.com/office/word/2018/wordml/cex" xmlns:w16cid="http://schemas.microsoft.com/office/word/2016/wordml/cid" xmlns:w16="http://schemas.microsoft.com/office/word/2018/wordml" xmlns:w16sdtdh="http://schemas.microsoft.com/office/word/2020/wordml/sdtdatahash" xmlns:w16se="http://schemas.microsoft.com/office/word/2015/wordml/symex" xmlns:wpg="http://schemas.microsoft.com/office/word/2010/wordprocessingGroup" xmlns:wpi="http://schemas.microsoft.com/office/word/2010/wordprocessingInk" xmlns:wne="http://schemas.microsoft.com/office/word/2006/wordml" xmlns:wps="http://schemas.microsoft.com/office/word/2010/wordprocessingShape" mc:Ignorable="w14 w15 w16se w16cid w16 w16cex w16sdtdh wp14">
   <w:body>
     <w:p>
       <w:pPr>
@@ -32,8 +32,42 @@
           <w:szCs w:val="24"/>
           <w:shd w:val="clear" w:color="auto" w:fill="FFFFFF"/>
         </w:rPr>
-        <w:t>21st Centuary Developers</w:t>
-      </w:r>
+        <w:t xml:space="preserve">21st </w:t>
+      </w:r>
+      <w:proofErr w:type="spellStart"/>
+      <w:r>
+        <w:rPr>
+          <w:rFonts w:ascii="Times New Roman" w:hAnsi="Times New Roman" w:cs="Times New Roman"/>
+          <w:color w:val="212121"/>
+          <w:sz w:val="24"/>
+          <w:szCs w:val="24"/>
+          <w:shd w:val="clear" w:color="auto" w:fill="FFFFFF"/>
+        </w:rPr>
+        <w:t>Centuary</w:t>
+      </w:r>
+      <w:proofErr w:type="spellEnd"/>
+      <w:r>
+        <w:rPr>
+          <w:rFonts w:ascii="Times New Roman" w:hAnsi="Times New Roman" w:cs="Times New Roman"/>
+          <w:color w:val="212121"/>
+          <w:sz w:val="24"/>
+          <w:szCs w:val="24"/>
+          <w:shd w:val="clear" w:color="auto" w:fill="FFFFFF"/>
+        </w:rPr>
+        <w:t xml:space="preserve"> </w:t>
+      </w:r>
+      <w:proofErr w:type="spellStart"/>
+      <w:r>
+        <w:rPr>
+          <w:rFonts w:ascii="Times New Roman" w:hAnsi="Times New Roman" w:cs="Times New Roman"/>
+          <w:color w:val="212121"/>
+          <w:sz w:val="24"/>
+          <w:szCs w:val="24"/>
+          <w:shd w:val="clear" w:color="auto" w:fill="FFFFFF"/>
+        </w:rPr>
+        <w:t>Developers</w:t>
+      </w:r>
+      <w:proofErr w:type="spellEnd"/>
     </w:p>
     <w:p>
       <w:pPr>
@@ -200,15 +234,49 @@
           <w:shd w:val="clear" w:color="auto" w:fill="FFFFFF"/>
         </w:rPr>
       </w:pPr>
-      <w:r>
-        <w:rPr>
-          <w:rFonts w:ascii="Times New Roman" w:hAnsi="Times New Roman" w:cs="Times New Roman"/>
-          <w:color w:val="212121"/>
-          <w:sz w:val="24"/>
-          <w:szCs w:val="24"/>
-          <w:shd w:val="clear" w:color="auto" w:fill="FFFFFF"/>
-        </w:rPr>
-        <w:t>Danier Mileny Suarez Giraldo</w:t>
+      <w:proofErr w:type="spellStart"/>
+      <w:r>
+        <w:rPr>
+          <w:rFonts w:ascii="Times New Roman" w:hAnsi="Times New Roman" w:cs="Times New Roman"/>
+          <w:color w:val="212121"/>
+          <w:sz w:val="24"/>
+          <w:szCs w:val="24"/>
+          <w:shd w:val="clear" w:color="auto" w:fill="FFFFFF"/>
+        </w:rPr>
+        <w:t>Danier</w:t>
+      </w:r>
+      <w:proofErr w:type="spellEnd"/>
+      <w:r>
+        <w:rPr>
+          <w:rFonts w:ascii="Times New Roman" w:hAnsi="Times New Roman" w:cs="Times New Roman"/>
+          <w:color w:val="212121"/>
+          <w:sz w:val="24"/>
+          <w:szCs w:val="24"/>
+          <w:shd w:val="clear" w:color="auto" w:fill="FFFFFF"/>
+        </w:rPr>
+        <w:t xml:space="preserve"> </w:t>
+      </w:r>
+      <w:proofErr w:type="spellStart"/>
+      <w:r>
+        <w:rPr>
+          <w:rFonts w:ascii="Times New Roman" w:hAnsi="Times New Roman" w:cs="Times New Roman"/>
+          <w:color w:val="212121"/>
+          <w:sz w:val="24"/>
+          <w:szCs w:val="24"/>
+          <w:shd w:val="clear" w:color="auto" w:fill="FFFFFF"/>
+        </w:rPr>
+        <w:t>Mileny</w:t>
+      </w:r>
+      <w:proofErr w:type="spellEnd"/>
+      <w:r>
+        <w:rPr>
+          <w:rFonts w:ascii="Times New Roman" w:hAnsi="Times New Roman" w:cs="Times New Roman"/>
+          <w:color w:val="212121"/>
+          <w:sz w:val="24"/>
+          <w:szCs w:val="24"/>
+          <w:shd w:val="clear" w:color="auto" w:fill="FFFFFF"/>
+        </w:rPr>
+        <w:t xml:space="preserve"> Suarez Giraldo</w:t>
       </w:r>
     </w:p>
     <w:p>
@@ -230,8 +298,20 @@
           <w:szCs w:val="24"/>
           <w:shd w:val="clear" w:color="auto" w:fill="FFFFFF"/>
         </w:rPr>
-        <w:t>Danny Miller González Puin</w:t>
-      </w:r>
+        <w:t xml:space="preserve">Danny Miller González </w:t>
+      </w:r>
+      <w:proofErr w:type="spellStart"/>
+      <w:r>
+        <w:rPr>
+          <w:rFonts w:ascii="Times New Roman" w:hAnsi="Times New Roman" w:cs="Times New Roman"/>
+          <w:color w:val="212121"/>
+          <w:sz w:val="24"/>
+          <w:szCs w:val="24"/>
+          <w:shd w:val="clear" w:color="auto" w:fill="FFFFFF"/>
+        </w:rPr>
+        <w:t>Puin</w:t>
+      </w:r>
+      <w:proofErr w:type="spellEnd"/>
     </w:p>
     <w:p>
       <w:pPr>
@@ -266,15 +346,27 @@
           <w:shd w:val="clear" w:color="auto" w:fill="FFFFFF"/>
         </w:rPr>
       </w:pPr>
-      <w:r>
-        <w:rPr>
-          <w:rFonts w:ascii="Times New Roman" w:hAnsi="Times New Roman" w:cs="Times New Roman"/>
-          <w:color w:val="212121"/>
-          <w:sz w:val="24"/>
-          <w:szCs w:val="24"/>
-          <w:shd w:val="clear" w:color="auto" w:fill="FFFFFF"/>
-        </w:rPr>
-        <w:t>Sebastian Pedroza Salazar</w:t>
+      <w:proofErr w:type="spellStart"/>
+      <w:r>
+        <w:rPr>
+          <w:rFonts w:ascii="Times New Roman" w:hAnsi="Times New Roman" w:cs="Times New Roman"/>
+          <w:color w:val="212121"/>
+          <w:sz w:val="24"/>
+          <w:szCs w:val="24"/>
+          <w:shd w:val="clear" w:color="auto" w:fill="FFFFFF"/>
+        </w:rPr>
+        <w:t>Sebastian</w:t>
+      </w:r>
+      <w:proofErr w:type="spellEnd"/>
+      <w:r>
+        <w:rPr>
+          <w:rFonts w:ascii="Times New Roman" w:hAnsi="Times New Roman" w:cs="Times New Roman"/>
+          <w:color w:val="212121"/>
+          <w:sz w:val="24"/>
+          <w:szCs w:val="24"/>
+          <w:shd w:val="clear" w:color="auto" w:fill="FFFFFF"/>
+        </w:rPr>
+        <w:t xml:space="preserve"> Pedroza Salazar</w:t>
       </w:r>
     </w:p>
     <w:p>
@@ -523,7 +615,29 @@
           <w:szCs w:val="24"/>
           <w:shd w:val="clear" w:color="auto" w:fill="FFFFFF"/>
         </w:rPr>
-        <w:t>Para lo lograr la consecución del sprint 1 se procedió a formalizar los integrantes del grupo por WhatsApp, se creó un grupo interno para definir en que momento se realizaría la reunión inicial para conocer los integrantes y definir cada uno de los procesos.</w:t>
+        <w:t xml:space="preserve">Para lo lograr la consecución del sprint 1 se procedió a formalizar los integrantes del grupo por WhatsApp, se creó un grupo interno para definir en </w:t>
+      </w:r>
+      <w:proofErr w:type="spellStart"/>
+      <w:r>
+        <w:rPr>
+          <w:rFonts w:ascii="Times New Roman" w:hAnsi="Times New Roman" w:cs="Times New Roman"/>
+          <w:color w:val="212121"/>
+          <w:sz w:val="24"/>
+          <w:szCs w:val="24"/>
+          <w:shd w:val="clear" w:color="auto" w:fill="FFFFFF"/>
+        </w:rPr>
+        <w:t>que</w:t>
+      </w:r>
+      <w:proofErr w:type="spellEnd"/>
+      <w:r>
+        <w:rPr>
+          <w:rFonts w:ascii="Times New Roman" w:hAnsi="Times New Roman" w:cs="Times New Roman"/>
+          <w:color w:val="212121"/>
+          <w:sz w:val="24"/>
+          <w:szCs w:val="24"/>
+          <w:shd w:val="clear" w:color="auto" w:fill="FFFFFF"/>
+        </w:rPr>
+        <w:t xml:space="preserve"> momento se realizaría la reunión inicial para conocer los integrantes y definir cada uno de los procesos.</w:t>
       </w:r>
     </w:p>
     <w:p>
@@ -565,7 +679,73 @@
           <w:szCs w:val="24"/>
           <w:shd w:val="clear" w:color="auto" w:fill="FFFFFF"/>
         </w:rPr>
-        <w:t xml:space="preserve">Luego se tomó la decisión de cuales serían los roles del Scrum que tendría cada uno de los integrantes del equipo (estos se explicarán mas adelante). Pasamos a realizar la creación del repositorio, el tablero de trello, organizar </w:t>
+        <w:t xml:space="preserve">Luego se tomó la decisión de </w:t>
+      </w:r>
+      <w:proofErr w:type="spellStart"/>
+      <w:r>
+        <w:rPr>
+          <w:rFonts w:ascii="Times New Roman" w:hAnsi="Times New Roman" w:cs="Times New Roman"/>
+          <w:color w:val="212121"/>
+          <w:sz w:val="24"/>
+          <w:szCs w:val="24"/>
+          <w:shd w:val="clear" w:color="auto" w:fill="FFFFFF"/>
+        </w:rPr>
+        <w:t>cuales</w:t>
+      </w:r>
+      <w:proofErr w:type="spellEnd"/>
+      <w:r>
+        <w:rPr>
+          <w:rFonts w:ascii="Times New Roman" w:hAnsi="Times New Roman" w:cs="Times New Roman"/>
+          <w:color w:val="212121"/>
+          <w:sz w:val="24"/>
+          <w:szCs w:val="24"/>
+          <w:shd w:val="clear" w:color="auto" w:fill="FFFFFF"/>
+        </w:rPr>
+        <w:t xml:space="preserve"> serían los roles del Scrum que tendría cada uno de los integrantes del equipo (estos se explicarán </w:t>
+      </w:r>
+      <w:proofErr w:type="spellStart"/>
+      <w:r>
+        <w:rPr>
+          <w:rFonts w:ascii="Times New Roman" w:hAnsi="Times New Roman" w:cs="Times New Roman"/>
+          <w:color w:val="212121"/>
+          <w:sz w:val="24"/>
+          <w:szCs w:val="24"/>
+          <w:shd w:val="clear" w:color="auto" w:fill="FFFFFF"/>
+        </w:rPr>
+        <w:t>mas</w:t>
+      </w:r>
+      <w:proofErr w:type="spellEnd"/>
+      <w:r>
+        <w:rPr>
+          <w:rFonts w:ascii="Times New Roman" w:hAnsi="Times New Roman" w:cs="Times New Roman"/>
+          <w:color w:val="212121"/>
+          <w:sz w:val="24"/>
+          <w:szCs w:val="24"/>
+          <w:shd w:val="clear" w:color="auto" w:fill="FFFFFF"/>
+        </w:rPr>
+        <w:t xml:space="preserve"> adelante). Pasamos a realizar la creación del repositorio, el tablero de </w:t>
+      </w:r>
+      <w:proofErr w:type="spellStart"/>
+      <w:r>
+        <w:rPr>
+          <w:rFonts w:ascii="Times New Roman" w:hAnsi="Times New Roman" w:cs="Times New Roman"/>
+          <w:color w:val="212121"/>
+          <w:sz w:val="24"/>
+          <w:szCs w:val="24"/>
+          <w:shd w:val="clear" w:color="auto" w:fill="FFFFFF"/>
+        </w:rPr>
+        <w:t>trello</w:t>
+      </w:r>
+      <w:proofErr w:type="spellEnd"/>
+      <w:r>
+        <w:rPr>
+          <w:rFonts w:ascii="Times New Roman" w:hAnsi="Times New Roman" w:cs="Times New Roman"/>
+          <w:color w:val="212121"/>
+          <w:sz w:val="24"/>
+          <w:szCs w:val="24"/>
+          <w:shd w:val="clear" w:color="auto" w:fill="FFFFFF"/>
+        </w:rPr>
+        <w:t xml:space="preserve">, organizar </w:t>
       </w:r>
       <w:r>
         <w:rPr>
@@ -636,7 +816,29 @@
           <w:szCs w:val="24"/>
           <w:shd w:val="clear" w:color="auto" w:fill="FFFFFF"/>
         </w:rPr>
-        <w:t>Se llevó un control de accesos a cada una de las herramientas para realizar las tareas propuestas para finalmente lograr la consecución del spint 1.</w:t>
+        <w:t xml:space="preserve">Se llevó un control de accesos a cada una de las herramientas para realizar las tareas propuestas para finalmente lograr la consecución del </w:t>
+      </w:r>
+      <w:proofErr w:type="spellStart"/>
+      <w:r>
+        <w:rPr>
+          <w:rFonts w:ascii="Times New Roman" w:hAnsi="Times New Roman" w:cs="Times New Roman"/>
+          <w:color w:val="212121"/>
+          <w:sz w:val="24"/>
+          <w:szCs w:val="24"/>
+          <w:shd w:val="clear" w:color="auto" w:fill="FFFFFF"/>
+        </w:rPr>
+        <w:t>spint</w:t>
+      </w:r>
+      <w:proofErr w:type="spellEnd"/>
+      <w:r>
+        <w:rPr>
+          <w:rFonts w:ascii="Times New Roman" w:hAnsi="Times New Roman" w:cs="Times New Roman"/>
+          <w:color w:val="212121"/>
+          <w:sz w:val="24"/>
+          <w:szCs w:val="24"/>
+          <w:shd w:val="clear" w:color="auto" w:fill="FFFFFF"/>
+        </w:rPr>
+        <w:t xml:space="preserve"> 1.</w:t>
       </w:r>
     </w:p>
     <w:p>
@@ -868,331 +1070,1866 @@
         </w:rPr>
         <w:t xml:space="preserve">Completar… </w:t>
       </w:r>
-      <w:r>
-        <w:rPr>
-          <w:rFonts w:ascii="Times New Roman" w:hAnsi="Times New Roman" w:cs="Times New Roman"/>
-          <w:color w:val="212121"/>
-          <w:sz w:val="24"/>
-          <w:szCs w:val="24"/>
-          <w:shd w:val="clear" w:color="auto" w:fill="FFFFFF"/>
-        </w:rPr>
-        <w:t>Danier Mi</w:t>
-      </w:r>
-      <w:r>
-        <w:rPr>
-          <w:rFonts w:ascii="Times New Roman" w:hAnsi="Times New Roman" w:cs="Times New Roman"/>
-          <w:color w:val="212121"/>
-          <w:sz w:val="24"/>
-          <w:szCs w:val="24"/>
-          <w:shd w:val="clear" w:color="auto" w:fill="FFFFFF"/>
-        </w:rPr>
-        <w:t xml:space="preserve">leny </w:t>
-      </w:r>
-    </w:p>
-    <w:p>
-      <w:pPr>
-        <w:rPr>
-          <w:rFonts w:ascii="Times New Roman" w:hAnsi="Times New Roman" w:cs="Times New Roman"/>
-          <w:color w:val="212121"/>
-          <w:sz w:val="24"/>
-          <w:szCs w:val="24"/>
-          <w:shd w:val="clear" w:color="auto" w:fill="FFFFFF"/>
-        </w:rPr>
-      </w:pPr>
-    </w:p>
-    <w:p>
-      <w:pPr>
-        <w:rPr>
-          <w:rFonts w:ascii="Times New Roman" w:hAnsi="Times New Roman" w:cs="Times New Roman"/>
-          <w:color w:val="212121"/>
-          <w:sz w:val="24"/>
-          <w:szCs w:val="24"/>
-          <w:shd w:val="clear" w:color="auto" w:fill="FFFFFF"/>
-        </w:rPr>
-      </w:pPr>
-    </w:p>
-    <w:p>
-      <w:pPr>
-        <w:rPr>
-          <w:rFonts w:ascii="Times New Roman" w:hAnsi="Times New Roman" w:cs="Times New Roman"/>
-          <w:color w:val="212121"/>
-          <w:sz w:val="24"/>
-          <w:szCs w:val="24"/>
-          <w:shd w:val="clear" w:color="auto" w:fill="FFFFFF"/>
-        </w:rPr>
-      </w:pPr>
-    </w:p>
-    <w:p>
-      <w:pPr>
-        <w:rPr>
-          <w:rFonts w:ascii="Times New Roman" w:hAnsi="Times New Roman" w:cs="Times New Roman"/>
-          <w:color w:val="212121"/>
-          <w:sz w:val="24"/>
-          <w:szCs w:val="24"/>
-          <w:shd w:val="clear" w:color="auto" w:fill="FFFFFF"/>
-        </w:rPr>
-      </w:pPr>
-    </w:p>
-    <w:p>
-      <w:pPr>
-        <w:rPr>
-          <w:rFonts w:ascii="Times New Roman" w:hAnsi="Times New Roman" w:cs="Times New Roman"/>
-          <w:color w:val="212121"/>
-          <w:sz w:val="24"/>
-          <w:szCs w:val="24"/>
-          <w:shd w:val="clear" w:color="auto" w:fill="FFFFFF"/>
-        </w:rPr>
-      </w:pPr>
-    </w:p>
-    <w:p>
-      <w:pPr>
-        <w:rPr>
-          <w:rFonts w:ascii="Times New Roman" w:hAnsi="Times New Roman" w:cs="Times New Roman"/>
-          <w:color w:val="212121"/>
-          <w:sz w:val="24"/>
-          <w:szCs w:val="24"/>
-          <w:shd w:val="clear" w:color="auto" w:fill="FFFFFF"/>
-        </w:rPr>
-      </w:pPr>
-    </w:p>
-    <w:p>
-      <w:pPr>
-        <w:rPr>
-          <w:rFonts w:ascii="Times New Roman" w:hAnsi="Times New Roman" w:cs="Times New Roman"/>
-          <w:color w:val="212121"/>
-          <w:sz w:val="24"/>
-          <w:szCs w:val="24"/>
-          <w:shd w:val="clear" w:color="auto" w:fill="FFFFFF"/>
-        </w:rPr>
-      </w:pPr>
-    </w:p>
-    <w:p>
-      <w:pPr>
-        <w:rPr>
-          <w:rFonts w:ascii="Times New Roman" w:hAnsi="Times New Roman" w:cs="Times New Roman"/>
-          <w:color w:val="212121"/>
-          <w:sz w:val="24"/>
-          <w:szCs w:val="24"/>
-          <w:shd w:val="clear" w:color="auto" w:fill="FFFFFF"/>
-        </w:rPr>
-      </w:pPr>
-    </w:p>
-    <w:p>
-      <w:pPr>
-        <w:rPr>
-          <w:rFonts w:ascii="Times New Roman" w:hAnsi="Times New Roman" w:cs="Times New Roman"/>
-          <w:color w:val="212121"/>
-          <w:sz w:val="24"/>
-          <w:szCs w:val="24"/>
-          <w:shd w:val="clear" w:color="auto" w:fill="FFFFFF"/>
-        </w:rPr>
-      </w:pPr>
-    </w:p>
-    <w:p>
-      <w:pPr>
-        <w:rPr>
-          <w:rFonts w:ascii="Times New Roman" w:hAnsi="Times New Roman" w:cs="Times New Roman"/>
-          <w:color w:val="212121"/>
-          <w:sz w:val="24"/>
-          <w:szCs w:val="24"/>
-          <w:shd w:val="clear" w:color="auto" w:fill="FFFFFF"/>
-        </w:rPr>
-      </w:pPr>
-    </w:p>
-    <w:p>
-      <w:pPr>
-        <w:rPr>
-          <w:rFonts w:ascii="Times New Roman" w:hAnsi="Times New Roman" w:cs="Times New Roman"/>
-          <w:color w:val="212121"/>
-          <w:sz w:val="24"/>
-          <w:szCs w:val="24"/>
-          <w:shd w:val="clear" w:color="auto" w:fill="FFFFFF"/>
-        </w:rPr>
-      </w:pPr>
-    </w:p>
-    <w:p>
-      <w:pPr>
-        <w:rPr>
-          <w:rFonts w:ascii="Times New Roman" w:hAnsi="Times New Roman" w:cs="Times New Roman"/>
-          <w:color w:val="212121"/>
-          <w:sz w:val="24"/>
-          <w:szCs w:val="24"/>
-          <w:shd w:val="clear" w:color="auto" w:fill="FFFFFF"/>
-        </w:rPr>
-      </w:pPr>
-    </w:p>
-    <w:p>
-      <w:pPr>
-        <w:rPr>
-          <w:rFonts w:ascii="Times New Roman" w:hAnsi="Times New Roman" w:cs="Times New Roman"/>
-          <w:color w:val="212121"/>
-          <w:sz w:val="24"/>
-          <w:szCs w:val="24"/>
-          <w:shd w:val="clear" w:color="auto" w:fill="FFFFFF"/>
-        </w:rPr>
-      </w:pPr>
-    </w:p>
-    <w:p>
-      <w:pPr>
-        <w:rPr>
-          <w:rFonts w:ascii="Times New Roman" w:hAnsi="Times New Roman" w:cs="Times New Roman"/>
-          <w:color w:val="212121"/>
-          <w:sz w:val="24"/>
-          <w:szCs w:val="24"/>
-          <w:shd w:val="clear" w:color="auto" w:fill="FFFFFF"/>
-        </w:rPr>
-      </w:pPr>
-    </w:p>
-    <w:p>
-      <w:pPr>
-        <w:rPr>
-          <w:rFonts w:ascii="Times New Roman" w:hAnsi="Times New Roman" w:cs="Times New Roman"/>
-          <w:color w:val="212121"/>
-          <w:sz w:val="24"/>
-          <w:szCs w:val="24"/>
-          <w:shd w:val="clear" w:color="auto" w:fill="FFFFFF"/>
-        </w:rPr>
-      </w:pPr>
-    </w:p>
-    <w:p>
-      <w:pPr>
-        <w:rPr>
-          <w:rFonts w:ascii="Times New Roman" w:hAnsi="Times New Roman" w:cs="Times New Roman"/>
-          <w:color w:val="212121"/>
-          <w:sz w:val="24"/>
-          <w:szCs w:val="24"/>
-          <w:shd w:val="clear" w:color="auto" w:fill="FFFFFF"/>
-        </w:rPr>
-      </w:pPr>
-    </w:p>
-    <w:p>
-      <w:pPr>
-        <w:rPr>
-          <w:rFonts w:ascii="Times New Roman" w:hAnsi="Times New Roman" w:cs="Times New Roman"/>
-          <w:color w:val="212121"/>
-          <w:sz w:val="24"/>
-          <w:szCs w:val="24"/>
-          <w:shd w:val="clear" w:color="auto" w:fill="FFFFFF"/>
-        </w:rPr>
-      </w:pPr>
-    </w:p>
-    <w:p>
-      <w:pPr>
-        <w:rPr>
-          <w:rFonts w:ascii="Times New Roman" w:hAnsi="Times New Roman" w:cs="Times New Roman"/>
-          <w:color w:val="212121"/>
-          <w:sz w:val="24"/>
-          <w:szCs w:val="24"/>
-          <w:shd w:val="clear" w:color="auto" w:fill="FFFFFF"/>
-        </w:rPr>
-      </w:pPr>
-    </w:p>
-    <w:p>
-      <w:pPr>
-        <w:rPr>
-          <w:rFonts w:ascii="Times New Roman" w:hAnsi="Times New Roman" w:cs="Times New Roman"/>
-          <w:color w:val="212121"/>
-          <w:sz w:val="24"/>
-          <w:szCs w:val="24"/>
-          <w:shd w:val="clear" w:color="auto" w:fill="FFFFFF"/>
-        </w:rPr>
-      </w:pPr>
-    </w:p>
-    <w:p>
-      <w:pPr>
-        <w:rPr>
-          <w:rFonts w:ascii="Times New Roman" w:hAnsi="Times New Roman" w:cs="Times New Roman"/>
-          <w:color w:val="212121"/>
-          <w:sz w:val="24"/>
-          <w:szCs w:val="24"/>
-          <w:shd w:val="clear" w:color="auto" w:fill="FFFFFF"/>
-        </w:rPr>
-      </w:pPr>
-    </w:p>
-    <w:p>
-      <w:pPr>
-        <w:rPr>
-          <w:rFonts w:ascii="Times New Roman" w:hAnsi="Times New Roman" w:cs="Times New Roman"/>
-          <w:color w:val="212121"/>
-          <w:sz w:val="24"/>
-          <w:szCs w:val="24"/>
-          <w:shd w:val="clear" w:color="auto" w:fill="FFFFFF"/>
-        </w:rPr>
-      </w:pPr>
-    </w:p>
-    <w:p>
-      <w:pPr>
-        <w:rPr>
-          <w:rFonts w:ascii="Times New Roman" w:hAnsi="Times New Roman" w:cs="Times New Roman"/>
-          <w:color w:val="212121"/>
-          <w:sz w:val="24"/>
-          <w:szCs w:val="24"/>
-          <w:shd w:val="clear" w:color="auto" w:fill="FFFFFF"/>
-        </w:rPr>
-      </w:pPr>
-    </w:p>
-    <w:p>
-      <w:pPr>
-        <w:rPr>
-          <w:rFonts w:ascii="Times New Roman" w:hAnsi="Times New Roman" w:cs="Times New Roman"/>
-          <w:color w:val="212121"/>
-          <w:sz w:val="24"/>
-          <w:szCs w:val="24"/>
-          <w:shd w:val="clear" w:color="auto" w:fill="FFFFFF"/>
-        </w:rPr>
-      </w:pPr>
-    </w:p>
-    <w:p>
-      <w:pPr>
-        <w:rPr>
-          <w:rFonts w:ascii="Times New Roman" w:hAnsi="Times New Roman" w:cs="Times New Roman"/>
-          <w:color w:val="212121"/>
-          <w:sz w:val="24"/>
-          <w:szCs w:val="24"/>
-          <w:shd w:val="clear" w:color="auto" w:fill="FFFFFF"/>
-        </w:rPr>
-      </w:pPr>
-    </w:p>
-    <w:p>
-      <w:pPr>
-        <w:rPr>
-          <w:rFonts w:ascii="Times New Roman" w:hAnsi="Times New Roman" w:cs="Times New Roman"/>
-          <w:color w:val="212121"/>
-          <w:sz w:val="24"/>
-          <w:szCs w:val="24"/>
-          <w:shd w:val="clear" w:color="auto" w:fill="FFFFFF"/>
-        </w:rPr>
-      </w:pPr>
-    </w:p>
-    <w:p>
-      <w:pPr>
-        <w:rPr>
-          <w:rFonts w:ascii="Times New Roman" w:hAnsi="Times New Roman" w:cs="Times New Roman"/>
-          <w:color w:val="212121"/>
-          <w:sz w:val="24"/>
-          <w:szCs w:val="24"/>
-          <w:shd w:val="clear" w:color="auto" w:fill="FFFFFF"/>
-        </w:rPr>
-      </w:pPr>
-    </w:p>
-    <w:p>
-      <w:pPr>
-        <w:rPr>
-          <w:rFonts w:ascii="Times New Roman" w:hAnsi="Times New Roman" w:cs="Times New Roman"/>
-          <w:color w:val="212121"/>
-          <w:sz w:val="24"/>
-          <w:szCs w:val="24"/>
-          <w:shd w:val="clear" w:color="auto" w:fill="FFFFFF"/>
-        </w:rPr>
-      </w:pPr>
-      <w:r>
-        <w:rPr>
-          <w:rFonts w:ascii="Times New Roman" w:hAnsi="Times New Roman" w:cs="Times New Roman"/>
-          <w:color w:val="212121"/>
-          <w:sz w:val="24"/>
-          <w:szCs w:val="24"/>
-          <w:shd w:val="clear" w:color="auto" w:fill="FFFFFF"/>
-        </w:rPr>
+      <w:proofErr w:type="spellStart"/>
+      <w:r>
+        <w:rPr>
+          <w:rFonts w:ascii="Times New Roman" w:hAnsi="Times New Roman" w:cs="Times New Roman"/>
+          <w:color w:val="212121"/>
+          <w:sz w:val="24"/>
+          <w:szCs w:val="24"/>
+          <w:shd w:val="clear" w:color="auto" w:fill="FFFFFF"/>
+        </w:rPr>
+        <w:t>Danier</w:t>
+      </w:r>
+      <w:proofErr w:type="spellEnd"/>
+      <w:r>
+        <w:rPr>
+          <w:rFonts w:ascii="Times New Roman" w:hAnsi="Times New Roman" w:cs="Times New Roman"/>
+          <w:color w:val="212121"/>
+          <w:sz w:val="24"/>
+          <w:szCs w:val="24"/>
+          <w:shd w:val="clear" w:color="auto" w:fill="FFFFFF"/>
+        </w:rPr>
+        <w:t xml:space="preserve"> </w:t>
+      </w:r>
+      <w:proofErr w:type="spellStart"/>
+      <w:r>
+        <w:rPr>
+          <w:rFonts w:ascii="Times New Roman" w:hAnsi="Times New Roman" w:cs="Times New Roman"/>
+          <w:color w:val="212121"/>
+          <w:sz w:val="24"/>
+          <w:szCs w:val="24"/>
+          <w:shd w:val="clear" w:color="auto" w:fill="FFFFFF"/>
+        </w:rPr>
+        <w:t>Mi</w:t>
+      </w:r>
+      <w:r>
+        <w:rPr>
+          <w:rFonts w:ascii="Times New Roman" w:hAnsi="Times New Roman" w:cs="Times New Roman"/>
+          <w:color w:val="212121"/>
+          <w:sz w:val="24"/>
+          <w:szCs w:val="24"/>
+          <w:shd w:val="clear" w:color="auto" w:fill="FFFFFF"/>
+        </w:rPr>
+        <w:t>leny</w:t>
+      </w:r>
+      <w:proofErr w:type="spellEnd"/>
+      <w:r>
+        <w:rPr>
+          <w:rFonts w:ascii="Times New Roman" w:hAnsi="Times New Roman" w:cs="Times New Roman"/>
+          <w:color w:val="212121"/>
+          <w:sz w:val="24"/>
+          <w:szCs w:val="24"/>
+          <w:shd w:val="clear" w:color="auto" w:fill="FFFFFF"/>
+        </w:rPr>
+        <w:t xml:space="preserve"> </w:t>
+      </w:r>
+    </w:p>
+    <w:p>
+      <w:r>
+        <w:t>Pasos para registrar cuenta en GitHub:</w:t>
+      </w:r>
+    </w:p>
+    <w:p>
+      <w:pPr>
+        <w:pStyle w:val="Prrafodelista"/>
+        <w:numPr>
+          <w:ilvl w:val="0"/>
+          <w:numId w:val="2"/>
+        </w:numPr>
+        <w:spacing w:line="256" w:lineRule="auto"/>
+      </w:pPr>
+      <w:r>
+        <w:t xml:space="preserve">En la barra de direcciones se ingresa la siguiente url: </w:t>
+      </w:r>
+      <w:hyperlink r:id="rId8" w:history="1">
+        <w:r>
+          <w:rPr>
+            <w:rStyle w:val="Hipervnculo"/>
+          </w:rPr>
+          <w:t>https://github.com/</w:t>
+        </w:r>
+      </w:hyperlink>
+      <w:r>
+        <w:t>, como se ve en la imagen.</w:t>
+      </w:r>
+    </w:p>
+    <w:p>
+      <w:r>
+        <w:rPr>
+          <w:noProof/>
+          <w:lang w:eastAsia="es-CO"/>
+        </w:rPr>
+        <w:drawing>
+          <wp:inline distT="0" distB="0" distL="0" distR="0" wp14:anchorId="0C7E6F3E" wp14:editId="486F92CC">
+            <wp:extent cx="5610225" cy="200025"/>
+            <wp:effectExtent l="0" t="0" r="0" b="0"/>
+            <wp:docPr id="19" name="Imagen 19"/>
+            <wp:cNvGraphicFramePr>
+              <a:graphicFrameLocks xmlns:a="http://schemas.openxmlformats.org/drawingml/2006/main" noChangeAspect="1"/>
+            </wp:cNvGraphicFramePr>
+            <a:graphic xmlns:a="http://schemas.openxmlformats.org/drawingml/2006/main">
+              <a:graphicData uri="http://schemas.openxmlformats.org/drawingml/2006/picture">
+                <pic:pic xmlns:pic="http://schemas.openxmlformats.org/drawingml/2006/picture">
+                  <pic:nvPicPr>
+                    <pic:cNvPr id="0" name="Imagen 1"/>
+                    <pic:cNvPicPr>
+                      <a:picLocks noChangeAspect="1" noChangeArrowheads="1"/>
+                    </pic:cNvPicPr>
+                  </pic:nvPicPr>
+                  <pic:blipFill>
+                    <a:blip r:embed="rId9">
+                      <a:extLst>
+                        <a:ext uri="{28A0092B-C50C-407E-A947-70E740481C1C}">
+                          <a14:useLocalDpi xmlns:a14="http://schemas.microsoft.com/office/drawing/2010/main" val="0"/>
+                        </a:ext>
+                      </a:extLst>
+                    </a:blip>
+                    <a:srcRect/>
+                    <a:stretch>
+                      <a:fillRect/>
+                    </a:stretch>
+                  </pic:blipFill>
+                  <pic:spPr bwMode="auto">
+                    <a:xfrm>
+                      <a:off x="0" y="0"/>
+                      <a:ext cx="5610225" cy="200025"/>
+                    </a:xfrm>
+                    <a:prstGeom prst="rect">
+                      <a:avLst/>
+                    </a:prstGeom>
+                    <a:noFill/>
+                    <a:ln>
+                      <a:noFill/>
+                    </a:ln>
+                  </pic:spPr>
+                </pic:pic>
+              </a:graphicData>
+            </a:graphic>
+          </wp:inline>
+        </w:drawing>
+      </w:r>
+    </w:p>
+    <w:p>
+      <w:pPr>
+        <w:pStyle w:val="Prrafodelista"/>
+        <w:numPr>
+          <w:ilvl w:val="0"/>
+          <w:numId w:val="2"/>
+        </w:numPr>
+        <w:spacing w:line="256" w:lineRule="auto"/>
+      </w:pPr>
+      <w:r>
+        <w:t>Luego</w:t>
+      </w:r>
+      <w:r>
+        <w:tab/>
+        <w:t>, se mostrará la siguiente página web:</w:t>
+      </w:r>
+    </w:p>
+    <w:p>
+      <w:r>
+        <w:rPr>
+          <w:noProof/>
+          <w:lang w:eastAsia="es-CO"/>
+        </w:rPr>
+        <w:drawing>
+          <wp:inline distT="0" distB="0" distL="0" distR="0" wp14:anchorId="697E496E" wp14:editId="4A5ED49A">
+            <wp:extent cx="5610225" cy="2609850"/>
+            <wp:effectExtent l="0" t="0" r="0" b="0"/>
+            <wp:docPr id="18" name="Imagen 18" descr="Interfaz de usuario gráfica, Sitio web&#10;&#10;Descripción generada automáticamente"/>
+            <wp:cNvGraphicFramePr>
+              <a:graphicFrameLocks xmlns:a="http://schemas.openxmlformats.org/drawingml/2006/main" noChangeAspect="1"/>
+            </wp:cNvGraphicFramePr>
+            <a:graphic xmlns:a="http://schemas.openxmlformats.org/drawingml/2006/main">
+              <a:graphicData uri="http://schemas.openxmlformats.org/drawingml/2006/picture">
+                <pic:pic xmlns:pic="http://schemas.openxmlformats.org/drawingml/2006/picture">
+                  <pic:nvPicPr>
+                    <pic:cNvPr id="18" name="Imagen 18" descr="Interfaz de usuario gráfica, Sitio web&#10;&#10;Descripción generada automáticamente"/>
+                    <pic:cNvPicPr>
+                      <a:picLocks noChangeAspect="1" noChangeArrowheads="1"/>
+                    </pic:cNvPicPr>
+                  </pic:nvPicPr>
+                  <pic:blipFill>
+                    <a:blip r:embed="rId10">
+                      <a:extLst>
+                        <a:ext uri="{28A0092B-C50C-407E-A947-70E740481C1C}">
+                          <a14:useLocalDpi xmlns:a14="http://schemas.microsoft.com/office/drawing/2010/main" val="0"/>
+                        </a:ext>
+                      </a:extLst>
+                    </a:blip>
+                    <a:srcRect/>
+                    <a:stretch>
+                      <a:fillRect/>
+                    </a:stretch>
+                  </pic:blipFill>
+                  <pic:spPr bwMode="auto">
+                    <a:xfrm>
+                      <a:off x="0" y="0"/>
+                      <a:ext cx="5610225" cy="2609850"/>
+                    </a:xfrm>
+                    <a:prstGeom prst="rect">
+                      <a:avLst/>
+                    </a:prstGeom>
+                    <a:noFill/>
+                    <a:ln>
+                      <a:noFill/>
+                    </a:ln>
+                  </pic:spPr>
+                </pic:pic>
+              </a:graphicData>
+            </a:graphic>
+          </wp:inline>
+        </w:drawing>
+      </w:r>
+    </w:p>
+    <w:p>
+      <w:pPr>
+        <w:pStyle w:val="Prrafodelista"/>
+        <w:numPr>
+          <w:ilvl w:val="0"/>
+          <w:numId w:val="2"/>
+        </w:numPr>
+        <w:spacing w:line="256" w:lineRule="auto"/>
+      </w:pPr>
+      <w:r>
+        <w:t xml:space="preserve">Para registrar una nueva cuenta de GitHub, en la parte superior izquierda dar </w:t>
+      </w:r>
+      <w:proofErr w:type="spellStart"/>
+      <w:proofErr w:type="gramStart"/>
+      <w:r>
+        <w:t>click</w:t>
+      </w:r>
+      <w:proofErr w:type="spellEnd"/>
+      <w:proofErr w:type="gramEnd"/>
+      <w:r>
+        <w:t xml:space="preserve"> en </w:t>
+      </w:r>
+      <w:proofErr w:type="spellStart"/>
+      <w:r>
+        <w:t>Sign</w:t>
+      </w:r>
+      <w:proofErr w:type="spellEnd"/>
+      <w:r>
+        <w:t xml:space="preserve"> in:</w:t>
+      </w:r>
+    </w:p>
+    <w:p>
+      <w:r>
+        <w:pict w14:anchorId="26216A5F">
+          <v:rect id="Rectángulo 5" o:spid="_x0000_s1026" style="position:absolute;margin-left:377.95pt;margin-top:5.1pt;width:22pt;height:15.5pt;z-index:251659264;visibility:visible;mso-wrap-style:square;mso-wrap-distance-left:9pt;mso-wrap-distance-top:0;mso-wrap-distance-right:9pt;mso-wrap-distance-bottom:0;mso-position-horizontal:absolute;mso-position-horizontal-relative:text;mso-position-vertical:absolute;mso-position-vertical-relative:text;v-text-anchor:middle" o:gfxdata="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" filled="f" strokecolor="red" strokeweight="1pt"/>
+        </w:pict>
+      </w:r>
+      <w:r>
+        <w:rPr>
+          <w:noProof/>
+          <w:lang w:eastAsia="es-CO"/>
+        </w:rPr>
+        <w:drawing>
+          <wp:inline distT="0" distB="0" distL="0" distR="0" wp14:anchorId="2CD3EBBC" wp14:editId="6C4F86D4">
+            <wp:extent cx="5612130" cy="313690"/>
+            <wp:effectExtent l="0" t="0" r="0" b="0"/>
+            <wp:docPr id="17" name="Imagen 17"/>
+            <wp:cNvGraphicFramePr>
+              <a:graphicFrameLocks xmlns:a="http://schemas.openxmlformats.org/drawingml/2006/main" noChangeAspect="1"/>
+            </wp:cNvGraphicFramePr>
+            <a:graphic xmlns:a="http://schemas.openxmlformats.org/drawingml/2006/main">
+              <a:graphicData uri="http://schemas.openxmlformats.org/drawingml/2006/picture">
+                <pic:pic xmlns:pic="http://schemas.openxmlformats.org/drawingml/2006/picture">
+                  <pic:nvPicPr>
+                    <pic:cNvPr id="0" name="Imagen 4"/>
+                    <pic:cNvPicPr>
+                      <a:picLocks noChangeAspect="1" noChangeArrowheads="1"/>
+                    </pic:cNvPicPr>
+                  </pic:nvPicPr>
+                  <pic:blipFill>
+                    <a:blip r:embed="rId11" cstate="print">
+                      <a:extLst>
+                        <a:ext uri="{28A0092B-C50C-407E-A947-70E740481C1C}">
+                          <a14:useLocalDpi xmlns:a14="http://schemas.microsoft.com/office/drawing/2010/main" val="0"/>
+                        </a:ext>
+                      </a:extLst>
+                    </a:blip>
+                    <a:srcRect/>
+                    <a:stretch>
+                      <a:fillRect/>
+                    </a:stretch>
+                  </pic:blipFill>
+                  <pic:spPr bwMode="auto">
+                    <a:xfrm>
+                      <a:off x="0" y="0"/>
+                      <a:ext cx="5612130" cy="313690"/>
+                    </a:xfrm>
+                    <a:prstGeom prst="rect">
+                      <a:avLst/>
+                    </a:prstGeom>
+                    <a:noFill/>
+                    <a:ln>
+                      <a:noFill/>
+                    </a:ln>
+                  </pic:spPr>
+                </pic:pic>
+              </a:graphicData>
+            </a:graphic>
+          </wp:inline>
+        </w:drawing>
+      </w:r>
+    </w:p>
+    <w:p/>
+    <w:p/>
+    <w:p/>
+    <w:p/>
+    <w:p/>
+    <w:p/>
+    <w:p>
+      <w:pPr>
+        <w:pStyle w:val="Prrafodelista"/>
+        <w:numPr>
+          <w:ilvl w:val="0"/>
+          <w:numId w:val="2"/>
+        </w:numPr>
+        <w:spacing w:line="256" w:lineRule="auto"/>
+      </w:pPr>
+      <w:r>
+        <w:lastRenderedPageBreak/>
+        <w:t xml:space="preserve">Al ingresar en </w:t>
+      </w:r>
+      <w:proofErr w:type="spellStart"/>
+      <w:r>
+        <w:t>sign</w:t>
+      </w:r>
+      <w:proofErr w:type="spellEnd"/>
+      <w:r>
+        <w:t xml:space="preserve"> in, se puede visualizar el módulo de ingreso con correo y contraseña si ya se tiene un </w:t>
+      </w:r>
+      <w:r>
+        <w:t>usuario,</w:t>
+      </w:r>
+      <w:r>
+        <w:t xml:space="preserve"> pero en este caso se </w:t>
+      </w:r>
+      <w:proofErr w:type="gramStart"/>
+      <w:r>
+        <w:t>creara</w:t>
+      </w:r>
+      <w:proofErr w:type="gramEnd"/>
+      <w:r>
+        <w:t xml:space="preserve"> la cuenta como se muestra en la imagen:</w:t>
+      </w:r>
+    </w:p>
+    <w:p>
+      <w:r>
+        <w:pict w14:anchorId="6AFA7ECC">
+          <v:rect id="Rectángulo 7" o:spid="_x0000_s1027" style="position:absolute;margin-left:222.95pt;margin-top:140.1pt;width:36.5pt;height:15.5pt;z-index:251660288;visibility:visible;mso-wrap-style:square;mso-width-percent:0;mso-wrap-distance-left:9pt;mso-wrap-distance-top:0;mso-wrap-distance-right:9pt;mso-wrap-distance-bottom:0;mso-position-horizontal:absolute;mso-position-horizontal-relative:text;mso-position-vertical:absolute;mso-position-vertical-relative:text;mso-width-percent:0;mso-width-relative:margin;v-text-anchor:middle" o:gfxdata="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" filled="f" strokecolor="red" strokeweight="1pt"/>
+        </w:pict>
+      </w:r>
+      <w:r>
+        <w:rPr>
+          <w:noProof/>
+          <w:lang w:eastAsia="es-CO"/>
+        </w:rPr>
+        <w:drawing>
+          <wp:inline distT="0" distB="0" distL="0" distR="0" wp14:anchorId="59075EEA" wp14:editId="65B5BEC8">
+            <wp:extent cx="5610225" cy="2571750"/>
+            <wp:effectExtent l="0" t="0" r="0" b="0"/>
+            <wp:docPr id="16" name="Imagen 16" descr="Interfaz de usuario gráfica, Aplicación&#10;&#10;Descripción generada automáticamente"/>
+            <wp:cNvGraphicFramePr>
+              <a:graphicFrameLocks xmlns:a="http://schemas.openxmlformats.org/drawingml/2006/main" noChangeAspect="1"/>
+            </wp:cNvGraphicFramePr>
+            <a:graphic xmlns:a="http://schemas.openxmlformats.org/drawingml/2006/main">
+              <a:graphicData uri="http://schemas.openxmlformats.org/drawingml/2006/picture">
+                <pic:pic xmlns:pic="http://schemas.openxmlformats.org/drawingml/2006/picture">
+                  <pic:nvPicPr>
+                    <pic:cNvPr id="16" name="Imagen 16" descr="Interfaz de usuario gráfica, Aplicación&#10;&#10;Descripción generada automáticamente"/>
+                    <pic:cNvPicPr>
+                      <a:picLocks noChangeAspect="1" noChangeArrowheads="1"/>
+                    </pic:cNvPicPr>
+                  </pic:nvPicPr>
+                  <pic:blipFill>
+                    <a:blip r:embed="rId12" cstate="print">
+                      <a:extLst>
+                        <a:ext uri="{28A0092B-C50C-407E-A947-70E740481C1C}">
+                          <a14:useLocalDpi xmlns:a14="http://schemas.microsoft.com/office/drawing/2010/main" val="0"/>
+                        </a:ext>
+                      </a:extLst>
+                    </a:blip>
+                    <a:srcRect/>
+                    <a:stretch>
+                      <a:fillRect/>
+                    </a:stretch>
+                  </pic:blipFill>
+                  <pic:spPr bwMode="auto">
+                    <a:xfrm>
+                      <a:off x="0" y="0"/>
+                      <a:ext cx="5610225" cy="2571750"/>
+                    </a:xfrm>
+                    <a:prstGeom prst="rect">
+                      <a:avLst/>
+                    </a:prstGeom>
+                    <a:noFill/>
+                    <a:ln>
+                      <a:noFill/>
+                    </a:ln>
+                  </pic:spPr>
+                </pic:pic>
+              </a:graphicData>
+            </a:graphic>
+          </wp:inline>
+        </w:drawing>
+      </w:r>
+    </w:p>
+    <w:p>
+      <w:pPr>
+        <w:pStyle w:val="Prrafodelista"/>
+        <w:numPr>
+          <w:ilvl w:val="0"/>
+          <w:numId w:val="2"/>
+        </w:numPr>
+        <w:spacing w:line="256" w:lineRule="auto"/>
+      </w:pPr>
+      <w:r>
+        <w:t xml:space="preserve">Luego de ingresar en “Crear una cuenta” se envía a otra página en donde solicitará ingresar el correo electrónico, el cual </w:t>
+      </w:r>
+      <w:proofErr w:type="gramStart"/>
+      <w:r>
+        <w:t>quedara</w:t>
+      </w:r>
+      <w:proofErr w:type="gramEnd"/>
+      <w:r>
+        <w:t xml:space="preserve"> registrado:</w:t>
+      </w:r>
+    </w:p>
+    <w:p>
+      <w:r>
+        <w:pict w14:anchorId="26DF5278">
+          <v:rect id="Rectángulo 9" o:spid="_x0000_s1028" style="position:absolute;margin-left:129.95pt;margin-top:84.15pt;width:97pt;height:20.5pt;z-index:251661312;visibility:visible;mso-wrap-style:square;mso-width-percent:0;mso-height-percent:0;mso-wrap-distance-left:9pt;mso-wrap-distance-top:0;mso-wrap-distance-right:9pt;mso-wrap-distance-bottom:0;mso-position-horizontal:absolute;mso-position-horizontal-relative:text;mso-position-vertical:absolute;mso-position-vertical-relative:text;mso-width-percent:0;mso-height-percent:0;mso-width-relative:margin;mso-height-relative:margin;v-text-anchor:middle" o:gfxdata="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" filled="f" strokecolor="red" strokeweight="1pt"/>
+        </w:pict>
+      </w:r>
+      <w:r>
+        <w:rPr>
+          <w:noProof/>
+          <w:lang w:eastAsia="es-CO"/>
+        </w:rPr>
+        <w:drawing>
+          <wp:inline distT="0" distB="0" distL="0" distR="0" wp14:anchorId="0AD12C20" wp14:editId="6C8158DD">
+            <wp:extent cx="5610225" cy="2581275"/>
+            <wp:effectExtent l="0" t="0" r="0" b="0"/>
+            <wp:docPr id="15" name="Imagen 15" descr="Interfaz de usuario gráfica, Texto, Aplicación&#10;&#10;Descripción generada automáticamente"/>
+            <wp:cNvGraphicFramePr>
+              <a:graphicFrameLocks xmlns:a="http://schemas.openxmlformats.org/drawingml/2006/main" noChangeAspect="1"/>
+            </wp:cNvGraphicFramePr>
+            <a:graphic xmlns:a="http://schemas.openxmlformats.org/drawingml/2006/main">
+              <a:graphicData uri="http://schemas.openxmlformats.org/drawingml/2006/picture">
+                <pic:pic xmlns:pic="http://schemas.openxmlformats.org/drawingml/2006/picture">
+                  <pic:nvPicPr>
+                    <pic:cNvPr id="15" name="Imagen 15" descr="Interfaz de usuario gráfica, Texto, Aplicación&#10;&#10;Descripción generada automáticamente"/>
+                    <pic:cNvPicPr>
+                      <a:picLocks noChangeAspect="1" noChangeArrowheads="1"/>
+                    </pic:cNvPicPr>
+                  </pic:nvPicPr>
+                  <pic:blipFill>
+                    <a:blip r:embed="rId13" cstate="print">
+                      <a:extLst>
+                        <a:ext uri="{28A0092B-C50C-407E-A947-70E740481C1C}">
+                          <a14:useLocalDpi xmlns:a14="http://schemas.microsoft.com/office/drawing/2010/main" val="0"/>
+                        </a:ext>
+                      </a:extLst>
+                    </a:blip>
+                    <a:srcRect/>
+                    <a:stretch>
+                      <a:fillRect/>
+                    </a:stretch>
+                  </pic:blipFill>
+                  <pic:spPr bwMode="auto">
+                    <a:xfrm>
+                      <a:off x="0" y="0"/>
+                      <a:ext cx="5610225" cy="2581275"/>
+                    </a:xfrm>
+                    <a:prstGeom prst="rect">
+                      <a:avLst/>
+                    </a:prstGeom>
+                    <a:noFill/>
+                    <a:ln>
+                      <a:noFill/>
+                    </a:ln>
+                  </pic:spPr>
+                </pic:pic>
+              </a:graphicData>
+            </a:graphic>
+          </wp:inline>
+        </w:drawing>
+      </w:r>
+    </w:p>
+    <w:p/>
+    <w:p/>
+    <w:p/>
+    <w:p/>
+    <w:p/>
+    <w:p>
+      <w:pPr>
+        <w:pStyle w:val="Prrafodelista"/>
+        <w:numPr>
+          <w:ilvl w:val="0"/>
+          <w:numId w:val="2"/>
+        </w:numPr>
+        <w:spacing w:line="256" w:lineRule="auto"/>
+      </w:pPr>
+      <w:r>
+        <w:lastRenderedPageBreak/>
+        <w:t xml:space="preserve">Al ingresar el correo electrónico, validarlo y oprimir la tecla </w:t>
+      </w:r>
+      <w:proofErr w:type="spellStart"/>
+      <w:r>
+        <w:t>enter</w:t>
+      </w:r>
+      <w:proofErr w:type="spellEnd"/>
+      <w:r>
+        <w:t xml:space="preserve">, solicitará ingresar una contraseña (tener en cuenta las recomendaciones en la parte inferior), oprimir </w:t>
+      </w:r>
+      <w:proofErr w:type="spellStart"/>
+      <w:r>
+        <w:t>enter</w:t>
+      </w:r>
+      <w:proofErr w:type="spellEnd"/>
+      <w:r>
+        <w:t xml:space="preserve"> e ingresar el nombre de usuario (deberá ser validado si está disponible) y por </w:t>
+      </w:r>
+      <w:proofErr w:type="gramStart"/>
+      <w:r>
+        <w:t>ultimo</w:t>
+      </w:r>
+      <w:proofErr w:type="gramEnd"/>
+      <w:r>
+        <w:t xml:space="preserve"> escribir “y” o “n” si se desea recibir actualizaciones y anuncios de productos en el correo electrónico </w:t>
+      </w:r>
+      <w:proofErr w:type="spellStart"/>
+      <w:r>
+        <w:t>regustrado</w:t>
+      </w:r>
+      <w:proofErr w:type="spellEnd"/>
+      <w:r>
+        <w:t>:</w:t>
+      </w:r>
+    </w:p>
+    <w:p>
+      <w:r>
+        <w:rPr>
+          <w:noProof/>
+          <w:lang w:eastAsia="es-CO"/>
+        </w:rPr>
+        <w:drawing>
+          <wp:inline distT="0" distB="0" distL="0" distR="0" wp14:anchorId="1596776F" wp14:editId="5D8D8F06">
+            <wp:extent cx="5610225" cy="2590800"/>
+            <wp:effectExtent l="0" t="0" r="0" b="0"/>
+            <wp:docPr id="14" name="Imagen 14" descr="Interfaz de usuario gráfica, Texto, Aplicación&#10;&#10;Descripción generada automáticamente"/>
+            <wp:cNvGraphicFramePr>
+              <a:graphicFrameLocks xmlns:a="http://schemas.openxmlformats.org/drawingml/2006/main" noChangeAspect="1"/>
+            </wp:cNvGraphicFramePr>
+            <a:graphic xmlns:a="http://schemas.openxmlformats.org/drawingml/2006/main">
+              <a:graphicData uri="http://schemas.openxmlformats.org/drawingml/2006/picture">
+                <pic:pic xmlns:pic="http://schemas.openxmlformats.org/drawingml/2006/picture">
+                  <pic:nvPicPr>
+                    <pic:cNvPr id="14" name="Imagen 14" descr="Interfaz de usuario gráfica, Texto, Aplicación&#10;&#10;Descripción generada automáticamente"/>
+                    <pic:cNvPicPr>
+                      <a:picLocks noChangeAspect="1" noChangeArrowheads="1"/>
+                    </pic:cNvPicPr>
+                  </pic:nvPicPr>
+                  <pic:blipFill>
+                    <a:blip r:embed="rId14">
+                      <a:extLst>
+                        <a:ext uri="{28A0092B-C50C-407E-A947-70E740481C1C}">
+                          <a14:useLocalDpi xmlns:a14="http://schemas.microsoft.com/office/drawing/2010/main" val="0"/>
+                        </a:ext>
+                      </a:extLst>
+                    </a:blip>
+                    <a:srcRect/>
+                    <a:stretch>
+                      <a:fillRect/>
+                    </a:stretch>
+                  </pic:blipFill>
+                  <pic:spPr bwMode="auto">
+                    <a:xfrm>
+                      <a:off x="0" y="0"/>
+                      <a:ext cx="5610225" cy="2590800"/>
+                    </a:xfrm>
+                    <a:prstGeom prst="rect">
+                      <a:avLst/>
+                    </a:prstGeom>
+                    <a:noFill/>
+                    <a:ln>
+                      <a:noFill/>
+                    </a:ln>
+                  </pic:spPr>
+                </pic:pic>
+              </a:graphicData>
+            </a:graphic>
+          </wp:inline>
+        </w:drawing>
+      </w:r>
+    </w:p>
+    <w:p>
+      <w:pPr>
+        <w:pStyle w:val="Prrafodelista"/>
+        <w:numPr>
+          <w:ilvl w:val="0"/>
+          <w:numId w:val="2"/>
+        </w:numPr>
+        <w:spacing w:line="256" w:lineRule="auto"/>
+      </w:pPr>
+      <w:r>
+        <w:t xml:space="preserve">Al dar </w:t>
+      </w:r>
+      <w:proofErr w:type="spellStart"/>
+      <w:proofErr w:type="gramStart"/>
+      <w:r>
+        <w:t>click</w:t>
+      </w:r>
+      <w:proofErr w:type="spellEnd"/>
+      <w:proofErr w:type="gramEnd"/>
+      <w:r>
+        <w:t xml:space="preserve"> en continuar deberá verificar la cuenta:</w:t>
+      </w:r>
+    </w:p>
+    <w:p>
+      <w:r>
+        <w:rPr>
+          <w:noProof/>
+          <w:lang w:eastAsia="es-CO"/>
+        </w:rPr>
+        <w:drawing>
+          <wp:inline distT="0" distB="0" distL="0" distR="0" wp14:anchorId="48708C74" wp14:editId="2ACB3D13">
+            <wp:extent cx="5610225" cy="2457450"/>
+            <wp:effectExtent l="0" t="0" r="0" b="0"/>
+            <wp:docPr id="13" name="Imagen 13" descr="Captura de pantalla de computadora&#10;&#10;Descripción generada automáticamente"/>
+            <wp:cNvGraphicFramePr>
+              <a:graphicFrameLocks xmlns:a="http://schemas.openxmlformats.org/drawingml/2006/main" noChangeAspect="1"/>
+            </wp:cNvGraphicFramePr>
+            <a:graphic xmlns:a="http://schemas.openxmlformats.org/drawingml/2006/main">
+              <a:graphicData uri="http://schemas.openxmlformats.org/drawingml/2006/picture">
+                <pic:pic xmlns:pic="http://schemas.openxmlformats.org/drawingml/2006/picture">
+                  <pic:nvPicPr>
+                    <pic:cNvPr id="13" name="Imagen 13" descr="Captura de pantalla de computadora&#10;&#10;Descripción generada automáticamente"/>
+                    <pic:cNvPicPr>
+                      <a:picLocks noChangeAspect="1" noChangeArrowheads="1"/>
+                    </pic:cNvPicPr>
+                  </pic:nvPicPr>
+                  <pic:blipFill>
+                    <a:blip r:embed="rId15">
+                      <a:extLst>
+                        <a:ext uri="{28A0092B-C50C-407E-A947-70E740481C1C}">
+                          <a14:useLocalDpi xmlns:a14="http://schemas.microsoft.com/office/drawing/2010/main" val="0"/>
+                        </a:ext>
+                      </a:extLst>
+                    </a:blip>
+                    <a:srcRect/>
+                    <a:stretch>
+                      <a:fillRect/>
+                    </a:stretch>
+                  </pic:blipFill>
+                  <pic:spPr bwMode="auto">
+                    <a:xfrm>
+                      <a:off x="0" y="0"/>
+                      <a:ext cx="5610225" cy="2457450"/>
+                    </a:xfrm>
+                    <a:prstGeom prst="rect">
+                      <a:avLst/>
+                    </a:prstGeom>
+                    <a:noFill/>
+                    <a:ln>
+                      <a:noFill/>
+                    </a:ln>
+                  </pic:spPr>
+                </pic:pic>
+              </a:graphicData>
+            </a:graphic>
+          </wp:inline>
+        </w:drawing>
+      </w:r>
+    </w:p>
+    <w:p/>
+    <w:p/>
+    <w:p/>
+    <w:p/>
+    <w:p/>
+    <w:p>
+      <w:pPr>
+        <w:pStyle w:val="Prrafodelista"/>
+        <w:numPr>
+          <w:ilvl w:val="0"/>
+          <w:numId w:val="2"/>
+        </w:numPr>
+        <w:spacing w:line="256" w:lineRule="auto"/>
+      </w:pPr>
+      <w:r>
+        <w:lastRenderedPageBreak/>
+        <w:t>Tener en cuenta que la verificación puede cambiar y pueden ser una o más verificaciones, en este caso es seleccionar un espiral:</w:t>
+      </w:r>
+    </w:p>
+    <w:p>
+      <w:r>
+        <w:rPr>
+          <w:noProof/>
+          <w:lang w:eastAsia="es-CO"/>
+        </w:rPr>
+        <w:drawing>
+          <wp:inline distT="0" distB="0" distL="0" distR="0" wp14:anchorId="20C921A6" wp14:editId="512CC44B">
+            <wp:extent cx="5612130" cy="2501900"/>
+            <wp:effectExtent l="0" t="0" r="0" b="0"/>
+            <wp:docPr id="12" name="Imagen 12" descr="Pantalla de computadora con fondo negro&#10;&#10;Descripción generada automáticamente con confianza baja"/>
+            <wp:cNvGraphicFramePr>
+              <a:graphicFrameLocks xmlns:a="http://schemas.openxmlformats.org/drawingml/2006/main" noChangeAspect="1"/>
+            </wp:cNvGraphicFramePr>
+            <a:graphic xmlns:a="http://schemas.openxmlformats.org/drawingml/2006/main">
+              <a:graphicData uri="http://schemas.openxmlformats.org/drawingml/2006/picture">
+                <pic:pic xmlns:pic="http://schemas.openxmlformats.org/drawingml/2006/picture">
+                  <pic:nvPicPr>
+                    <pic:cNvPr id="12" name="Imagen 12" descr="Pantalla de computadora con fondo negro&#10;&#10;Descripción generada automáticamente con confianza baja"/>
+                    <pic:cNvPicPr>
+                      <a:picLocks noChangeAspect="1" noChangeArrowheads="1"/>
+                    </pic:cNvPicPr>
+                  </pic:nvPicPr>
+                  <pic:blipFill>
+                    <a:blip r:embed="rId16">
+                      <a:extLst>
+                        <a:ext uri="{28A0092B-C50C-407E-A947-70E740481C1C}">
+                          <a14:useLocalDpi xmlns:a14="http://schemas.microsoft.com/office/drawing/2010/main" val="0"/>
+                        </a:ext>
+                      </a:extLst>
+                    </a:blip>
+                    <a:srcRect/>
+                    <a:stretch>
+                      <a:fillRect/>
+                    </a:stretch>
+                  </pic:blipFill>
+                  <pic:spPr bwMode="auto">
+                    <a:xfrm>
+                      <a:off x="0" y="0"/>
+                      <a:ext cx="5612130" cy="2501900"/>
+                    </a:xfrm>
+                    <a:prstGeom prst="rect">
+                      <a:avLst/>
+                    </a:prstGeom>
+                    <a:noFill/>
+                    <a:ln>
+                      <a:noFill/>
+                    </a:ln>
+                  </pic:spPr>
+                </pic:pic>
+              </a:graphicData>
+            </a:graphic>
+          </wp:inline>
+        </w:drawing>
+      </w:r>
+    </w:p>
+    <w:p>
+      <w:pPr>
+        <w:pStyle w:val="Prrafodelista"/>
+        <w:numPr>
+          <w:ilvl w:val="0"/>
+          <w:numId w:val="2"/>
+        </w:numPr>
+        <w:spacing w:line="256" w:lineRule="auto"/>
+      </w:pPr>
+      <w:r>
+        <w:t xml:space="preserve">Al terminar de verificar, </w:t>
+      </w:r>
+      <w:proofErr w:type="spellStart"/>
+      <w:proofErr w:type="gramStart"/>
+      <w:r>
+        <w:t>click</w:t>
+      </w:r>
+      <w:proofErr w:type="spellEnd"/>
+      <w:proofErr w:type="gramEnd"/>
+      <w:r>
+        <w:t xml:space="preserve"> en “Crear una cuenta”:</w:t>
+      </w:r>
+    </w:p>
+    <w:p>
+      <w:r>
+        <w:rPr>
+          <w:noProof/>
+          <w:lang w:eastAsia="es-CO"/>
+        </w:rPr>
+        <w:drawing>
+          <wp:inline distT="0" distB="0" distL="0" distR="0" wp14:anchorId="5F1C992C" wp14:editId="00AF0F01">
+            <wp:extent cx="5610225" cy="2552700"/>
+            <wp:effectExtent l="0" t="0" r="0" b="0"/>
+            <wp:docPr id="11" name="Imagen 11" descr="Pantalla de computadora&#10;&#10;Descripción generada automáticamente"/>
+            <wp:cNvGraphicFramePr>
+              <a:graphicFrameLocks xmlns:a="http://schemas.openxmlformats.org/drawingml/2006/main" noChangeAspect="1"/>
+            </wp:cNvGraphicFramePr>
+            <a:graphic xmlns:a="http://schemas.openxmlformats.org/drawingml/2006/main">
+              <a:graphicData uri="http://schemas.openxmlformats.org/drawingml/2006/picture">
+                <pic:pic xmlns:pic="http://schemas.openxmlformats.org/drawingml/2006/picture">
+                  <pic:nvPicPr>
+                    <pic:cNvPr id="11" name="Imagen 11" descr="Pantalla de computadora&#10;&#10;Descripción generada automáticamente"/>
+                    <pic:cNvPicPr>
+                      <a:picLocks noChangeAspect="1" noChangeArrowheads="1"/>
+                    </pic:cNvPicPr>
+                  </pic:nvPicPr>
+                  <pic:blipFill>
+                    <a:blip r:embed="rId17">
+                      <a:extLst>
+                        <a:ext uri="{28A0092B-C50C-407E-A947-70E740481C1C}">
+                          <a14:useLocalDpi xmlns:a14="http://schemas.microsoft.com/office/drawing/2010/main" val="0"/>
+                        </a:ext>
+                      </a:extLst>
+                    </a:blip>
+                    <a:srcRect/>
+                    <a:stretch>
+                      <a:fillRect/>
+                    </a:stretch>
+                  </pic:blipFill>
+                  <pic:spPr bwMode="auto">
+                    <a:xfrm>
+                      <a:off x="0" y="0"/>
+                      <a:ext cx="5610225" cy="2552700"/>
+                    </a:xfrm>
+                    <a:prstGeom prst="rect">
+                      <a:avLst/>
+                    </a:prstGeom>
+                    <a:noFill/>
+                    <a:ln>
+                      <a:noFill/>
+                    </a:ln>
+                  </pic:spPr>
+                </pic:pic>
+              </a:graphicData>
+            </a:graphic>
+          </wp:inline>
+        </w:drawing>
+      </w:r>
+    </w:p>
+    <w:p>
+      <w:pPr>
+        <w:pStyle w:val="Prrafodelista"/>
+        <w:numPr>
+          <w:ilvl w:val="0"/>
+          <w:numId w:val="2"/>
+        </w:numPr>
+        <w:spacing w:line="256" w:lineRule="auto"/>
+      </w:pPr>
+      <w:r>
+        <w:t>Ahora introducir el código que se envió al correo:</w:t>
+      </w:r>
+    </w:p>
+    <w:p>
+      <w:r>
+        <w:rPr>
+          <w:noProof/>
+          <w:lang w:eastAsia="es-CO"/>
+        </w:rPr>
+        <w:drawing>
+          <wp:inline distT="0" distB="0" distL="0" distR="0" wp14:anchorId="672D0BD7" wp14:editId="6349CE76">
+            <wp:extent cx="5612130" cy="1626870"/>
+            <wp:effectExtent l="0" t="0" r="0" b="0"/>
+            <wp:docPr id="10" name="Imagen 10" descr="Interfaz de usuario gráfica, Texto&#10;&#10;Descripción generada automáticamente"/>
+            <wp:cNvGraphicFramePr>
+              <a:graphicFrameLocks xmlns:a="http://schemas.openxmlformats.org/drawingml/2006/main" noChangeAspect="1"/>
+            </wp:cNvGraphicFramePr>
+            <a:graphic xmlns:a="http://schemas.openxmlformats.org/drawingml/2006/main">
+              <a:graphicData uri="http://schemas.openxmlformats.org/drawingml/2006/picture">
+                <pic:pic xmlns:pic="http://schemas.openxmlformats.org/drawingml/2006/picture">
+                  <pic:nvPicPr>
+                    <pic:cNvPr id="10" name="Imagen 10" descr="Interfaz de usuario gráfica, Texto&#10;&#10;Descripción generada automáticamente"/>
+                    <pic:cNvPicPr>
+                      <a:picLocks noChangeAspect="1" noChangeArrowheads="1"/>
+                    </pic:cNvPicPr>
+                  </pic:nvPicPr>
+                  <pic:blipFill>
+                    <a:blip r:embed="rId18">
+                      <a:extLst>
+                        <a:ext uri="{28A0092B-C50C-407E-A947-70E740481C1C}">
+                          <a14:useLocalDpi xmlns:a14="http://schemas.microsoft.com/office/drawing/2010/main" val="0"/>
+                        </a:ext>
+                      </a:extLst>
+                    </a:blip>
+                    <a:srcRect/>
+                    <a:stretch>
+                      <a:fillRect/>
+                    </a:stretch>
+                  </pic:blipFill>
+                  <pic:spPr bwMode="auto">
+                    <a:xfrm>
+                      <a:off x="0" y="0"/>
+                      <a:ext cx="5612130" cy="1626870"/>
+                    </a:xfrm>
+                    <a:prstGeom prst="rect">
+                      <a:avLst/>
+                    </a:prstGeom>
+                    <a:noFill/>
+                    <a:ln>
+                      <a:noFill/>
+                    </a:ln>
+                  </pic:spPr>
+                </pic:pic>
+              </a:graphicData>
+            </a:graphic>
+          </wp:inline>
+        </w:drawing>
+      </w:r>
+    </w:p>
+    <w:p>
+      <w:pPr>
+        <w:pStyle w:val="Prrafodelista"/>
+        <w:numPr>
+          <w:ilvl w:val="0"/>
+          <w:numId w:val="2"/>
+        </w:numPr>
+        <w:spacing w:line="256" w:lineRule="auto"/>
+      </w:pPr>
+      <w:r>
+        <w:lastRenderedPageBreak/>
+        <w:t xml:space="preserve">Luego de ingresar el código, se mostrará si se desea </w:t>
+      </w:r>
+      <w:proofErr w:type="gramStart"/>
+      <w:r>
+        <w:t>personalizar</w:t>
+      </w:r>
+      <w:proofErr w:type="gramEnd"/>
+      <w:r>
+        <w:t xml:space="preserve"> pero en este caso no se personalizará así que se omitirá:</w:t>
+      </w:r>
+    </w:p>
+    <w:p>
+      <w:r>
+        <w:rPr>
+          <w:noProof/>
+          <w:lang w:eastAsia="es-CO"/>
+        </w:rPr>
+        <w:drawing>
+          <wp:inline distT="0" distB="0" distL="0" distR="0" wp14:anchorId="462C35A9" wp14:editId="354DB6F3">
+            <wp:extent cx="5610225" cy="2514600"/>
+            <wp:effectExtent l="0" t="0" r="0" b="0"/>
+            <wp:docPr id="9" name="Imagen 9" descr="Captura de pantalla de un celular&#10;&#10;Descripción generada automáticamente"/>
+            <wp:cNvGraphicFramePr>
+              <a:graphicFrameLocks xmlns:a="http://schemas.openxmlformats.org/drawingml/2006/main" noChangeAspect="1"/>
+            </wp:cNvGraphicFramePr>
+            <a:graphic xmlns:a="http://schemas.openxmlformats.org/drawingml/2006/main">
+              <a:graphicData uri="http://schemas.openxmlformats.org/drawingml/2006/picture">
+                <pic:pic xmlns:pic="http://schemas.openxmlformats.org/drawingml/2006/picture">
+                  <pic:nvPicPr>
+                    <pic:cNvPr id="9" name="Imagen 9" descr="Captura de pantalla de un celular&#10;&#10;Descripción generada automáticamente"/>
+                    <pic:cNvPicPr>
+                      <a:picLocks noChangeAspect="1" noChangeArrowheads="1"/>
+                    </pic:cNvPicPr>
+                  </pic:nvPicPr>
+                  <pic:blipFill>
+                    <a:blip r:embed="rId19">
+                      <a:extLst>
+                        <a:ext uri="{28A0092B-C50C-407E-A947-70E740481C1C}">
+                          <a14:useLocalDpi xmlns:a14="http://schemas.microsoft.com/office/drawing/2010/main" val="0"/>
+                        </a:ext>
+                      </a:extLst>
+                    </a:blip>
+                    <a:srcRect/>
+                    <a:stretch>
+                      <a:fillRect/>
+                    </a:stretch>
+                  </pic:blipFill>
+                  <pic:spPr bwMode="auto">
+                    <a:xfrm>
+                      <a:off x="0" y="0"/>
+                      <a:ext cx="5610225" cy="2514600"/>
+                    </a:xfrm>
+                    <a:prstGeom prst="rect">
+                      <a:avLst/>
+                    </a:prstGeom>
+                    <a:noFill/>
+                    <a:ln>
+                      <a:noFill/>
+                    </a:ln>
+                  </pic:spPr>
+                </pic:pic>
+              </a:graphicData>
+            </a:graphic>
+          </wp:inline>
+        </w:drawing>
+      </w:r>
+    </w:p>
+    <w:p>
+      <w:pPr>
+        <w:pStyle w:val="Prrafodelista"/>
+        <w:numPr>
+          <w:ilvl w:val="0"/>
+          <w:numId w:val="2"/>
+        </w:numPr>
+        <w:spacing w:line="256" w:lineRule="auto"/>
+      </w:pPr>
+      <w:r>
+        <w:t>Ahora ya se creó el usuario de GitHub, es hora de trabajar en el:</w:t>
+      </w:r>
+    </w:p>
+    <w:p>
+      <w:r>
+        <w:rPr>
+          <w:noProof/>
+          <w:lang w:eastAsia="es-CO"/>
+        </w:rPr>
+        <w:drawing>
+          <wp:inline distT="0" distB="0" distL="0" distR="0" wp14:anchorId="29136638" wp14:editId="75E0E24F">
+            <wp:extent cx="5610225" cy="2571750"/>
+            <wp:effectExtent l="0" t="0" r="0" b="0"/>
+            <wp:docPr id="8" name="Imagen 8" descr="Interfaz de usuario gráfica, Texto, Aplicación&#10;&#10;Descripción generada automáticamente"/>
+            <wp:cNvGraphicFramePr>
+              <a:graphicFrameLocks xmlns:a="http://schemas.openxmlformats.org/drawingml/2006/main" noChangeAspect="1"/>
+            </wp:cNvGraphicFramePr>
+            <a:graphic xmlns:a="http://schemas.openxmlformats.org/drawingml/2006/main">
+              <a:graphicData uri="http://schemas.openxmlformats.org/drawingml/2006/picture">
+                <pic:pic xmlns:pic="http://schemas.openxmlformats.org/drawingml/2006/picture">
+                  <pic:nvPicPr>
+                    <pic:cNvPr id="8" name="Imagen 8" descr="Interfaz de usuario gráfica, Texto, Aplicación&#10;&#10;Descripción generada automáticamente"/>
+                    <pic:cNvPicPr>
+                      <a:picLocks noChangeAspect="1" noChangeArrowheads="1"/>
+                    </pic:cNvPicPr>
+                  </pic:nvPicPr>
+                  <pic:blipFill>
+                    <a:blip r:embed="rId20">
+                      <a:extLst>
+                        <a:ext uri="{28A0092B-C50C-407E-A947-70E740481C1C}">
+                          <a14:useLocalDpi xmlns:a14="http://schemas.microsoft.com/office/drawing/2010/main" val="0"/>
+                        </a:ext>
+                      </a:extLst>
+                    </a:blip>
+                    <a:srcRect/>
+                    <a:stretch>
+                      <a:fillRect/>
+                    </a:stretch>
+                  </pic:blipFill>
+                  <pic:spPr bwMode="auto">
+                    <a:xfrm>
+                      <a:off x="0" y="0"/>
+                      <a:ext cx="5610225" cy="2571750"/>
+                    </a:xfrm>
+                    <a:prstGeom prst="rect">
+                      <a:avLst/>
+                    </a:prstGeom>
+                    <a:noFill/>
+                    <a:ln>
+                      <a:noFill/>
+                    </a:ln>
+                  </pic:spPr>
+                </pic:pic>
+              </a:graphicData>
+            </a:graphic>
+          </wp:inline>
+        </w:drawing>
+      </w:r>
+    </w:p>
+    <w:p/>
+    <w:p/>
+    <w:p/>
+    <w:p/>
+    <w:p/>
+    <w:p/>
+    <w:p/>
+    <w:p/>
+    <w:p>
+      <w:r>
+        <w:lastRenderedPageBreak/>
+        <w:t>Pasos para descargar e instalar Git:</w:t>
+      </w:r>
+    </w:p>
+    <w:p>
+      <w:pPr>
+        <w:pStyle w:val="Prrafodelista"/>
+        <w:numPr>
+          <w:ilvl w:val="0"/>
+          <w:numId w:val="2"/>
+        </w:numPr>
+        <w:spacing w:line="256" w:lineRule="auto"/>
+      </w:pPr>
+      <w:r>
+        <w:t xml:space="preserve">Dirigirse a la siguiente </w:t>
+      </w:r>
+      <w:hyperlink r:id="rId21" w:history="1">
+        <w:r>
+          <w:rPr>
+            <w:rStyle w:val="Hipervnculo"/>
+          </w:rPr>
+          <w:t>http://git-scm.com/download/win</w:t>
+        </w:r>
+      </w:hyperlink>
+      <w:r>
+        <w:t xml:space="preserve"> , seleccionar </w:t>
+      </w:r>
+      <w:proofErr w:type="gramStart"/>
+      <w:r>
+        <w:t>de acuerdo a</w:t>
+      </w:r>
+      <w:proofErr w:type="gramEnd"/>
+      <w:r>
+        <w:t xml:space="preserve"> la necesidad, en este caso se escogerá el </w:t>
+      </w:r>
+      <w:proofErr w:type="spellStart"/>
+      <w:r>
+        <w:t>setup</w:t>
+      </w:r>
+      <w:proofErr w:type="spellEnd"/>
+      <w:r>
+        <w:t xml:space="preserve"> de una arquitectura de 64 bits:</w:t>
+      </w:r>
+    </w:p>
+    <w:p/>
+    <w:p>
+      <w:r>
+        <w:pict w14:anchorId="606B90E5">
+          <v:rect id="Rectángulo 10" o:spid="_x0000_s1029" style="position:absolute;margin-left:67.95pt;margin-top:172.45pt;width:168pt;height:27pt;z-index:251662336;visibility:visible;mso-wrap-style:square;mso-wrap-distance-left:9pt;mso-wrap-distance-top:0;mso-wrap-distance-right:9pt;mso-wrap-distance-bottom:0;mso-position-horizontal:absolute;mso-position-horizontal-relative:text;mso-position-vertical:absolute;mso-position-vertical-relative:text;v-text-anchor:middle" o:gfxdata="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" filled="f" strokecolor="red" strokeweight="1pt"/>
+        </w:pict>
+      </w:r>
+      <w:r>
+        <w:rPr>
+          <w:noProof/>
+          <w:lang w:eastAsia="es-CO"/>
+        </w:rPr>
+        <w:drawing>
+          <wp:inline distT="0" distB="0" distL="0" distR="0" wp14:anchorId="6845334E" wp14:editId="54B3ECC6">
+            <wp:extent cx="5495925" cy="3771900"/>
+            <wp:effectExtent l="0" t="0" r="0" b="0"/>
+            <wp:docPr id="7" name="Imagen 7" descr="Texto&#10;&#10;Descripción generada automáticamente"/>
+            <wp:cNvGraphicFramePr>
+              <a:graphicFrameLocks xmlns:a="http://schemas.openxmlformats.org/drawingml/2006/main" noChangeAspect="1"/>
+            </wp:cNvGraphicFramePr>
+            <a:graphic xmlns:a="http://schemas.openxmlformats.org/drawingml/2006/main">
+              <a:graphicData uri="http://schemas.openxmlformats.org/drawingml/2006/picture">
+                <pic:pic xmlns:pic="http://schemas.openxmlformats.org/drawingml/2006/picture">
+                  <pic:nvPicPr>
+                    <pic:cNvPr id="7" name="Imagen 7" descr="Texto&#10;&#10;Descripción generada automáticamente"/>
+                    <pic:cNvPicPr>
+                      <a:picLocks noChangeAspect="1" noChangeArrowheads="1"/>
+                    </pic:cNvPicPr>
+                  </pic:nvPicPr>
+                  <pic:blipFill>
+                    <a:blip r:embed="rId22">
+                      <a:extLst>
+                        <a:ext uri="{28A0092B-C50C-407E-A947-70E740481C1C}">
+                          <a14:useLocalDpi xmlns:a14="http://schemas.microsoft.com/office/drawing/2010/main" val="0"/>
+                        </a:ext>
+                      </a:extLst>
+                    </a:blip>
+                    <a:srcRect r="2071"/>
+                    <a:stretch>
+                      <a:fillRect/>
+                    </a:stretch>
+                  </pic:blipFill>
+                  <pic:spPr bwMode="auto">
+                    <a:xfrm>
+                      <a:off x="0" y="0"/>
+                      <a:ext cx="5495925" cy="3771900"/>
+                    </a:xfrm>
+                    <a:prstGeom prst="rect">
+                      <a:avLst/>
+                    </a:prstGeom>
+                    <a:noFill/>
+                    <a:ln>
+                      <a:noFill/>
+                    </a:ln>
+                  </pic:spPr>
+                </pic:pic>
+              </a:graphicData>
+            </a:graphic>
+          </wp:inline>
+        </w:drawing>
+      </w:r>
+    </w:p>
+    <w:p>
+      <w:pPr>
+        <w:pStyle w:val="Prrafodelista"/>
+        <w:numPr>
+          <w:ilvl w:val="0"/>
+          <w:numId w:val="2"/>
+        </w:numPr>
+        <w:spacing w:line="256" w:lineRule="auto"/>
+      </w:pPr>
+      <w:r>
+        <w:t xml:space="preserve">Se inicia la descarga en la parte inferior de la pantalla, al terminar se puede ejecutar el </w:t>
+      </w:r>
+      <w:proofErr w:type="spellStart"/>
+      <w:r>
+        <w:t>setup</w:t>
+      </w:r>
+      <w:proofErr w:type="spellEnd"/>
+      <w:r>
+        <w:t xml:space="preserve"> seleccionado la flecha hacia arriba y luego en abrir:</w:t>
+      </w:r>
+    </w:p>
+    <w:p>
+      <w:r>
+        <w:pict w14:anchorId="19A29017">
+          <v:rect id="Rectángulo 12" o:spid="_x0000_s1030" style="position:absolute;margin-left:148.95pt;margin-top:27.15pt;width:20.25pt;height:16.5pt;z-index:251663360;visibility:visible;mso-wrap-style:square;mso-wrap-distance-left:9pt;mso-wrap-distance-top:0;mso-wrap-distance-right:9pt;mso-wrap-distance-bottom:0;mso-position-horizontal:absolute;mso-position-horizontal-relative:text;mso-position-vertical:absolute;mso-position-vertical-relative:text;v-text-anchor:middle" o:gfxdata="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" filled="f" strokecolor="red" strokeweight="1pt"/>
+        </w:pict>
+      </w:r>
+      <w:r>
+        <w:rPr>
+          <w:noProof/>
+          <w:lang w:eastAsia="es-CO"/>
+        </w:rPr>
+        <w:drawing>
+          <wp:inline distT="0" distB="0" distL="0" distR="0" wp14:anchorId="41CE23AF" wp14:editId="6388DA4F">
+            <wp:extent cx="2514600" cy="762000"/>
+            <wp:effectExtent l="0" t="0" r="0" b="0"/>
+            <wp:docPr id="6" name="Imagen 6" descr="Texto&#10;&#10;Descripción generada automáticamente"/>
+            <wp:cNvGraphicFramePr>
+              <a:graphicFrameLocks xmlns:a="http://schemas.openxmlformats.org/drawingml/2006/main" noChangeAspect="1"/>
+            </wp:cNvGraphicFramePr>
+            <a:graphic xmlns:a="http://schemas.openxmlformats.org/drawingml/2006/main">
+              <a:graphicData uri="http://schemas.openxmlformats.org/drawingml/2006/picture">
+                <pic:pic xmlns:pic="http://schemas.openxmlformats.org/drawingml/2006/picture">
+                  <pic:nvPicPr>
+                    <pic:cNvPr id="6" name="Imagen 6" descr="Texto&#10;&#10;Descripción generada automáticamente"/>
+                    <pic:cNvPicPr>
+                      <a:picLocks noChangeAspect="1" noChangeArrowheads="1"/>
+                    </pic:cNvPicPr>
+                  </pic:nvPicPr>
+                  <pic:blipFill>
+                    <a:blip r:embed="rId23">
+                      <a:extLst>
+                        <a:ext uri="{28A0092B-C50C-407E-A947-70E740481C1C}">
+                          <a14:useLocalDpi xmlns:a14="http://schemas.microsoft.com/office/drawing/2010/main" val="0"/>
+                        </a:ext>
+                      </a:extLst>
+                    </a:blip>
+                    <a:srcRect/>
+                    <a:stretch>
+                      <a:fillRect/>
+                    </a:stretch>
+                  </pic:blipFill>
+                  <pic:spPr bwMode="auto">
+                    <a:xfrm>
+                      <a:off x="0" y="0"/>
+                      <a:ext cx="2514600" cy="762000"/>
+                    </a:xfrm>
+                    <a:prstGeom prst="rect">
+                      <a:avLst/>
+                    </a:prstGeom>
+                    <a:noFill/>
+                    <a:ln>
+                      <a:noFill/>
+                    </a:ln>
+                  </pic:spPr>
+                </pic:pic>
+              </a:graphicData>
+            </a:graphic>
+          </wp:inline>
+        </w:drawing>
+      </w:r>
+    </w:p>
+    <w:p/>
+    <w:p/>
+    <w:p/>
+    <w:p/>
+    <w:p/>
+    <w:p/>
+    <w:p>
+      <w:pPr>
+        <w:pStyle w:val="Prrafodelista"/>
+        <w:numPr>
+          <w:ilvl w:val="0"/>
+          <w:numId w:val="2"/>
+        </w:numPr>
+        <w:spacing w:line="256" w:lineRule="auto"/>
+      </w:pPr>
+      <w:r>
+        <w:lastRenderedPageBreak/>
+        <w:t>Al iniciar a ejecutar el archivo .exe se muestra una primera pantalla, seleccionará siguiente:</w:t>
+      </w:r>
+    </w:p>
+    <w:p>
+      <w:r>
+        <w:rPr>
+          <w:noProof/>
+          <w:lang w:eastAsia="es-CO"/>
+        </w:rPr>
+        <w:drawing>
+          <wp:inline distT="0" distB="0" distL="0" distR="0" wp14:anchorId="1C3BBD14" wp14:editId="0E031AD1">
+            <wp:extent cx="4714875" cy="3638550"/>
+            <wp:effectExtent l="0" t="0" r="0" b="0"/>
+            <wp:docPr id="5" name="Imagen 5" descr="Interfaz de usuario gráfica, Texto, Aplicación&#10;&#10;Descripción generada automáticamente"/>
+            <wp:cNvGraphicFramePr>
+              <a:graphicFrameLocks xmlns:a="http://schemas.openxmlformats.org/drawingml/2006/main" noChangeAspect="1"/>
+            </wp:cNvGraphicFramePr>
+            <a:graphic xmlns:a="http://schemas.openxmlformats.org/drawingml/2006/main">
+              <a:graphicData uri="http://schemas.openxmlformats.org/drawingml/2006/picture">
+                <pic:pic xmlns:pic="http://schemas.openxmlformats.org/drawingml/2006/picture">
+                  <pic:nvPicPr>
+                    <pic:cNvPr id="5" name="Imagen 5" descr="Interfaz de usuario gráfica, Texto, Aplicación&#10;&#10;Descripción generada automáticamente"/>
+                    <pic:cNvPicPr>
+                      <a:picLocks noChangeAspect="1" noChangeArrowheads="1"/>
+                    </pic:cNvPicPr>
+                  </pic:nvPicPr>
+                  <pic:blipFill>
+                    <a:blip r:embed="rId24">
+                      <a:extLst>
+                        <a:ext uri="{28A0092B-C50C-407E-A947-70E740481C1C}">
+                          <a14:useLocalDpi xmlns:a14="http://schemas.microsoft.com/office/drawing/2010/main" val="0"/>
+                        </a:ext>
+                      </a:extLst>
+                    </a:blip>
+                    <a:srcRect r="401" b="2051"/>
+                    <a:stretch>
+                      <a:fillRect/>
+                    </a:stretch>
+                  </pic:blipFill>
+                  <pic:spPr bwMode="auto">
+                    <a:xfrm>
+                      <a:off x="0" y="0"/>
+                      <a:ext cx="4714875" cy="3638550"/>
+                    </a:xfrm>
+                    <a:prstGeom prst="rect">
+                      <a:avLst/>
+                    </a:prstGeom>
+                    <a:noFill/>
+                    <a:ln>
+                      <a:noFill/>
+                    </a:ln>
+                  </pic:spPr>
+                </pic:pic>
+              </a:graphicData>
+            </a:graphic>
+          </wp:inline>
+        </w:drawing>
+      </w:r>
+    </w:p>
+    <w:p/>
+    <w:p/>
+    <w:p/>
+    <w:p/>
+    <w:p/>
+    <w:p/>
+    <w:p/>
+    <w:p/>
+    <w:p/>
+    <w:p/>
+    <w:p/>
+    <w:p/>
+    <w:p/>
+    <w:p>
+      <w:pPr>
+        <w:pStyle w:val="Prrafodelista"/>
+        <w:numPr>
+          <w:ilvl w:val="0"/>
+          <w:numId w:val="2"/>
+        </w:numPr>
+        <w:spacing w:line="256" w:lineRule="auto"/>
+      </w:pPr>
+      <w:r>
+        <w:lastRenderedPageBreak/>
+        <w:t xml:space="preserve">Luego, se </w:t>
+      </w:r>
+      <w:proofErr w:type="gramStart"/>
+      <w:r>
+        <w:t>seleccionaran</w:t>
+      </w:r>
+      <w:proofErr w:type="gramEnd"/>
+      <w:r>
+        <w:t xml:space="preserve"> los componentes para la instalación, en este caso se dejará como se muestra en la siguiente imagen:</w:t>
+      </w:r>
+    </w:p>
+    <w:p>
+      <w:r>
+        <w:rPr>
+          <w:noProof/>
+          <w:lang w:eastAsia="es-CO"/>
+        </w:rPr>
+        <w:drawing>
+          <wp:inline distT="0" distB="0" distL="0" distR="0" wp14:anchorId="3AD16D33" wp14:editId="29529C62">
+            <wp:extent cx="4714875" cy="3705225"/>
+            <wp:effectExtent l="0" t="0" r="0" b="0"/>
+            <wp:docPr id="4" name="Imagen 4" descr="Interfaz de usuario gráfica, Texto, Aplicación, Correo electrónico&#10;&#10;Descripción generada automáticamente"/>
+            <wp:cNvGraphicFramePr>
+              <a:graphicFrameLocks xmlns:a="http://schemas.openxmlformats.org/drawingml/2006/main" noChangeAspect="1"/>
+            </wp:cNvGraphicFramePr>
+            <a:graphic xmlns:a="http://schemas.openxmlformats.org/drawingml/2006/main">
+              <a:graphicData uri="http://schemas.openxmlformats.org/drawingml/2006/picture">
+                <pic:pic xmlns:pic="http://schemas.openxmlformats.org/drawingml/2006/picture">
+                  <pic:nvPicPr>
+                    <pic:cNvPr id="4" name="Imagen 4" descr="Interfaz de usuario gráfica, Texto, Aplicación, Correo electrónico&#10;&#10;Descripción generada automáticamente"/>
+                    <pic:cNvPicPr>
+                      <a:picLocks noChangeAspect="1" noChangeArrowheads="1"/>
+                    </pic:cNvPicPr>
+                  </pic:nvPicPr>
+                  <pic:blipFill>
+                    <a:blip r:embed="rId25">
+                      <a:extLst>
+                        <a:ext uri="{28A0092B-C50C-407E-A947-70E740481C1C}">
+                          <a14:useLocalDpi xmlns:a14="http://schemas.microsoft.com/office/drawing/2010/main" val="0"/>
+                        </a:ext>
+                      </a:extLst>
+                    </a:blip>
+                    <a:srcRect/>
+                    <a:stretch>
+                      <a:fillRect/>
+                    </a:stretch>
+                  </pic:blipFill>
+                  <pic:spPr bwMode="auto">
+                    <a:xfrm>
+                      <a:off x="0" y="0"/>
+                      <a:ext cx="4714875" cy="3705225"/>
+                    </a:xfrm>
+                    <a:prstGeom prst="rect">
+                      <a:avLst/>
+                    </a:prstGeom>
+                    <a:noFill/>
+                    <a:ln>
+                      <a:noFill/>
+                    </a:ln>
+                  </pic:spPr>
+                </pic:pic>
+              </a:graphicData>
+            </a:graphic>
+          </wp:inline>
+        </w:drawing>
+      </w:r>
+    </w:p>
+    <w:p/>
+    <w:p/>
+    <w:p/>
+    <w:p/>
+    <w:p/>
+    <w:p/>
+    <w:p/>
+    <w:p/>
+    <w:p/>
+    <w:p/>
+    <w:p/>
+    <w:p/>
+    <w:p/>
+    <w:p>
+      <w:pPr>
+        <w:pStyle w:val="Prrafodelista"/>
+        <w:numPr>
+          <w:ilvl w:val="0"/>
+          <w:numId w:val="2"/>
+        </w:numPr>
+        <w:spacing w:line="256" w:lineRule="auto"/>
+      </w:pPr>
+      <w:r>
+        <w:lastRenderedPageBreak/>
+        <w:t xml:space="preserve">En la siguiente imagen se elegirá el ejecutable, pero en este caso se </w:t>
+      </w:r>
+      <w:proofErr w:type="gramStart"/>
+      <w:r>
+        <w:t>tomara</w:t>
+      </w:r>
+      <w:proofErr w:type="gramEnd"/>
+      <w:r>
+        <w:t xml:space="preserve"> el que nos dan por defecto:</w:t>
+      </w:r>
+    </w:p>
+    <w:p>
+      <w:r>
+        <w:rPr>
+          <w:noProof/>
+          <w:lang w:eastAsia="es-CO"/>
+        </w:rPr>
+        <w:drawing>
+          <wp:inline distT="0" distB="0" distL="0" distR="0" wp14:anchorId="0F571B91" wp14:editId="6F03438F">
+            <wp:extent cx="4686300" cy="3695700"/>
+            <wp:effectExtent l="0" t="0" r="0" b="0"/>
+            <wp:docPr id="3" name="Imagen 3" descr="Interfaz de usuario gráfica, Texto, Aplicación, Correo electrónico&#10;&#10;Descripción generada automáticamente"/>
+            <wp:cNvGraphicFramePr>
+              <a:graphicFrameLocks xmlns:a="http://schemas.openxmlformats.org/drawingml/2006/main" noChangeAspect="1"/>
+            </wp:cNvGraphicFramePr>
+            <a:graphic xmlns:a="http://schemas.openxmlformats.org/drawingml/2006/main">
+              <a:graphicData uri="http://schemas.openxmlformats.org/drawingml/2006/picture">
+                <pic:pic xmlns:pic="http://schemas.openxmlformats.org/drawingml/2006/picture">
+                  <pic:nvPicPr>
+                    <pic:cNvPr id="3" name="Imagen 3" descr="Interfaz de usuario gráfica, Texto, Aplicación, Correo electrónico&#10;&#10;Descripción generada automáticamente"/>
+                    <pic:cNvPicPr>
+                      <a:picLocks noChangeAspect="1" noChangeArrowheads="1"/>
+                    </pic:cNvPicPr>
+                  </pic:nvPicPr>
+                  <pic:blipFill>
+                    <a:blip r:embed="rId26">
+                      <a:extLst>
+                        <a:ext uri="{28A0092B-C50C-407E-A947-70E740481C1C}">
+                          <a14:useLocalDpi xmlns:a14="http://schemas.microsoft.com/office/drawing/2010/main" val="0"/>
+                        </a:ext>
+                      </a:extLst>
+                    </a:blip>
+                    <a:srcRect/>
+                    <a:stretch>
+                      <a:fillRect/>
+                    </a:stretch>
+                  </pic:blipFill>
+                  <pic:spPr bwMode="auto">
+                    <a:xfrm>
+                      <a:off x="0" y="0"/>
+                      <a:ext cx="4686300" cy="3695700"/>
+                    </a:xfrm>
+                    <a:prstGeom prst="rect">
+                      <a:avLst/>
+                    </a:prstGeom>
+                    <a:noFill/>
+                    <a:ln>
+                      <a:noFill/>
+                    </a:ln>
+                  </pic:spPr>
+                </pic:pic>
+              </a:graphicData>
+            </a:graphic>
+          </wp:inline>
+        </w:drawing>
+      </w:r>
+    </w:p>
+    <w:p/>
+    <w:p/>
+    <w:p/>
+    <w:p/>
+    <w:p/>
+    <w:p/>
+    <w:p/>
+    <w:p/>
+    <w:p/>
+    <w:p/>
+    <w:p/>
+    <w:p/>
+    <w:p/>
+    <w:p>
+      <w:pPr>
+        <w:pStyle w:val="Prrafodelista"/>
+        <w:numPr>
+          <w:ilvl w:val="0"/>
+          <w:numId w:val="2"/>
+        </w:numPr>
+        <w:spacing w:line="256" w:lineRule="auto"/>
+      </w:pPr>
+      <w:r>
+        <w:lastRenderedPageBreak/>
+        <w:t xml:space="preserve">Aquí se </w:t>
+      </w:r>
+      <w:proofErr w:type="gramStart"/>
+      <w:r>
+        <w:t>reflejaran</w:t>
+      </w:r>
+      <w:proofErr w:type="gramEnd"/>
+      <w:r>
+        <w:t xml:space="preserve"> opciones experimentales si se desean seleccionar, en este caso no se tomaran y se procederá a instalar:</w:t>
+      </w:r>
+    </w:p>
+    <w:p>
+      <w:r>
+        <w:rPr>
+          <w:noProof/>
+          <w:lang w:eastAsia="es-CO"/>
+        </w:rPr>
+        <w:drawing>
+          <wp:inline distT="0" distB="0" distL="0" distR="0" wp14:anchorId="1BC93B95" wp14:editId="517F51D7">
+            <wp:extent cx="4695825" cy="3648075"/>
+            <wp:effectExtent l="0" t="0" r="0" b="0"/>
+            <wp:docPr id="2" name="Imagen 2" descr="Interfaz de usuario gráfica, Texto, Aplicación, Correo electrónico&#10;&#10;Descripción generada automáticamente"/>
+            <wp:cNvGraphicFramePr>
+              <a:graphicFrameLocks xmlns:a="http://schemas.openxmlformats.org/drawingml/2006/main" noChangeAspect="1"/>
+            </wp:cNvGraphicFramePr>
+            <a:graphic xmlns:a="http://schemas.openxmlformats.org/drawingml/2006/main">
+              <a:graphicData uri="http://schemas.openxmlformats.org/drawingml/2006/picture">
+                <pic:pic xmlns:pic="http://schemas.openxmlformats.org/drawingml/2006/picture">
+                  <pic:nvPicPr>
+                    <pic:cNvPr id="2" name="Imagen 2" descr="Interfaz de usuario gráfica, Texto, Aplicación, Correo electrónico&#10;&#10;Descripción generada automáticamente"/>
+                    <pic:cNvPicPr>
+                      <a:picLocks noChangeAspect="1" noChangeArrowheads="1"/>
+                    </pic:cNvPicPr>
+                  </pic:nvPicPr>
+                  <pic:blipFill>
+                    <a:blip r:embed="rId27">
+                      <a:extLst>
+                        <a:ext uri="{28A0092B-C50C-407E-A947-70E740481C1C}">
+                          <a14:useLocalDpi xmlns:a14="http://schemas.microsoft.com/office/drawing/2010/main" val="0"/>
+                        </a:ext>
+                      </a:extLst>
+                    </a:blip>
+                    <a:srcRect b="1794"/>
+                    <a:stretch>
+                      <a:fillRect/>
+                    </a:stretch>
+                  </pic:blipFill>
+                  <pic:spPr bwMode="auto">
+                    <a:xfrm>
+                      <a:off x="0" y="0"/>
+                      <a:ext cx="4695825" cy="3648075"/>
+                    </a:xfrm>
+                    <a:prstGeom prst="rect">
+                      <a:avLst/>
+                    </a:prstGeom>
+                    <a:noFill/>
+                    <a:ln>
+                      <a:noFill/>
+                    </a:ln>
+                  </pic:spPr>
+                </pic:pic>
+              </a:graphicData>
+            </a:graphic>
+          </wp:inline>
+        </w:drawing>
+      </w:r>
+    </w:p>
+    <w:p/>
+    <w:p/>
+    <w:p/>
+    <w:p/>
+    <w:p/>
+    <w:p/>
+    <w:p/>
+    <w:p/>
+    <w:p/>
+    <w:p/>
+    <w:p/>
+    <w:p/>
+    <w:p/>
+    <w:p/>
+    <w:p>
+      <w:pPr>
+        <w:pStyle w:val="Prrafodelista"/>
+        <w:numPr>
+          <w:ilvl w:val="0"/>
+          <w:numId w:val="2"/>
+        </w:numPr>
+        <w:spacing w:line="256" w:lineRule="auto"/>
+      </w:pPr>
+      <w:r>
+        <w:lastRenderedPageBreak/>
+        <w:t xml:space="preserve">Al finalizar la descarga se visualizará esta imagen, </w:t>
+      </w:r>
+      <w:proofErr w:type="spellStart"/>
+      <w:proofErr w:type="gramStart"/>
+      <w:r>
+        <w:t>click</w:t>
+      </w:r>
+      <w:proofErr w:type="spellEnd"/>
+      <w:proofErr w:type="gramEnd"/>
+      <w:r>
+        <w:t xml:space="preserve"> en finalizar:</w:t>
+      </w:r>
+    </w:p>
+    <w:p>
+      <w:r>
+        <w:rPr>
+          <w:noProof/>
+          <w:lang w:eastAsia="es-CO"/>
+        </w:rPr>
+        <w:drawing>
+          <wp:inline distT="0" distB="0" distL="0" distR="0" wp14:anchorId="11FF758F" wp14:editId="44B68609">
+            <wp:extent cx="4724400" cy="3733800"/>
+            <wp:effectExtent l="0" t="0" r="0" b="0"/>
+            <wp:docPr id="1" name="Imagen 1" descr="Interfaz de usuario gráfica, Texto, Aplicación&#10;&#10;Descripción generada automáticamente"/>
+            <wp:cNvGraphicFramePr>
+              <a:graphicFrameLocks xmlns:a="http://schemas.openxmlformats.org/drawingml/2006/main" noChangeAspect="1"/>
+            </wp:cNvGraphicFramePr>
+            <a:graphic xmlns:a="http://schemas.openxmlformats.org/drawingml/2006/main">
+              <a:graphicData uri="http://schemas.openxmlformats.org/drawingml/2006/picture">
+                <pic:pic xmlns:pic="http://schemas.openxmlformats.org/drawingml/2006/picture">
+                  <pic:nvPicPr>
+                    <pic:cNvPr id="1" name="Imagen 1" descr="Interfaz de usuario gráfica, Texto, Aplicación&#10;&#10;Descripción generada automáticamente"/>
+                    <pic:cNvPicPr>
+                      <a:picLocks noChangeAspect="1" noChangeArrowheads="1"/>
+                    </pic:cNvPicPr>
+                  </pic:nvPicPr>
+                  <pic:blipFill>
+                    <a:blip r:embed="rId28">
+                      <a:extLst>
+                        <a:ext uri="{28A0092B-C50C-407E-A947-70E740481C1C}">
+                          <a14:useLocalDpi xmlns:a14="http://schemas.microsoft.com/office/drawing/2010/main" val="0"/>
+                        </a:ext>
+                      </a:extLst>
+                    </a:blip>
+                    <a:srcRect/>
+                    <a:stretch>
+                      <a:fillRect/>
+                    </a:stretch>
+                  </pic:blipFill>
+                  <pic:spPr bwMode="auto">
+                    <a:xfrm>
+                      <a:off x="0" y="0"/>
+                      <a:ext cx="4724400" cy="3733800"/>
+                    </a:xfrm>
+                    <a:prstGeom prst="rect">
+                      <a:avLst/>
+                    </a:prstGeom>
+                    <a:noFill/>
+                    <a:ln>
+                      <a:noFill/>
+                    </a:ln>
+                  </pic:spPr>
+                </pic:pic>
+              </a:graphicData>
+            </a:graphic>
+          </wp:inline>
+        </w:drawing>
+      </w:r>
+    </w:p>
+    <w:p>
+      <w:pPr>
+        <w:rPr>
+          <w:rFonts w:ascii="Times New Roman" w:hAnsi="Times New Roman" w:cs="Times New Roman"/>
+          <w:color w:val="212121"/>
+          <w:sz w:val="24"/>
+          <w:szCs w:val="24"/>
+          <w:shd w:val="clear" w:color="auto" w:fill="FFFFFF"/>
+        </w:rPr>
+      </w:pPr>
+    </w:p>
+    <w:p>
+      <w:pPr>
+        <w:rPr>
+          <w:rFonts w:ascii="Times New Roman" w:hAnsi="Times New Roman" w:cs="Times New Roman"/>
+          <w:color w:val="212121"/>
+          <w:sz w:val="24"/>
+          <w:szCs w:val="24"/>
+          <w:shd w:val="clear" w:color="auto" w:fill="FFFFFF"/>
+        </w:rPr>
+      </w:pPr>
+    </w:p>
+    <w:p>
+      <w:pPr>
+        <w:rPr>
+          <w:rFonts w:ascii="Times New Roman" w:hAnsi="Times New Roman" w:cs="Times New Roman"/>
+          <w:color w:val="212121"/>
+          <w:sz w:val="24"/>
+          <w:szCs w:val="24"/>
+          <w:shd w:val="clear" w:color="auto" w:fill="FFFFFF"/>
+        </w:rPr>
+      </w:pPr>
+    </w:p>
+    <w:p>
+      <w:pPr>
+        <w:rPr>
+          <w:rFonts w:ascii="Times New Roman" w:hAnsi="Times New Roman" w:cs="Times New Roman"/>
+          <w:color w:val="212121"/>
+          <w:sz w:val="24"/>
+          <w:szCs w:val="24"/>
+          <w:shd w:val="clear" w:color="auto" w:fill="FFFFFF"/>
+        </w:rPr>
+      </w:pPr>
+    </w:p>
+    <w:p>
+      <w:pPr>
+        <w:rPr>
+          <w:rFonts w:ascii="Times New Roman" w:hAnsi="Times New Roman" w:cs="Times New Roman"/>
+          <w:color w:val="212121"/>
+          <w:sz w:val="24"/>
+          <w:szCs w:val="24"/>
+          <w:shd w:val="clear" w:color="auto" w:fill="FFFFFF"/>
+        </w:rPr>
+      </w:pPr>
+    </w:p>
+    <w:p>
+      <w:pPr>
+        <w:rPr>
+          <w:rFonts w:ascii="Times New Roman" w:hAnsi="Times New Roman" w:cs="Times New Roman"/>
+          <w:color w:val="212121"/>
+          <w:sz w:val="24"/>
+          <w:szCs w:val="24"/>
+          <w:shd w:val="clear" w:color="auto" w:fill="FFFFFF"/>
+        </w:rPr>
+      </w:pPr>
+    </w:p>
+    <w:p>
+      <w:pPr>
+        <w:rPr>
+          <w:rFonts w:ascii="Times New Roman" w:hAnsi="Times New Roman" w:cs="Times New Roman"/>
+          <w:color w:val="212121"/>
+          <w:sz w:val="24"/>
+          <w:szCs w:val="24"/>
+          <w:shd w:val="clear" w:color="auto" w:fill="FFFFFF"/>
+        </w:rPr>
+      </w:pPr>
+    </w:p>
+    <w:p>
+      <w:pPr>
+        <w:rPr>
+          <w:rFonts w:ascii="Times New Roman" w:hAnsi="Times New Roman" w:cs="Times New Roman"/>
+          <w:color w:val="212121"/>
+          <w:sz w:val="24"/>
+          <w:szCs w:val="24"/>
+          <w:shd w:val="clear" w:color="auto" w:fill="FFFFFF"/>
+        </w:rPr>
+      </w:pPr>
+    </w:p>
+    <w:p>
+      <w:pPr>
+        <w:rPr>
+          <w:rFonts w:ascii="Times New Roman" w:hAnsi="Times New Roman" w:cs="Times New Roman"/>
+          <w:color w:val="212121"/>
+          <w:sz w:val="24"/>
+          <w:szCs w:val="24"/>
+          <w:shd w:val="clear" w:color="auto" w:fill="FFFFFF"/>
+        </w:rPr>
+      </w:pPr>
+    </w:p>
+    <w:p>
+      <w:pPr>
+        <w:rPr>
+          <w:rFonts w:ascii="Times New Roman" w:hAnsi="Times New Roman" w:cs="Times New Roman"/>
+          <w:color w:val="212121"/>
+          <w:sz w:val="24"/>
+          <w:szCs w:val="24"/>
+          <w:shd w:val="clear" w:color="auto" w:fill="FFFFFF"/>
+        </w:rPr>
+      </w:pPr>
+    </w:p>
+    <w:p>
+      <w:pPr>
+        <w:rPr>
+          <w:rFonts w:ascii="Times New Roman" w:hAnsi="Times New Roman" w:cs="Times New Roman"/>
+          <w:color w:val="212121"/>
+          <w:sz w:val="24"/>
+          <w:szCs w:val="24"/>
+          <w:shd w:val="clear" w:color="auto" w:fill="FFFFFF"/>
+        </w:rPr>
+      </w:pPr>
+    </w:p>
+    <w:p>
+      <w:pPr>
+        <w:rPr>
+          <w:rFonts w:ascii="Times New Roman" w:hAnsi="Times New Roman" w:cs="Times New Roman"/>
+          <w:color w:val="212121"/>
+          <w:sz w:val="24"/>
+          <w:szCs w:val="24"/>
+          <w:shd w:val="clear" w:color="auto" w:fill="FFFFFF"/>
+        </w:rPr>
+      </w:pPr>
+    </w:p>
+    <w:p>
+      <w:pPr>
+        <w:rPr>
+          <w:rFonts w:ascii="Times New Roman" w:hAnsi="Times New Roman" w:cs="Times New Roman"/>
+          <w:color w:val="212121"/>
+          <w:sz w:val="24"/>
+          <w:szCs w:val="24"/>
+          <w:shd w:val="clear" w:color="auto" w:fill="FFFFFF"/>
+        </w:rPr>
+      </w:pPr>
+    </w:p>
+    <w:p>
+      <w:pPr>
+        <w:rPr>
+          <w:rFonts w:ascii="Times New Roman" w:hAnsi="Times New Roman" w:cs="Times New Roman"/>
+          <w:color w:val="212121"/>
+          <w:sz w:val="24"/>
+          <w:szCs w:val="24"/>
+          <w:shd w:val="clear" w:color="auto" w:fill="FFFFFF"/>
+        </w:rPr>
+      </w:pPr>
+    </w:p>
+    <w:p>
+      <w:pPr>
+        <w:rPr>
+          <w:rFonts w:ascii="Times New Roman" w:hAnsi="Times New Roman" w:cs="Times New Roman"/>
+          <w:color w:val="212121"/>
+          <w:sz w:val="24"/>
+          <w:szCs w:val="24"/>
+          <w:shd w:val="clear" w:color="auto" w:fill="FFFFFF"/>
+        </w:rPr>
+      </w:pPr>
+      <w:r>
+        <w:rPr>
+          <w:rFonts w:ascii="Times New Roman" w:hAnsi="Times New Roman" w:cs="Times New Roman"/>
+          <w:color w:val="212121"/>
+          <w:sz w:val="24"/>
+          <w:szCs w:val="24"/>
+          <w:shd w:val="clear" w:color="auto" w:fill="FFFFFF"/>
+        </w:rPr>
+        <w:lastRenderedPageBreak/>
         <w:t>URL del repositorio que se crea en GitHub</w:t>
       </w:r>
     </w:p>
@@ -1522,6 +3259,7 @@
           <w:szCs w:val="24"/>
           <w:shd w:val="clear" w:color="auto" w:fill="FFFFFF"/>
         </w:rPr>
+        <w:lastRenderedPageBreak/>
         <w:t xml:space="preserve">Se </w:t>
       </w:r>
       <w:r>
@@ -1870,6 +3608,7 @@
           <w:szCs w:val="24"/>
           <w:shd w:val="clear" w:color="auto" w:fill="FFFFFF"/>
         </w:rPr>
+        <w:lastRenderedPageBreak/>
         <w:t>Descr</w:t>
       </w:r>
       <w:r>
@@ -1943,7 +3682,7 @@
           <w:shd w:val="clear" w:color="auto" w:fill="FFFFFF"/>
         </w:rPr>
         <w:sectPr>
-          <w:headerReference w:type="default" r:id="rId8"/>
+          <w:headerReference w:type="default" r:id="rId29"/>
           <w:pgSz w:w="12240" w:h="15840" w:code="1"/>
           <w:pgMar w:top="1417" w:right="1701" w:bottom="1417" w:left="1701" w:header="709" w:footer="709" w:gutter="0"/>
           <w:cols w:space="708"/>
@@ -1988,7 +3727,29 @@
           <w:szCs w:val="24"/>
           <w:shd w:val="clear" w:color="auto" w:fill="FFFFFF"/>
         </w:rPr>
-        <w:t xml:space="preserve">en el que se lleva acabo </w:t>
+        <w:t xml:space="preserve">en el que se lleva </w:t>
+      </w:r>
+      <w:proofErr w:type="spellStart"/>
+      <w:r>
+        <w:rPr>
+          <w:rFonts w:ascii="Times New Roman" w:hAnsi="Times New Roman" w:cs="Times New Roman"/>
+          <w:color w:val="212121"/>
+          <w:sz w:val="24"/>
+          <w:szCs w:val="24"/>
+          <w:shd w:val="clear" w:color="auto" w:fill="FFFFFF"/>
+        </w:rPr>
+        <w:t>acabo</w:t>
+      </w:r>
+      <w:proofErr w:type="spellEnd"/>
+      <w:r>
+        <w:rPr>
+          <w:rFonts w:ascii="Times New Roman" w:hAnsi="Times New Roman" w:cs="Times New Roman"/>
+          <w:color w:val="212121"/>
+          <w:sz w:val="24"/>
+          <w:szCs w:val="24"/>
+          <w:shd w:val="clear" w:color="auto" w:fill="FFFFFF"/>
+        </w:rPr>
+        <w:t xml:space="preserve"> </w:t>
       </w:r>
       <w:r>
         <w:rPr>
@@ -2255,10 +4016,64 @@
           <w:szCs w:val="24"/>
           <w:shd w:val="clear" w:color="auto" w:fill="FFFFFF"/>
         </w:rPr>
-        <w:t>En este proyecto se debe realizar el modulo de ventas donde se evidencie cada uno de los ítems presentados anteriormente, esto debe realizarse con los lenguajes de programación (Html,Css,Java script). Este proyecto se realizará en equipos de trabajo bajo la metodología Scrum.</w:t>
-      </w:r>
-      <w:bookmarkStart w:id="0" w:name="_GoBack"/>
-      <w:bookmarkEnd w:id="0"/>
+        <w:t xml:space="preserve">En este proyecto se debe realizar el </w:t>
+      </w:r>
+      <w:proofErr w:type="spellStart"/>
+      <w:r>
+        <w:rPr>
+          <w:rFonts w:ascii="Times New Roman" w:hAnsi="Times New Roman" w:cs="Times New Roman"/>
+          <w:color w:val="212121"/>
+          <w:sz w:val="24"/>
+          <w:szCs w:val="24"/>
+          <w:shd w:val="clear" w:color="auto" w:fill="FFFFFF"/>
+        </w:rPr>
+        <w:t>modulo</w:t>
+      </w:r>
+      <w:proofErr w:type="spellEnd"/>
+      <w:r>
+        <w:rPr>
+          <w:rFonts w:ascii="Times New Roman" w:hAnsi="Times New Roman" w:cs="Times New Roman"/>
+          <w:color w:val="212121"/>
+          <w:sz w:val="24"/>
+          <w:szCs w:val="24"/>
+          <w:shd w:val="clear" w:color="auto" w:fill="FFFFFF"/>
+        </w:rPr>
+        <w:t xml:space="preserve"> de ventas donde se evidencie cada uno de los ítems presentados anteriormente, esto debe realizarse con los lenguajes de programación (</w:t>
+      </w:r>
+      <w:proofErr w:type="spellStart"/>
+      <w:proofErr w:type="gramStart"/>
+      <w:r>
+        <w:rPr>
+          <w:rFonts w:ascii="Times New Roman" w:hAnsi="Times New Roman" w:cs="Times New Roman"/>
+          <w:color w:val="212121"/>
+          <w:sz w:val="24"/>
+          <w:szCs w:val="24"/>
+          <w:shd w:val="clear" w:color="auto" w:fill="FFFFFF"/>
+        </w:rPr>
+        <w:t>Html,Css</w:t>
+      </w:r>
+      <w:proofErr w:type="gramEnd"/>
+      <w:r>
+        <w:rPr>
+          <w:rFonts w:ascii="Times New Roman" w:hAnsi="Times New Roman" w:cs="Times New Roman"/>
+          <w:color w:val="212121"/>
+          <w:sz w:val="24"/>
+          <w:szCs w:val="24"/>
+          <w:shd w:val="clear" w:color="auto" w:fill="FFFFFF"/>
+        </w:rPr>
+        <w:t>,Java</w:t>
+      </w:r>
+      <w:proofErr w:type="spellEnd"/>
+      <w:r>
+        <w:rPr>
+          <w:rFonts w:ascii="Times New Roman" w:hAnsi="Times New Roman" w:cs="Times New Roman"/>
+          <w:color w:val="212121"/>
+          <w:sz w:val="24"/>
+          <w:szCs w:val="24"/>
+          <w:shd w:val="clear" w:color="auto" w:fill="FFFFFF"/>
+        </w:rPr>
+        <w:t xml:space="preserve"> script). Este proyecto se realizará en equipos de trabajo bajo la metodología Scrum.</w:t>
+      </w:r>
     </w:p>
     <w:p>
       <w:pPr>
@@ -2361,7 +4176,29 @@
           <w:szCs w:val="24"/>
           <w:shd w:val="clear" w:color="auto" w:fill="FFFFFF"/>
         </w:rPr>
-        <w:t>Karen Vanessa Orjuela Tocora es estudiante de ingeniería de sistemas</w:t>
+        <w:t xml:space="preserve">Karen Vanessa Orjuela </w:t>
+      </w:r>
+      <w:proofErr w:type="spellStart"/>
+      <w:r>
+        <w:rPr>
+          <w:rFonts w:ascii="Times New Roman" w:hAnsi="Times New Roman" w:cs="Times New Roman"/>
+          <w:color w:val="212121"/>
+          <w:sz w:val="24"/>
+          <w:szCs w:val="24"/>
+          <w:shd w:val="clear" w:color="auto" w:fill="FFFFFF"/>
+        </w:rPr>
+        <w:t>Tocora</w:t>
+      </w:r>
+      <w:proofErr w:type="spellEnd"/>
+      <w:r>
+        <w:rPr>
+          <w:rFonts w:ascii="Times New Roman" w:hAnsi="Times New Roman" w:cs="Times New Roman"/>
+          <w:color w:val="212121"/>
+          <w:sz w:val="24"/>
+          <w:szCs w:val="24"/>
+          <w:shd w:val="clear" w:color="auto" w:fill="FFFFFF"/>
+        </w:rPr>
+        <w:t xml:space="preserve"> es estudiante de ingeniería de sistemas</w:t>
       </w:r>
       <w:r>
         <w:rPr>
@@ -2381,7 +4218,41 @@
           <w:szCs w:val="24"/>
           <w:shd w:val="clear" w:color="auto" w:fill="FFFFFF"/>
         </w:rPr>
-        <w:t>tiene conocimentos básicos de Html,Css</w:t>
+        <w:t xml:space="preserve">tiene </w:t>
+      </w:r>
+      <w:proofErr w:type="spellStart"/>
+      <w:r>
+        <w:rPr>
+          <w:rFonts w:ascii="Times New Roman" w:hAnsi="Times New Roman" w:cs="Times New Roman"/>
+          <w:color w:val="212121"/>
+          <w:sz w:val="24"/>
+          <w:szCs w:val="24"/>
+          <w:shd w:val="clear" w:color="auto" w:fill="FFFFFF"/>
+        </w:rPr>
+        <w:t>conocimentos</w:t>
+      </w:r>
+      <w:proofErr w:type="spellEnd"/>
+      <w:r>
+        <w:rPr>
+          <w:rFonts w:ascii="Times New Roman" w:hAnsi="Times New Roman" w:cs="Times New Roman"/>
+          <w:color w:val="212121"/>
+          <w:sz w:val="24"/>
+          <w:szCs w:val="24"/>
+          <w:shd w:val="clear" w:color="auto" w:fill="FFFFFF"/>
+        </w:rPr>
+        <w:t xml:space="preserve"> básicos de </w:t>
+      </w:r>
+      <w:proofErr w:type="spellStart"/>
+      <w:proofErr w:type="gramStart"/>
+      <w:r>
+        <w:rPr>
+          <w:rFonts w:ascii="Times New Roman" w:hAnsi="Times New Roman" w:cs="Times New Roman"/>
+          <w:color w:val="212121"/>
+          <w:sz w:val="24"/>
+          <w:szCs w:val="24"/>
+          <w:shd w:val="clear" w:color="auto" w:fill="FFFFFF"/>
+        </w:rPr>
+        <w:t>Html,Css</w:t>
       </w:r>
       <w:r>
         <w:rPr>
@@ -2393,15 +4264,39 @@
         </w:rPr>
         <w:t>s</w:t>
       </w:r>
-      <w:r>
-        <w:rPr>
-          <w:rFonts w:ascii="Times New Roman" w:hAnsi="Times New Roman" w:cs="Times New Roman"/>
-          <w:color w:val="212121"/>
-          <w:sz w:val="24"/>
-          <w:szCs w:val="24"/>
-          <w:shd w:val="clear" w:color="auto" w:fill="FFFFFF"/>
-        </w:rPr>
-        <w:t xml:space="preserve"> y Git-Github, S</w:t>
+      <w:proofErr w:type="spellEnd"/>
+      <w:proofErr w:type="gramEnd"/>
+      <w:r>
+        <w:rPr>
+          <w:rFonts w:ascii="Times New Roman" w:hAnsi="Times New Roman" w:cs="Times New Roman"/>
+          <w:color w:val="212121"/>
+          <w:sz w:val="24"/>
+          <w:szCs w:val="24"/>
+          <w:shd w:val="clear" w:color="auto" w:fill="FFFFFF"/>
+        </w:rPr>
+        <w:t xml:space="preserve"> y Git-</w:t>
+      </w:r>
+      <w:proofErr w:type="spellStart"/>
+      <w:r>
+        <w:rPr>
+          <w:rFonts w:ascii="Times New Roman" w:hAnsi="Times New Roman" w:cs="Times New Roman"/>
+          <w:color w:val="212121"/>
+          <w:sz w:val="24"/>
+          <w:szCs w:val="24"/>
+          <w:shd w:val="clear" w:color="auto" w:fill="FFFFFF"/>
+        </w:rPr>
+        <w:t>Github</w:t>
+      </w:r>
+      <w:proofErr w:type="spellEnd"/>
+      <w:r>
+        <w:rPr>
+          <w:rFonts w:ascii="Times New Roman" w:hAnsi="Times New Roman" w:cs="Times New Roman"/>
+          <w:color w:val="212121"/>
+          <w:sz w:val="24"/>
+          <w:szCs w:val="24"/>
+          <w:shd w:val="clear" w:color="auto" w:fill="FFFFFF"/>
+        </w:rPr>
+        <w:t>, S</w:t>
       </w:r>
       <w:r>
         <w:rPr>
@@ -2455,7 +4350,33 @@
           <w:szCs w:val="24"/>
           <w:shd w:val="clear" w:color="auto" w:fill="FFFFFF"/>
         </w:rPr>
-        <w:t>Scrum Master y desarrollador.</w:t>
+        <w:t xml:space="preserve">Scrum </w:t>
+      </w:r>
+      <w:proofErr w:type="gramStart"/>
+      <w:r>
+        <w:rPr>
+          <w:rFonts w:ascii="Times New Roman" w:hAnsi="Times New Roman" w:cs="Times New Roman"/>
+          <w:b/>
+          <w:bCs/>
+          <w:color w:val="212121"/>
+          <w:sz w:val="24"/>
+          <w:szCs w:val="24"/>
+          <w:shd w:val="clear" w:color="auto" w:fill="FFFFFF"/>
+        </w:rPr>
+        <w:t>Master</w:t>
+      </w:r>
+      <w:proofErr w:type="gramEnd"/>
+      <w:r>
+        <w:rPr>
+          <w:rFonts w:ascii="Times New Roman" w:hAnsi="Times New Roman" w:cs="Times New Roman"/>
+          <w:b/>
+          <w:bCs/>
+          <w:color w:val="212121"/>
+          <w:sz w:val="24"/>
+          <w:szCs w:val="24"/>
+          <w:shd w:val="clear" w:color="auto" w:fill="FFFFFF"/>
+        </w:rPr>
+        <w:t xml:space="preserve"> y desarrollador.</w:t>
       </w:r>
     </w:p>
     <w:p>
@@ -2469,15 +4390,71 @@
           <w:shd w:val="clear" w:color="auto" w:fill="FFFFFF"/>
         </w:rPr>
       </w:pPr>
-      <w:r>
-        <w:rPr>
-          <w:rFonts w:ascii="Times New Roman" w:hAnsi="Times New Roman" w:cs="Times New Roman"/>
-          <w:color w:val="212121"/>
-          <w:sz w:val="24"/>
-          <w:szCs w:val="24"/>
-          <w:shd w:val="clear" w:color="auto" w:fill="FFFFFF"/>
-        </w:rPr>
-        <w:t>Sebastian Pedroza Salazar, ingeniero de sistemas de la fundación universitaria San Martin, orientado en el área educativa (colegios), experiencia básica en Html, Css, Java.</w:t>
+      <w:proofErr w:type="spellStart"/>
+      <w:r>
+        <w:rPr>
+          <w:rFonts w:ascii="Times New Roman" w:hAnsi="Times New Roman" w:cs="Times New Roman"/>
+          <w:color w:val="212121"/>
+          <w:sz w:val="24"/>
+          <w:szCs w:val="24"/>
+          <w:shd w:val="clear" w:color="auto" w:fill="FFFFFF"/>
+        </w:rPr>
+        <w:t>Sebastian</w:t>
+      </w:r>
+      <w:proofErr w:type="spellEnd"/>
+      <w:r>
+        <w:rPr>
+          <w:rFonts w:ascii="Times New Roman" w:hAnsi="Times New Roman" w:cs="Times New Roman"/>
+          <w:color w:val="212121"/>
+          <w:sz w:val="24"/>
+          <w:szCs w:val="24"/>
+          <w:shd w:val="clear" w:color="auto" w:fill="FFFFFF"/>
+        </w:rPr>
+        <w:t xml:space="preserve"> Pedroza Salazar, ingeniero de sistemas de la fundación universitaria San Martin, orientado en el área educativa (colegios), experiencia básica en </w:t>
+      </w:r>
+      <w:proofErr w:type="spellStart"/>
+      <w:r>
+        <w:rPr>
+          <w:rFonts w:ascii="Times New Roman" w:hAnsi="Times New Roman" w:cs="Times New Roman"/>
+          <w:color w:val="212121"/>
+          <w:sz w:val="24"/>
+          <w:szCs w:val="24"/>
+          <w:shd w:val="clear" w:color="auto" w:fill="FFFFFF"/>
+        </w:rPr>
+        <w:t>Html</w:t>
+      </w:r>
+      <w:proofErr w:type="spellEnd"/>
+      <w:r>
+        <w:rPr>
+          <w:rFonts w:ascii="Times New Roman" w:hAnsi="Times New Roman" w:cs="Times New Roman"/>
+          <w:color w:val="212121"/>
+          <w:sz w:val="24"/>
+          <w:szCs w:val="24"/>
+          <w:shd w:val="clear" w:color="auto" w:fill="FFFFFF"/>
+        </w:rPr>
+        <w:t xml:space="preserve">, </w:t>
+      </w:r>
+      <w:proofErr w:type="spellStart"/>
+      <w:r>
+        <w:rPr>
+          <w:rFonts w:ascii="Times New Roman" w:hAnsi="Times New Roman" w:cs="Times New Roman"/>
+          <w:color w:val="212121"/>
+          <w:sz w:val="24"/>
+          <w:szCs w:val="24"/>
+          <w:shd w:val="clear" w:color="auto" w:fill="FFFFFF"/>
+        </w:rPr>
+        <w:t>Css</w:t>
+      </w:r>
+      <w:proofErr w:type="spellEnd"/>
+      <w:r>
+        <w:rPr>
+          <w:rFonts w:ascii="Times New Roman" w:hAnsi="Times New Roman" w:cs="Times New Roman"/>
+          <w:color w:val="212121"/>
+          <w:sz w:val="24"/>
+          <w:szCs w:val="24"/>
+          <w:shd w:val="clear" w:color="auto" w:fill="FFFFFF"/>
+        </w:rPr>
+        <w:t>, Java.</w:t>
       </w:r>
     </w:p>
     <w:p>
@@ -2511,6 +4488,7 @@
           <w:shd w:val="clear" w:color="auto" w:fill="FFFFFF"/>
         </w:rPr>
       </w:pPr>
+      <w:proofErr w:type="spellStart"/>
       <w:r>
         <w:rPr>
           <w:rFonts w:ascii="Times New Roman" w:hAnsi="Times New Roman" w:cs="Times New Roman"/>
@@ -2521,7 +4499,46 @@
           <w:szCs w:val="24"/>
           <w:shd w:val="clear" w:color="auto" w:fill="FFFFFF"/>
         </w:rPr>
-        <w:t>Product Owner y desarrollador.</w:t>
+        <w:t>Product</w:t>
+      </w:r>
+      <w:proofErr w:type="spellEnd"/>
+      <w:r>
+        <w:rPr>
+          <w:rFonts w:ascii="Times New Roman" w:hAnsi="Times New Roman" w:cs="Times New Roman"/>
+          <w:b/>
+          <w:bCs/>
+          <w:color w:val="212121"/>
+          <w:sz w:val="24"/>
+          <w:szCs w:val="24"/>
+          <w:shd w:val="clear" w:color="auto" w:fill="FFFFFF"/>
+        </w:rPr>
+        <w:t xml:space="preserve"> </w:t>
+      </w:r>
+      <w:proofErr w:type="spellStart"/>
+      <w:r>
+        <w:rPr>
+          <w:rFonts w:ascii="Times New Roman" w:hAnsi="Times New Roman" w:cs="Times New Roman"/>
+          <w:b/>
+          <w:bCs/>
+          <w:color w:val="212121"/>
+          <w:sz w:val="24"/>
+          <w:szCs w:val="24"/>
+          <w:shd w:val="clear" w:color="auto" w:fill="FFFFFF"/>
+        </w:rPr>
+        <w:t>Owner</w:t>
+      </w:r>
+      <w:proofErr w:type="spellEnd"/>
+      <w:r>
+        <w:rPr>
+          <w:rFonts w:ascii="Times New Roman" w:hAnsi="Times New Roman" w:cs="Times New Roman"/>
+          <w:b/>
+          <w:bCs/>
+          <w:color w:val="212121"/>
+          <w:sz w:val="24"/>
+          <w:szCs w:val="24"/>
+          <w:shd w:val="clear" w:color="auto" w:fill="FFFFFF"/>
+        </w:rPr>
+        <w:t xml:space="preserve"> y desarrollador.</w:t>
       </w:r>
     </w:p>
     <w:p>
@@ -2543,8 +4560,42 @@
           <w:szCs w:val="24"/>
           <w:shd w:val="clear" w:color="auto" w:fill="FFFFFF"/>
         </w:rPr>
-        <w:t>Completar… Danier Mileny</w:t>
-      </w:r>
+        <w:t xml:space="preserve">Completar… </w:t>
+      </w:r>
+      <w:proofErr w:type="spellStart"/>
+      <w:r>
+        <w:rPr>
+          <w:rFonts w:ascii="Times New Roman" w:hAnsi="Times New Roman" w:cs="Times New Roman"/>
+          <w:color w:val="212121"/>
+          <w:sz w:val="24"/>
+          <w:szCs w:val="24"/>
+          <w:shd w:val="clear" w:color="auto" w:fill="FFFFFF"/>
+        </w:rPr>
+        <w:t>Danier</w:t>
+      </w:r>
+      <w:proofErr w:type="spellEnd"/>
+      <w:r>
+        <w:rPr>
+          <w:rFonts w:ascii="Times New Roman" w:hAnsi="Times New Roman" w:cs="Times New Roman"/>
+          <w:color w:val="212121"/>
+          <w:sz w:val="24"/>
+          <w:szCs w:val="24"/>
+          <w:shd w:val="clear" w:color="auto" w:fill="FFFFFF"/>
+        </w:rPr>
+        <w:t xml:space="preserve"> </w:t>
+      </w:r>
+      <w:proofErr w:type="spellStart"/>
+      <w:r>
+        <w:rPr>
+          <w:rFonts w:ascii="Times New Roman" w:hAnsi="Times New Roman" w:cs="Times New Roman"/>
+          <w:color w:val="212121"/>
+          <w:sz w:val="24"/>
+          <w:szCs w:val="24"/>
+          <w:shd w:val="clear" w:color="auto" w:fill="FFFFFF"/>
+        </w:rPr>
+        <w:t>Mileny</w:t>
+      </w:r>
+      <w:proofErr w:type="spellEnd"/>
     </w:p>
     <w:p>
       <w:pPr>
@@ -2591,23 +4642,236 @@
     <w:p>
       <w:pPr>
         <w:pStyle w:val="Prrafodelista"/>
-        <w:rPr>
-          <w:rFonts w:ascii="Times New Roman" w:hAnsi="Times New Roman" w:cs="Times New Roman"/>
-          <w:color w:val="212121"/>
-          <w:sz w:val="24"/>
-          <w:szCs w:val="24"/>
-          <w:shd w:val="clear" w:color="auto" w:fill="FFFFFF"/>
-        </w:rPr>
-      </w:pPr>
-      <w:r>
-        <w:rPr>
-          <w:rFonts w:ascii="Times New Roman" w:hAnsi="Times New Roman" w:cs="Times New Roman"/>
-          <w:color w:val="212121"/>
-          <w:sz w:val="24"/>
-          <w:szCs w:val="24"/>
-          <w:shd w:val="clear" w:color="auto" w:fill="FFFFFF"/>
-        </w:rPr>
-        <w:t>Completar… Danny Puin</w:t>
+        <w:numPr>
+          <w:ilvl w:val="0"/>
+          <w:numId w:val="1"/>
+        </w:numPr>
+        <w:rPr>
+          <w:rFonts w:ascii="Times New Roman" w:hAnsi="Times New Roman" w:cs="Times New Roman"/>
+          <w:color w:val="212121"/>
+          <w:sz w:val="24"/>
+          <w:szCs w:val="24"/>
+          <w:shd w:val="clear" w:color="auto" w:fill="FFFFFF"/>
+        </w:rPr>
+      </w:pPr>
+      <w:r>
+        <w:rPr>
+          <w:rFonts w:ascii="Times New Roman" w:hAnsi="Times New Roman" w:cs="Times New Roman"/>
+          <w:color w:val="212121"/>
+          <w:sz w:val="24"/>
+          <w:szCs w:val="24"/>
+          <w:shd w:val="clear" w:color="auto" w:fill="FFFFFF"/>
+        </w:rPr>
+        <w:t xml:space="preserve">Danny </w:t>
+      </w:r>
+      <w:proofErr w:type="spellStart"/>
+      <w:r>
+        <w:rPr>
+          <w:rFonts w:ascii="Times New Roman" w:hAnsi="Times New Roman" w:cs="Times New Roman"/>
+          <w:color w:val="212121"/>
+          <w:sz w:val="24"/>
+          <w:szCs w:val="24"/>
+          <w:shd w:val="clear" w:color="auto" w:fill="FFFFFF"/>
+        </w:rPr>
+        <w:t>Puin</w:t>
+      </w:r>
+      <w:proofErr w:type="spellEnd"/>
+      <w:r>
+        <w:rPr>
+          <w:rFonts w:ascii="Times New Roman" w:hAnsi="Times New Roman" w:cs="Times New Roman"/>
+          <w:color w:val="212121"/>
+          <w:sz w:val="24"/>
+          <w:szCs w:val="24"/>
+          <w:shd w:val="clear" w:color="auto" w:fill="FFFFFF"/>
+        </w:rPr>
+        <w:t>, estudiante de ingeniería de sistemas, con conocimientos en visualizadores de datos (</w:t>
+      </w:r>
+      <w:proofErr w:type="spellStart"/>
+      <w:r>
+        <w:rPr>
+          <w:rFonts w:ascii="Times New Roman" w:hAnsi="Times New Roman" w:cs="Times New Roman"/>
+          <w:color w:val="212121"/>
+          <w:sz w:val="24"/>
+          <w:szCs w:val="24"/>
+          <w:shd w:val="clear" w:color="auto" w:fill="FFFFFF"/>
+        </w:rPr>
+        <w:t>Datastudio</w:t>
+      </w:r>
+      <w:proofErr w:type="spellEnd"/>
+      <w:r>
+        <w:rPr>
+          <w:rFonts w:ascii="Times New Roman" w:hAnsi="Times New Roman" w:cs="Times New Roman"/>
+          <w:color w:val="212121"/>
+          <w:sz w:val="24"/>
+          <w:szCs w:val="24"/>
+          <w:shd w:val="clear" w:color="auto" w:fill="FFFFFF"/>
+        </w:rPr>
+        <w:t xml:space="preserve">, </w:t>
+      </w:r>
+      <w:proofErr w:type="spellStart"/>
+      <w:r>
+        <w:rPr>
+          <w:rFonts w:ascii="Times New Roman" w:hAnsi="Times New Roman" w:cs="Times New Roman"/>
+          <w:color w:val="212121"/>
+          <w:sz w:val="24"/>
+          <w:szCs w:val="24"/>
+          <w:shd w:val="clear" w:color="auto" w:fill="FFFFFF"/>
+        </w:rPr>
+        <w:t>power</w:t>
+      </w:r>
+      <w:proofErr w:type="spellEnd"/>
+      <w:r>
+        <w:rPr>
+          <w:rFonts w:ascii="Times New Roman" w:hAnsi="Times New Roman" w:cs="Times New Roman"/>
+          <w:color w:val="212121"/>
+          <w:sz w:val="24"/>
+          <w:szCs w:val="24"/>
+          <w:shd w:val="clear" w:color="auto" w:fill="FFFFFF"/>
+        </w:rPr>
+        <w:t xml:space="preserve"> BI, entre otras), Python (librerías como pandas, </w:t>
+      </w:r>
+      <w:proofErr w:type="spellStart"/>
+      <w:r>
+        <w:rPr>
+          <w:rFonts w:ascii="Times New Roman" w:hAnsi="Times New Roman" w:cs="Times New Roman"/>
+          <w:color w:val="212121"/>
+          <w:sz w:val="24"/>
+          <w:szCs w:val="24"/>
+          <w:shd w:val="clear" w:color="auto" w:fill="FFFFFF"/>
+        </w:rPr>
+        <w:t>matplotlib</w:t>
+      </w:r>
+      <w:proofErr w:type="spellEnd"/>
+      <w:r>
+        <w:rPr>
+          <w:rFonts w:ascii="Times New Roman" w:hAnsi="Times New Roman" w:cs="Times New Roman"/>
+          <w:color w:val="212121"/>
+          <w:sz w:val="24"/>
+          <w:szCs w:val="24"/>
+          <w:shd w:val="clear" w:color="auto" w:fill="FFFFFF"/>
+        </w:rPr>
+        <w:t xml:space="preserve">, </w:t>
+      </w:r>
+      <w:proofErr w:type="spellStart"/>
+      <w:r>
+        <w:rPr>
+          <w:rFonts w:ascii="Times New Roman" w:hAnsi="Times New Roman" w:cs="Times New Roman"/>
+          <w:color w:val="212121"/>
+          <w:sz w:val="24"/>
+          <w:szCs w:val="24"/>
+          <w:shd w:val="clear" w:color="auto" w:fill="FFFFFF"/>
+        </w:rPr>
+        <w:t>numpy</w:t>
+      </w:r>
+      <w:proofErr w:type="spellEnd"/>
+      <w:r>
+        <w:rPr>
+          <w:rFonts w:ascii="Times New Roman" w:hAnsi="Times New Roman" w:cs="Times New Roman"/>
+          <w:color w:val="212121"/>
+          <w:sz w:val="24"/>
+          <w:szCs w:val="24"/>
+          <w:shd w:val="clear" w:color="auto" w:fill="FFFFFF"/>
+        </w:rPr>
+        <w:t xml:space="preserve">) orientado a la analítica, conocimientos básicos en </w:t>
+      </w:r>
+      <w:proofErr w:type="spellStart"/>
+      <w:r>
+        <w:rPr>
+          <w:rFonts w:ascii="Times New Roman" w:hAnsi="Times New Roman" w:cs="Times New Roman"/>
+          <w:color w:val="212121"/>
+          <w:sz w:val="24"/>
+          <w:szCs w:val="24"/>
+          <w:shd w:val="clear" w:color="auto" w:fill="FFFFFF"/>
+        </w:rPr>
+        <w:t>appscripts</w:t>
+      </w:r>
+      <w:proofErr w:type="spellEnd"/>
+      <w:r>
+        <w:rPr>
+          <w:rFonts w:ascii="Times New Roman" w:hAnsi="Times New Roman" w:cs="Times New Roman"/>
+          <w:color w:val="212121"/>
+          <w:sz w:val="24"/>
+          <w:szCs w:val="24"/>
+          <w:shd w:val="clear" w:color="auto" w:fill="FFFFFF"/>
+        </w:rPr>
+        <w:t xml:space="preserve"> (</w:t>
+      </w:r>
+      <w:proofErr w:type="spellStart"/>
+      <w:r>
+        <w:rPr>
+          <w:rFonts w:ascii="Times New Roman" w:hAnsi="Times New Roman" w:cs="Times New Roman"/>
+          <w:color w:val="212121"/>
+          <w:sz w:val="24"/>
+          <w:szCs w:val="24"/>
+          <w:shd w:val="clear" w:color="auto" w:fill="FFFFFF"/>
+        </w:rPr>
+        <w:t>Javascripts</w:t>
+      </w:r>
+      <w:proofErr w:type="spellEnd"/>
+      <w:r>
+        <w:rPr>
+          <w:rFonts w:ascii="Times New Roman" w:hAnsi="Times New Roman" w:cs="Times New Roman"/>
+          <w:color w:val="212121"/>
+          <w:sz w:val="24"/>
+          <w:szCs w:val="24"/>
+          <w:shd w:val="clear" w:color="auto" w:fill="FFFFFF"/>
+        </w:rPr>
+        <w:t xml:space="preserve">), </w:t>
+      </w:r>
+      <w:proofErr w:type="spellStart"/>
+      <w:r>
+        <w:rPr>
+          <w:rFonts w:ascii="Times New Roman" w:hAnsi="Times New Roman" w:cs="Times New Roman"/>
+          <w:color w:val="212121"/>
+          <w:sz w:val="24"/>
+          <w:szCs w:val="24"/>
+          <w:shd w:val="clear" w:color="auto" w:fill="FFFFFF"/>
+        </w:rPr>
+        <w:t>appsheets</w:t>
+      </w:r>
+      <w:proofErr w:type="spellEnd"/>
+      <w:r>
+        <w:rPr>
+          <w:rFonts w:ascii="Times New Roman" w:hAnsi="Times New Roman" w:cs="Times New Roman"/>
+          <w:color w:val="212121"/>
+          <w:sz w:val="24"/>
+          <w:szCs w:val="24"/>
+          <w:shd w:val="clear" w:color="auto" w:fill="FFFFFF"/>
+        </w:rPr>
+        <w:t xml:space="preserve">, java y </w:t>
+      </w:r>
+      <w:proofErr w:type="spellStart"/>
+      <w:r>
+        <w:rPr>
+          <w:rFonts w:ascii="Times New Roman" w:hAnsi="Times New Roman" w:cs="Times New Roman"/>
+          <w:color w:val="212121"/>
+          <w:sz w:val="24"/>
+          <w:szCs w:val="24"/>
+          <w:shd w:val="clear" w:color="auto" w:fill="FFFFFF"/>
+        </w:rPr>
+        <w:t>kotlin</w:t>
+      </w:r>
+      <w:proofErr w:type="spellEnd"/>
+      <w:r>
+        <w:rPr>
+          <w:rFonts w:ascii="Times New Roman" w:hAnsi="Times New Roman" w:cs="Times New Roman"/>
+          <w:color w:val="212121"/>
+          <w:sz w:val="24"/>
+          <w:szCs w:val="24"/>
+          <w:shd w:val="clear" w:color="auto" w:fill="FFFFFF"/>
+        </w:rPr>
+        <w:t>.</w:t>
+      </w:r>
+      <w:r>
+        <w:rPr>
+          <w:rFonts w:ascii="Times New Roman" w:hAnsi="Times New Roman" w:cs="Times New Roman"/>
+          <w:color w:val="212121"/>
+          <w:sz w:val="24"/>
+          <w:szCs w:val="24"/>
+          <w:shd w:val="clear" w:color="auto" w:fill="FFFFFF"/>
+        </w:rPr>
+        <w:br/>
+        <w:t>Ocupará el rol de Analista y desarrollador.</w:t>
       </w:r>
     </w:p>
     <w:p>
@@ -2649,7 +4913,59 @@
           <w:szCs w:val="24"/>
           <w:shd w:val="clear" w:color="auto" w:fill="FFFFFF"/>
         </w:rPr>
-        <w:t>Desarrollador y Product Owner.</w:t>
+        <w:t xml:space="preserve">Desarrollador y </w:t>
+      </w:r>
+      <w:proofErr w:type="spellStart"/>
+      <w:r>
+        <w:rPr>
+          <w:rFonts w:ascii="Times New Roman" w:hAnsi="Times New Roman" w:cs="Times New Roman"/>
+          <w:b/>
+          <w:bCs/>
+          <w:color w:val="212121"/>
+          <w:sz w:val="24"/>
+          <w:szCs w:val="24"/>
+          <w:shd w:val="clear" w:color="auto" w:fill="FFFFFF"/>
+        </w:rPr>
+        <w:t>Product</w:t>
+      </w:r>
+      <w:proofErr w:type="spellEnd"/>
+      <w:r>
+        <w:rPr>
+          <w:rFonts w:ascii="Times New Roman" w:hAnsi="Times New Roman" w:cs="Times New Roman"/>
+          <w:b/>
+          <w:bCs/>
+          <w:color w:val="212121"/>
+          <w:sz w:val="24"/>
+          <w:szCs w:val="24"/>
+          <w:shd w:val="clear" w:color="auto" w:fill="FFFFFF"/>
+        </w:rPr>
+        <w:t xml:space="preserve"> </w:t>
+      </w:r>
+      <w:proofErr w:type="spellStart"/>
+      <w:r>
+        <w:rPr>
+          <w:rFonts w:ascii="Times New Roman" w:hAnsi="Times New Roman" w:cs="Times New Roman"/>
+          <w:b/>
+          <w:bCs/>
+          <w:color w:val="212121"/>
+          <w:sz w:val="24"/>
+          <w:szCs w:val="24"/>
+          <w:shd w:val="clear" w:color="auto" w:fill="FFFFFF"/>
+        </w:rPr>
+        <w:t>Owner</w:t>
+      </w:r>
+      <w:proofErr w:type="spellEnd"/>
+      <w:r>
+        <w:rPr>
+          <w:rFonts w:ascii="Times New Roman" w:hAnsi="Times New Roman" w:cs="Times New Roman"/>
+          <w:b/>
+          <w:bCs/>
+          <w:color w:val="212121"/>
+          <w:sz w:val="24"/>
+          <w:szCs w:val="24"/>
+          <w:shd w:val="clear" w:color="auto" w:fill="FFFFFF"/>
+        </w:rPr>
+        <w:t>.</w:t>
       </w:r>
     </w:p>
     <w:p>
@@ -2724,7 +5040,7 @@
 </file>
 
 <file path=word/endnotes.xml><?xml version="1.0" encoding="utf-8"?>
-<w:endnotes xmlns:wpc="http://schemas.microsoft.com/office/word/2010/wordprocessingCanvas" xmlns:cx="http://schemas.microsoft.com/office/drawing/2014/chartex" xmlns:cx1="http://schemas.microsoft.com/office/drawing/2015/9/8/chartex" xmlns:cx2="http://schemas.microsoft.com/office/drawing/2015/10/21/chartex" xmlns:cx3="http://schemas.microsoft.com/office/drawing/2016/5/9/chartex" xmlns:cx4="http://schemas.microsoft.com/office/drawing/2016/5/10/chartex" xmlns:cx5="http://schemas.microsoft.com/office/drawing/2016/5/11/chartex" xmlns:cx6="http://schemas.microsoft.com/office/drawing/2016/5/12/chartex" xmlns:cx7="http://schemas.microsoft.com/office/drawing/2016/5/13/chartex" xmlns:cx8="http://schemas.microsoft.com/office/drawing/2016/5/14/chartex" xmlns:mc="http://schemas.openxmlformats.org/markup-compatibility/2006" xmlns:aink="http://schemas.microsoft.com/office/drawing/2016/ink" xmlns:am3d="http://schemas.microsoft.com/office/drawing/2017/model3d" xmlns:o="urn:schemas-microsoft-com:office:office" xmlns:r="http://schemas.openxmlformats.org/officeDocument/2006/relationships" xmlns:m="http://schemas.openxmlformats.org/officeDocument/2006/math" xmlns:v="urn:schemas-microsoft-com:vml" xmlns:wp14="http://schemas.microsoft.com/office/word/2010/wordprocessingDrawing" xmlns:wp="http://schemas.openxmlformats.org/drawingml/2006/wordprocessingDrawing" xmlns:w10="urn:schemas-microsoft-com:office:word" xmlns:w="http://schemas.openxmlformats.org/wordprocessingml/2006/main" xmlns:w14="http://schemas.microsoft.com/office/word/2010/wordml" xmlns:w15="http://schemas.microsoft.com/office/word/2012/wordml" xmlns:w16cex="http://schemas.microsoft.com/office/word/2018/wordml/cex" xmlns:w16cid="http://schemas.microsoft.com/office/word/2016/wordml/cid" xmlns:w16="http://schemas.microsoft.com/office/word/2018/wordml" xmlns:w16se="http://schemas.microsoft.com/office/word/2015/wordml/symex" xmlns:wpg="http://schemas.microsoft.com/office/word/2010/wordprocessingGroup" xmlns:wpi="http://schemas.microsoft.com/office/word/2010/wordprocessingInk" xmlns:wne="http://schemas.microsoft.com/office/word/2006/wordml" xmlns:wps="http://schemas.microsoft.com/office/word/2010/wordprocessingShape" mc:Ignorable="w14 w15 w16se w16cid w16 w16cex wp14">
+<w:endnotes xmlns:wpc="http://schemas.microsoft.com/office/word/2010/wordprocessingCanvas" xmlns:cx="http://schemas.microsoft.com/office/drawing/2014/chartex" xmlns:cx1="http://schemas.microsoft.com/office/drawing/2015/9/8/chartex" xmlns:cx2="http://schemas.microsoft.com/office/drawing/2015/10/21/chartex" xmlns:cx3="http://schemas.microsoft.com/office/drawing/2016/5/9/chartex" xmlns:cx4="http://schemas.microsoft.com/office/drawing/2016/5/10/chartex" xmlns:cx5="http://schemas.microsoft.com/office/drawing/2016/5/11/chartex" xmlns:cx6="http://schemas.microsoft.com/office/drawing/2016/5/12/chartex" xmlns:cx7="http://schemas.microsoft.com/office/drawing/2016/5/13/chartex" xmlns:cx8="http://schemas.microsoft.com/office/drawing/2016/5/14/chartex" xmlns:mc="http://schemas.openxmlformats.org/markup-compatibility/2006" xmlns:aink="http://schemas.microsoft.com/office/drawing/2016/ink" xmlns:am3d="http://schemas.microsoft.com/office/drawing/2017/model3d" xmlns:o="urn:schemas-microsoft-com:office:office" xmlns:r="http://schemas.openxmlformats.org/officeDocument/2006/relationships" xmlns:m="http://schemas.openxmlformats.org/officeDocument/2006/math" xmlns:v="urn:schemas-microsoft-com:vml" xmlns:wp14="http://schemas.microsoft.com/office/word/2010/wordprocessingDrawing" xmlns:wp="http://schemas.openxmlformats.org/drawingml/2006/wordprocessingDrawing" xmlns:w10="urn:schemas-microsoft-com:office:word" xmlns:w="http://schemas.openxmlformats.org/wordprocessingml/2006/main" xmlns:w14="http://schemas.microsoft.com/office/word/2010/wordml" xmlns:w15="http://schemas.microsoft.com/office/word/2012/wordml" xmlns:w16cex="http://schemas.microsoft.com/office/word/2018/wordml/cex" xmlns:w16cid="http://schemas.microsoft.com/office/word/2016/wordml/cid" xmlns:w16="http://schemas.microsoft.com/office/word/2018/wordml" xmlns:w16sdtdh="http://schemas.microsoft.com/office/word/2020/wordml/sdtdatahash" xmlns:w16se="http://schemas.microsoft.com/office/word/2015/wordml/symex" xmlns:wpg="http://schemas.microsoft.com/office/word/2010/wordprocessingGroup" xmlns:wpi="http://schemas.microsoft.com/office/word/2010/wordprocessingInk" xmlns:wne="http://schemas.microsoft.com/office/word/2006/wordml" xmlns:wps="http://schemas.microsoft.com/office/word/2010/wordprocessingShape" mc:Ignorable="w14 w15 w16se w16cid w16 w16cex w16sdtdh wp14">
   <w:endnote w:type="separator" w:id="-1">
     <w:p>
       <w:pPr>
@@ -2749,7 +5065,7 @@
 </file>
 
 <file path=word/footnotes.xml><?xml version="1.0" encoding="utf-8"?>
-<w:footnotes xmlns:wpc="http://schemas.microsoft.com/office/word/2010/wordprocessingCanvas" xmlns:cx="http://schemas.microsoft.com/office/drawing/2014/chartex" xmlns:cx1="http://schemas.microsoft.com/office/drawing/2015/9/8/chartex" xmlns:cx2="http://schemas.microsoft.com/office/drawing/2015/10/21/chartex" xmlns:cx3="http://schemas.microsoft.com/office/drawing/2016/5/9/chartex" xmlns:cx4="http://schemas.microsoft.com/office/drawing/2016/5/10/chartex" xmlns:cx5="http://schemas.microsoft.com/office/drawing/2016/5/11/chartex" xmlns:cx6="http://schemas.microsoft.com/office/drawing/2016/5/12/chartex" xmlns:cx7="http://schemas.microsoft.com/office/drawing/2016/5/13/chartex" xmlns:cx8="http://schemas.microsoft.com/office/drawing/2016/5/14/chartex" xmlns:mc="http://schemas.openxmlformats.org/markup-compatibility/2006" xmlns:aink="http://schemas.microsoft.com/office/drawing/2016/ink" xmlns:am3d="http://schemas.microsoft.com/office/drawing/2017/model3d" xmlns:o="urn:schemas-microsoft-com:office:office" xmlns:r="http://schemas.openxmlformats.org/officeDocument/2006/relationships" xmlns:m="http://schemas.openxmlformats.org/officeDocument/2006/math" xmlns:v="urn:schemas-microsoft-com:vml" xmlns:wp14="http://schemas.microsoft.com/office/word/2010/wordprocessingDrawing" xmlns:wp="http://schemas.openxmlformats.org/drawingml/2006/wordprocessingDrawing" xmlns:w10="urn:schemas-microsoft-com:office:word" xmlns:w="http://schemas.openxmlformats.org/wordprocessingml/2006/main" xmlns:w14="http://schemas.microsoft.com/office/word/2010/wordml" xmlns:w15="http://schemas.microsoft.com/office/word/2012/wordml" xmlns:w16cex="http://schemas.microsoft.com/office/word/2018/wordml/cex" xmlns:w16cid="http://schemas.microsoft.com/office/word/2016/wordml/cid" xmlns:w16="http://schemas.microsoft.com/office/word/2018/wordml" xmlns:w16se="http://schemas.microsoft.com/office/word/2015/wordml/symex" xmlns:wpg="http://schemas.microsoft.com/office/word/2010/wordprocessingGroup" xmlns:wpi="http://schemas.microsoft.com/office/word/2010/wordprocessingInk" xmlns:wne="http://schemas.microsoft.com/office/word/2006/wordml" xmlns:wps="http://schemas.microsoft.com/office/word/2010/wordprocessingShape" mc:Ignorable="w14 w15 w16se w16cid w16 w16cex wp14">
+<w:footnotes xmlns:wpc="http://schemas.microsoft.com/office/word/2010/wordprocessingCanvas" xmlns:cx="http://schemas.microsoft.com/office/drawing/2014/chartex" xmlns:cx1="http://schemas.microsoft.com/office/drawing/2015/9/8/chartex" xmlns:cx2="http://schemas.microsoft.com/office/drawing/2015/10/21/chartex" xmlns:cx3="http://schemas.microsoft.com/office/drawing/2016/5/9/chartex" xmlns:cx4="http://schemas.microsoft.com/office/drawing/2016/5/10/chartex" xmlns:cx5="http://schemas.microsoft.com/office/drawing/2016/5/11/chartex" xmlns:cx6="http://schemas.microsoft.com/office/drawing/2016/5/12/chartex" xmlns:cx7="http://schemas.microsoft.com/office/drawing/2016/5/13/chartex" xmlns:cx8="http://schemas.microsoft.com/office/drawing/2016/5/14/chartex" xmlns:mc="http://schemas.openxmlformats.org/markup-compatibility/2006" xmlns:aink="http://schemas.microsoft.com/office/drawing/2016/ink" xmlns:am3d="http://schemas.microsoft.com/office/drawing/2017/model3d" xmlns:o="urn:schemas-microsoft-com:office:office" xmlns:r="http://schemas.openxmlformats.org/officeDocument/2006/relationships" xmlns:m="http://schemas.openxmlformats.org/officeDocument/2006/math" xmlns:v="urn:schemas-microsoft-com:vml" xmlns:wp14="http://schemas.microsoft.com/office/word/2010/wordprocessingDrawing" xmlns:wp="http://schemas.openxmlformats.org/drawingml/2006/wordprocessingDrawing" xmlns:w10="urn:schemas-microsoft-com:office:word" xmlns:w="http://schemas.openxmlformats.org/wordprocessingml/2006/main" xmlns:w14="http://schemas.microsoft.com/office/word/2010/wordml" xmlns:w15="http://schemas.microsoft.com/office/word/2012/wordml" xmlns:w16cex="http://schemas.microsoft.com/office/word/2018/wordml/cex" xmlns:w16cid="http://schemas.microsoft.com/office/word/2016/wordml/cid" xmlns:w16="http://schemas.microsoft.com/office/word/2018/wordml" xmlns:w16sdtdh="http://schemas.microsoft.com/office/word/2020/wordml/sdtdatahash" xmlns:w16se="http://schemas.microsoft.com/office/word/2015/wordml/symex" xmlns:wpg="http://schemas.microsoft.com/office/word/2010/wordprocessingGroup" xmlns:wpi="http://schemas.microsoft.com/office/word/2010/wordprocessingInk" xmlns:wne="http://schemas.microsoft.com/office/word/2006/wordml" xmlns:wps="http://schemas.microsoft.com/office/word/2010/wordprocessingShape" mc:Ignorable="w14 w15 w16se w16cid w16 w16cex w16sdtdh wp14">
   <w:footnote w:type="separator" w:id="-1">
     <w:p>
       <w:pPr>
@@ -2774,7 +5090,7 @@
 </file>
 
 <file path=word/header1.xml><?xml version="1.0" encoding="utf-8"?>
-<w:hdr xmlns:wpc="http://schemas.microsoft.com/office/word/2010/wordprocessingCanvas" xmlns:cx="http://schemas.microsoft.com/office/drawing/2014/chartex" xmlns:cx1="http://schemas.microsoft.com/office/drawing/2015/9/8/chartex" xmlns:cx2="http://schemas.microsoft.com/office/drawing/2015/10/21/chartex" xmlns:cx3="http://schemas.microsoft.com/office/drawing/2016/5/9/chartex" xmlns:cx4="http://schemas.microsoft.com/office/drawing/2016/5/10/chartex" xmlns:cx5="http://schemas.microsoft.com/office/drawing/2016/5/11/chartex" xmlns:cx6="http://schemas.microsoft.com/office/drawing/2016/5/12/chartex" xmlns:cx7="http://schemas.microsoft.com/office/drawing/2016/5/13/chartex" xmlns:cx8="http://schemas.microsoft.com/office/drawing/2016/5/14/chartex" xmlns:mc="http://schemas.openxmlformats.org/markup-compatibility/2006" xmlns:aink="http://schemas.microsoft.com/office/drawing/2016/ink" xmlns:am3d="http://schemas.microsoft.com/office/drawing/2017/model3d" xmlns:o="urn:schemas-microsoft-com:office:office" xmlns:r="http://schemas.openxmlformats.org/officeDocument/2006/relationships" xmlns:m="http://schemas.openxmlformats.org/officeDocument/2006/math" xmlns:v="urn:schemas-microsoft-com:vml" xmlns:wp14="http://schemas.microsoft.com/office/word/2010/wordprocessingDrawing" xmlns:wp="http://schemas.openxmlformats.org/drawingml/2006/wordprocessingDrawing" xmlns:w10="urn:schemas-microsoft-com:office:word" xmlns:w="http://schemas.openxmlformats.org/wordprocessingml/2006/main" xmlns:w14="http://schemas.microsoft.com/office/word/2010/wordml" xmlns:w15="http://schemas.microsoft.com/office/word/2012/wordml" xmlns:w16cex="http://schemas.microsoft.com/office/word/2018/wordml/cex" xmlns:w16cid="http://schemas.microsoft.com/office/word/2016/wordml/cid" xmlns:w16="http://schemas.microsoft.com/office/word/2018/wordml" xmlns:w16se="http://schemas.microsoft.com/office/word/2015/wordml/symex" xmlns:wpg="http://schemas.microsoft.com/office/word/2010/wordprocessingGroup" xmlns:wpi="http://schemas.microsoft.com/office/word/2010/wordprocessingInk" xmlns:wne="http://schemas.microsoft.com/office/word/2006/wordml" xmlns:wps="http://schemas.microsoft.com/office/word/2010/wordprocessingShape" mc:Ignorable="w14 w15 w16se w16cid w16 w16cex wp14">
+<w:hdr xmlns:wpc="http://schemas.microsoft.com/office/word/2010/wordprocessingCanvas" xmlns:cx="http://schemas.microsoft.com/office/drawing/2014/chartex" xmlns:cx1="http://schemas.microsoft.com/office/drawing/2015/9/8/chartex" xmlns:cx2="http://schemas.microsoft.com/office/drawing/2015/10/21/chartex" xmlns:cx3="http://schemas.microsoft.com/office/drawing/2016/5/9/chartex" xmlns:cx4="http://schemas.microsoft.com/office/drawing/2016/5/10/chartex" xmlns:cx5="http://schemas.microsoft.com/office/drawing/2016/5/11/chartex" xmlns:cx6="http://schemas.microsoft.com/office/drawing/2016/5/12/chartex" xmlns:cx7="http://schemas.microsoft.com/office/drawing/2016/5/13/chartex" xmlns:cx8="http://schemas.microsoft.com/office/drawing/2016/5/14/chartex" xmlns:mc="http://schemas.openxmlformats.org/markup-compatibility/2006" xmlns:aink="http://schemas.microsoft.com/office/drawing/2016/ink" xmlns:am3d="http://schemas.microsoft.com/office/drawing/2017/model3d" xmlns:o="urn:schemas-microsoft-com:office:office" xmlns:r="http://schemas.openxmlformats.org/officeDocument/2006/relationships" xmlns:m="http://schemas.openxmlformats.org/officeDocument/2006/math" xmlns:v="urn:schemas-microsoft-com:vml" xmlns:wp14="http://schemas.microsoft.com/office/word/2010/wordprocessingDrawing" xmlns:wp="http://schemas.openxmlformats.org/drawingml/2006/wordprocessingDrawing" xmlns:w10="urn:schemas-microsoft-com:office:word" xmlns:w="http://schemas.openxmlformats.org/wordprocessingml/2006/main" xmlns:w14="http://schemas.microsoft.com/office/word/2010/wordml" xmlns:w15="http://schemas.microsoft.com/office/word/2012/wordml" xmlns:w16cex="http://schemas.microsoft.com/office/word/2018/wordml/cex" xmlns:w16cid="http://schemas.microsoft.com/office/word/2016/wordml/cid" xmlns:w16="http://schemas.microsoft.com/office/word/2018/wordml" xmlns:w16sdtdh="http://schemas.microsoft.com/office/word/2020/wordml/sdtdatahash" xmlns:w16se="http://schemas.microsoft.com/office/word/2015/wordml/symex" xmlns:wpg="http://schemas.microsoft.com/office/word/2010/wordprocessingGroup" xmlns:wpi="http://schemas.microsoft.com/office/word/2010/wordprocessingInk" xmlns:wne="http://schemas.microsoft.com/office/word/2006/wordml" xmlns:wps="http://schemas.microsoft.com/office/word/2010/wordprocessingShape" mc:Ignorable="w14 w15 w16se w16cid w16 w16cex w16sdtdh wp14">
   <w:sdt>
     <w:sdtPr>
       <w:id w:val="-1920704960"/>
@@ -2820,7 +5136,7 @@
 </file>
 
 <file path=word/numbering.xml><?xml version="1.0" encoding="utf-8"?>
-<w:numbering xmlns:wpc="http://schemas.microsoft.com/office/word/2010/wordprocessingCanvas" xmlns:cx="http://schemas.microsoft.com/office/drawing/2014/chartex" xmlns:cx1="http://schemas.microsoft.com/office/drawing/2015/9/8/chartex" xmlns:cx2="http://schemas.microsoft.com/office/drawing/2015/10/21/chartex" xmlns:cx3="http://schemas.microsoft.com/office/drawing/2016/5/9/chartex" xmlns:cx4="http://schemas.microsoft.com/office/drawing/2016/5/10/chartex" xmlns:cx5="http://schemas.microsoft.com/office/drawing/2016/5/11/chartex" xmlns:cx6="http://schemas.microsoft.com/office/drawing/2016/5/12/chartex" xmlns:cx7="http://schemas.microsoft.com/office/drawing/2016/5/13/chartex" xmlns:cx8="http://schemas.microsoft.com/office/drawing/2016/5/14/chartex" xmlns:mc="http://schemas.openxmlformats.org/markup-compatibility/2006" xmlns:aink="http://schemas.microsoft.com/office/drawing/2016/ink" xmlns:am3d="http://schemas.microsoft.com/office/drawing/2017/model3d" xmlns:o="urn:schemas-microsoft-com:office:office" xmlns:r="http://schemas.openxmlformats.org/officeDocument/2006/relationships" xmlns:m="http://schemas.openxmlformats.org/officeDocument/2006/math" xmlns:v="urn:schemas-microsoft-com:vml" xmlns:wp14="http://schemas.microsoft.com/office/word/2010/wordprocessingDrawing" xmlns:wp="http://schemas.openxmlformats.org/drawingml/2006/wordprocessingDrawing" xmlns:w10="urn:schemas-microsoft-com:office:word" xmlns:w="http://schemas.openxmlformats.org/wordprocessingml/2006/main" xmlns:w14="http://schemas.microsoft.com/office/word/2010/wordml" xmlns:w15="http://schemas.microsoft.com/office/word/2012/wordml" xmlns:w16cex="http://schemas.microsoft.com/office/word/2018/wordml/cex" xmlns:w16cid="http://schemas.microsoft.com/office/word/2016/wordml/cid" xmlns:w16="http://schemas.microsoft.com/office/word/2018/wordml" xmlns:w16se="http://schemas.microsoft.com/office/word/2015/wordml/symex" xmlns:wpg="http://schemas.microsoft.com/office/word/2010/wordprocessingGroup" xmlns:wpi="http://schemas.microsoft.com/office/word/2010/wordprocessingInk" xmlns:wne="http://schemas.microsoft.com/office/word/2006/wordml" xmlns:wps="http://schemas.microsoft.com/office/word/2010/wordprocessingShape" mc:Ignorable="w14 w15 w16se w16cid w16 w16cex wp14">
+<w:numbering xmlns:wpc="http://schemas.microsoft.com/office/word/2010/wordprocessingCanvas" xmlns:cx="http://schemas.microsoft.com/office/drawing/2014/chartex" xmlns:cx1="http://schemas.microsoft.com/office/drawing/2015/9/8/chartex" xmlns:cx2="http://schemas.microsoft.com/office/drawing/2015/10/21/chartex" xmlns:cx3="http://schemas.microsoft.com/office/drawing/2016/5/9/chartex" xmlns:cx4="http://schemas.microsoft.com/office/drawing/2016/5/10/chartex" xmlns:cx5="http://schemas.microsoft.com/office/drawing/2016/5/11/chartex" xmlns:cx6="http://schemas.microsoft.com/office/drawing/2016/5/12/chartex" xmlns:cx7="http://schemas.microsoft.com/office/drawing/2016/5/13/chartex" xmlns:cx8="http://schemas.microsoft.com/office/drawing/2016/5/14/chartex" xmlns:mc="http://schemas.openxmlformats.org/markup-compatibility/2006" xmlns:aink="http://schemas.microsoft.com/office/drawing/2016/ink" xmlns:am3d="http://schemas.microsoft.com/office/drawing/2017/model3d" xmlns:o="urn:schemas-microsoft-com:office:office" xmlns:r="http://schemas.openxmlformats.org/officeDocument/2006/relationships" xmlns:m="http://schemas.openxmlformats.org/officeDocument/2006/math" xmlns:v="urn:schemas-microsoft-com:vml" xmlns:wp14="http://schemas.microsoft.com/office/word/2010/wordprocessingDrawing" xmlns:wp="http://schemas.openxmlformats.org/drawingml/2006/wordprocessingDrawing" xmlns:w10="urn:schemas-microsoft-com:office:word" xmlns:w="http://schemas.openxmlformats.org/wordprocessingml/2006/main" xmlns:w14="http://schemas.microsoft.com/office/word/2010/wordml" xmlns:w15="http://schemas.microsoft.com/office/word/2012/wordml" xmlns:w16cex="http://schemas.microsoft.com/office/word/2018/wordml/cex" xmlns:w16cid="http://schemas.microsoft.com/office/word/2016/wordml/cid" xmlns:w16="http://schemas.microsoft.com/office/word/2018/wordml" xmlns:w16sdtdh="http://schemas.microsoft.com/office/word/2020/wordml/sdtdatahash" xmlns:w16se="http://schemas.microsoft.com/office/word/2015/wordml/symex" xmlns:wpg="http://schemas.microsoft.com/office/word/2010/wordprocessingGroup" xmlns:wpi="http://schemas.microsoft.com/office/word/2010/wordprocessingInk" xmlns:wne="http://schemas.microsoft.com/office/word/2006/wordml" xmlns:wps="http://schemas.microsoft.com/office/word/2010/wordprocessingShape" mc:Ignorable="w14 w15 w16se w16cid w16 w16cex w16sdtdh wp14">
   <w:abstractNum w:abstractNumId="0" w15:restartNumberingAfterBreak="0">
     <w:nsid w:val="06BA4A60"/>
     <w:multiLevelType w:val="hybridMultilevel"/>
@@ -2910,14 +5226,139 @@
       </w:pPr>
     </w:lvl>
   </w:abstractNum>
+  <w:abstractNum w:abstractNumId="1" w15:restartNumberingAfterBreak="0">
+    <w:nsid w:val="45213E4C"/>
+    <w:multiLevelType w:val="hybridMultilevel"/>
+    <w:tmpl w:val="7C46018A"/>
+    <w:lvl w:ilvl="0" w:tplc="240A0001">
+      <w:start w:val="1"/>
+      <w:numFmt w:val="bullet"/>
+      <w:lvlText w:val=""/>
+      <w:lvlJc w:val="left"/>
+      <w:pPr>
+        <w:ind w:left="720" w:hanging="360"/>
+      </w:pPr>
+      <w:rPr>
+        <w:rFonts w:ascii="Symbol" w:hAnsi="Symbol" w:hint="default"/>
+      </w:rPr>
+    </w:lvl>
+    <w:lvl w:ilvl="1" w:tplc="240A0003">
+      <w:start w:val="1"/>
+      <w:numFmt w:val="bullet"/>
+      <w:lvlText w:val="o"/>
+      <w:lvlJc w:val="left"/>
+      <w:pPr>
+        <w:ind w:left="1440" w:hanging="360"/>
+      </w:pPr>
+      <w:rPr>
+        <w:rFonts w:ascii="Courier New" w:hAnsi="Courier New" w:cs="Courier New" w:hint="default"/>
+      </w:rPr>
+    </w:lvl>
+    <w:lvl w:ilvl="2" w:tplc="240A0005">
+      <w:start w:val="1"/>
+      <w:numFmt w:val="bullet"/>
+      <w:lvlText w:val=""/>
+      <w:lvlJc w:val="left"/>
+      <w:pPr>
+        <w:ind w:left="2160" w:hanging="360"/>
+      </w:pPr>
+      <w:rPr>
+        <w:rFonts w:ascii="Wingdings" w:hAnsi="Wingdings" w:hint="default"/>
+      </w:rPr>
+    </w:lvl>
+    <w:lvl w:ilvl="3" w:tplc="240A0001">
+      <w:start w:val="1"/>
+      <w:numFmt w:val="bullet"/>
+      <w:lvlText w:val=""/>
+      <w:lvlJc w:val="left"/>
+      <w:pPr>
+        <w:ind w:left="2880" w:hanging="360"/>
+      </w:pPr>
+      <w:rPr>
+        <w:rFonts w:ascii="Symbol" w:hAnsi="Symbol" w:hint="default"/>
+      </w:rPr>
+    </w:lvl>
+    <w:lvl w:ilvl="4" w:tplc="240A0003">
+      <w:start w:val="1"/>
+      <w:numFmt w:val="bullet"/>
+      <w:lvlText w:val="o"/>
+      <w:lvlJc w:val="left"/>
+      <w:pPr>
+        <w:ind w:left="3600" w:hanging="360"/>
+      </w:pPr>
+      <w:rPr>
+        <w:rFonts w:ascii="Courier New" w:hAnsi="Courier New" w:cs="Courier New" w:hint="default"/>
+      </w:rPr>
+    </w:lvl>
+    <w:lvl w:ilvl="5" w:tplc="240A0005">
+      <w:start w:val="1"/>
+      <w:numFmt w:val="bullet"/>
+      <w:lvlText w:val=""/>
+      <w:lvlJc w:val="left"/>
+      <w:pPr>
+        <w:ind w:left="4320" w:hanging="360"/>
+      </w:pPr>
+      <w:rPr>
+        <w:rFonts w:ascii="Wingdings" w:hAnsi="Wingdings" w:hint="default"/>
+      </w:rPr>
+    </w:lvl>
+    <w:lvl w:ilvl="6" w:tplc="240A0001">
+      <w:start w:val="1"/>
+      <w:numFmt w:val="bullet"/>
+      <w:lvlText w:val=""/>
+      <w:lvlJc w:val="left"/>
+      <w:pPr>
+        <w:ind w:left="5040" w:hanging="360"/>
+      </w:pPr>
+      <w:rPr>
+        <w:rFonts w:ascii="Symbol" w:hAnsi="Symbol" w:hint="default"/>
+      </w:rPr>
+    </w:lvl>
+    <w:lvl w:ilvl="7" w:tplc="240A0003">
+      <w:start w:val="1"/>
+      <w:numFmt w:val="bullet"/>
+      <w:lvlText w:val="o"/>
+      <w:lvlJc w:val="left"/>
+      <w:pPr>
+        <w:ind w:left="5760" w:hanging="360"/>
+      </w:pPr>
+      <w:rPr>
+        <w:rFonts w:ascii="Courier New" w:hAnsi="Courier New" w:cs="Courier New" w:hint="default"/>
+      </w:rPr>
+    </w:lvl>
+    <w:lvl w:ilvl="8" w:tplc="240A0005">
+      <w:start w:val="1"/>
+      <w:numFmt w:val="bullet"/>
+      <w:lvlText w:val=""/>
+      <w:lvlJc w:val="left"/>
+      <w:pPr>
+        <w:ind w:left="6480" w:hanging="360"/>
+      </w:pPr>
+      <w:rPr>
+        <w:rFonts w:ascii="Wingdings" w:hAnsi="Wingdings" w:hint="default"/>
+      </w:rPr>
+    </w:lvl>
+  </w:abstractNum>
   <w:num w:numId="1">
     <w:abstractNumId w:val="0"/>
+  </w:num>
+  <w:num w:numId="2">
+    <w:abstractNumId w:val="1"/>
+    <w:lvlOverride w:ilvl="0"/>
+    <w:lvlOverride w:ilvl="1"/>
+    <w:lvlOverride w:ilvl="2"/>
+    <w:lvlOverride w:ilvl="3"/>
+    <w:lvlOverride w:ilvl="4"/>
+    <w:lvlOverride w:ilvl="5"/>
+    <w:lvlOverride w:ilvl="6"/>
+    <w:lvlOverride w:ilvl="7"/>
+    <w:lvlOverride w:ilvl="8"/>
   </w:num>
 </w:numbering>
 </file>
 
 <file path=word/styles.xml><?xml version="1.0" encoding="utf-8"?>
-<w:styles xmlns:mc="http://schemas.openxmlformats.org/markup-compatibility/2006" xmlns:r="http://schemas.openxmlformats.org/officeDocument/2006/relationships" xmlns:w="http://schemas.openxmlformats.org/wordprocessingml/2006/main" xmlns:w14="http://schemas.microsoft.com/office/word/2010/wordml" xmlns:w15="http://schemas.microsoft.com/office/word/2012/wordml" xmlns:w16cex="http://schemas.microsoft.com/office/word/2018/wordml/cex" xmlns:w16cid="http://schemas.microsoft.com/office/word/2016/wordml/cid" xmlns:w16="http://schemas.microsoft.com/office/word/2018/wordml" xmlns:w16se="http://schemas.microsoft.com/office/word/2015/wordml/symex" mc:Ignorable="w14 w15 w16se w16cid w16 w16cex">
+<w:styles xmlns:mc="http://schemas.openxmlformats.org/markup-compatibility/2006" xmlns:r="http://schemas.openxmlformats.org/officeDocument/2006/relationships" xmlns:w="http://schemas.openxmlformats.org/wordprocessingml/2006/main" xmlns:w14="http://schemas.microsoft.com/office/word/2010/wordml" xmlns:w15="http://schemas.microsoft.com/office/word/2012/wordml" xmlns:w16cex="http://schemas.microsoft.com/office/word/2018/wordml/cex" xmlns:w16cid="http://schemas.microsoft.com/office/word/2016/wordml/cid" xmlns:w16="http://schemas.microsoft.com/office/word/2018/wordml" xmlns:w16sdtdh="http://schemas.microsoft.com/office/word/2020/wordml/sdtdatahash" xmlns:w16se="http://schemas.microsoft.com/office/word/2015/wordml/symex" mc:Ignorable="w14 w15 w16se w16cid w16 w16cex w16sdtdh">
   <w:docDefaults>
     <w:rPrDefault>
       <w:rPr>
@@ -3397,6 +5838,18 @@
     <w:uiPriority w:val="99"/>
     <w:rsid w:val="00CB1C9A"/>
   </w:style>
+  <w:style w:type="character" w:styleId="Hipervnculo">
+    <w:name w:val="Hyperlink"/>
+    <w:basedOn w:val="Fuentedeprrafopredeter"/>
+    <w:uiPriority w:val="99"/>
+    <w:semiHidden/>
+    <w:unhideWhenUsed/>
+    <w:rsid w:val="00DD1D1D"/>
+    <w:rPr>
+      <w:color w:val="0563C1" w:themeColor="hyperlink"/>
+      <w:u w:val="single"/>
+    </w:rPr>
+  </w:style>
 </w:styles>
 </file>
 

</xml_diff>

<commit_message>
Pantallazos de creación de repositorio
</commit_message>
<xml_diff>
--- a/presentacionGrupo.docx
+++ b/presentacionGrupo.docx
@@ -32,42 +32,8 @@
           <w:szCs w:val="24"/>
           <w:shd w:val="clear" w:color="auto" w:fill="FFFFFF"/>
         </w:rPr>
-        <w:t xml:space="preserve">21st </w:t>
-      </w:r>
-      <w:proofErr w:type="spellStart"/>
-      <w:r>
-        <w:rPr>
-          <w:rFonts w:ascii="Times New Roman" w:hAnsi="Times New Roman" w:cs="Times New Roman"/>
-          <w:color w:val="212121"/>
-          <w:sz w:val="24"/>
-          <w:szCs w:val="24"/>
-          <w:shd w:val="clear" w:color="auto" w:fill="FFFFFF"/>
-        </w:rPr>
-        <w:t>Centuary</w:t>
-      </w:r>
-      <w:proofErr w:type="spellEnd"/>
-      <w:r>
-        <w:rPr>
-          <w:rFonts w:ascii="Times New Roman" w:hAnsi="Times New Roman" w:cs="Times New Roman"/>
-          <w:color w:val="212121"/>
-          <w:sz w:val="24"/>
-          <w:szCs w:val="24"/>
-          <w:shd w:val="clear" w:color="auto" w:fill="FFFFFF"/>
-        </w:rPr>
-        <w:t xml:space="preserve"> </w:t>
-      </w:r>
-      <w:proofErr w:type="spellStart"/>
-      <w:r>
-        <w:rPr>
-          <w:rFonts w:ascii="Times New Roman" w:hAnsi="Times New Roman" w:cs="Times New Roman"/>
-          <w:color w:val="212121"/>
-          <w:sz w:val="24"/>
-          <w:szCs w:val="24"/>
-          <w:shd w:val="clear" w:color="auto" w:fill="FFFFFF"/>
-        </w:rPr>
-        <w:t>Developers</w:t>
-      </w:r>
-      <w:proofErr w:type="spellEnd"/>
+        <w:t>21st Centuary Developers</w:t>
+      </w:r>
     </w:p>
     <w:p>
       <w:pPr>
@@ -234,49 +200,15 @@
           <w:shd w:val="clear" w:color="auto" w:fill="FFFFFF"/>
         </w:rPr>
       </w:pPr>
-      <w:proofErr w:type="spellStart"/>
-      <w:r>
-        <w:rPr>
-          <w:rFonts w:ascii="Times New Roman" w:hAnsi="Times New Roman" w:cs="Times New Roman"/>
-          <w:color w:val="212121"/>
-          <w:sz w:val="24"/>
-          <w:szCs w:val="24"/>
-          <w:shd w:val="clear" w:color="auto" w:fill="FFFFFF"/>
-        </w:rPr>
-        <w:t>Danier</w:t>
-      </w:r>
-      <w:proofErr w:type="spellEnd"/>
-      <w:r>
-        <w:rPr>
-          <w:rFonts w:ascii="Times New Roman" w:hAnsi="Times New Roman" w:cs="Times New Roman"/>
-          <w:color w:val="212121"/>
-          <w:sz w:val="24"/>
-          <w:szCs w:val="24"/>
-          <w:shd w:val="clear" w:color="auto" w:fill="FFFFFF"/>
-        </w:rPr>
-        <w:t xml:space="preserve"> </w:t>
-      </w:r>
-      <w:proofErr w:type="spellStart"/>
-      <w:r>
-        <w:rPr>
-          <w:rFonts w:ascii="Times New Roman" w:hAnsi="Times New Roman" w:cs="Times New Roman"/>
-          <w:color w:val="212121"/>
-          <w:sz w:val="24"/>
-          <w:szCs w:val="24"/>
-          <w:shd w:val="clear" w:color="auto" w:fill="FFFFFF"/>
-        </w:rPr>
-        <w:t>Mileny</w:t>
-      </w:r>
-      <w:proofErr w:type="spellEnd"/>
-      <w:r>
-        <w:rPr>
-          <w:rFonts w:ascii="Times New Roman" w:hAnsi="Times New Roman" w:cs="Times New Roman"/>
-          <w:color w:val="212121"/>
-          <w:sz w:val="24"/>
-          <w:szCs w:val="24"/>
-          <w:shd w:val="clear" w:color="auto" w:fill="FFFFFF"/>
-        </w:rPr>
-        <w:t xml:space="preserve"> Suarez Giraldo</w:t>
+      <w:r>
+        <w:rPr>
+          <w:rFonts w:ascii="Times New Roman" w:hAnsi="Times New Roman" w:cs="Times New Roman"/>
+          <w:color w:val="212121"/>
+          <w:sz w:val="24"/>
+          <w:szCs w:val="24"/>
+          <w:shd w:val="clear" w:color="auto" w:fill="FFFFFF"/>
+        </w:rPr>
+        <w:t>Danier Mileny Suarez Giraldo</w:t>
       </w:r>
     </w:p>
     <w:p>
@@ -298,20 +230,8 @@
           <w:szCs w:val="24"/>
           <w:shd w:val="clear" w:color="auto" w:fill="FFFFFF"/>
         </w:rPr>
-        <w:t xml:space="preserve">Danny Miller González </w:t>
-      </w:r>
-      <w:proofErr w:type="spellStart"/>
-      <w:r>
-        <w:rPr>
-          <w:rFonts w:ascii="Times New Roman" w:hAnsi="Times New Roman" w:cs="Times New Roman"/>
-          <w:color w:val="212121"/>
-          <w:sz w:val="24"/>
-          <w:szCs w:val="24"/>
-          <w:shd w:val="clear" w:color="auto" w:fill="FFFFFF"/>
-        </w:rPr>
-        <w:t>Puin</w:t>
-      </w:r>
-      <w:proofErr w:type="spellEnd"/>
+        <w:t>Danny Miller González Puin</w:t>
+      </w:r>
     </w:p>
     <w:p>
       <w:pPr>
@@ -346,27 +266,15 @@
           <w:shd w:val="clear" w:color="auto" w:fill="FFFFFF"/>
         </w:rPr>
       </w:pPr>
-      <w:proofErr w:type="spellStart"/>
-      <w:r>
-        <w:rPr>
-          <w:rFonts w:ascii="Times New Roman" w:hAnsi="Times New Roman" w:cs="Times New Roman"/>
-          <w:color w:val="212121"/>
-          <w:sz w:val="24"/>
-          <w:szCs w:val="24"/>
-          <w:shd w:val="clear" w:color="auto" w:fill="FFFFFF"/>
-        </w:rPr>
-        <w:t>Sebastian</w:t>
-      </w:r>
-      <w:proofErr w:type="spellEnd"/>
-      <w:r>
-        <w:rPr>
-          <w:rFonts w:ascii="Times New Roman" w:hAnsi="Times New Roman" w:cs="Times New Roman"/>
-          <w:color w:val="212121"/>
-          <w:sz w:val="24"/>
-          <w:szCs w:val="24"/>
-          <w:shd w:val="clear" w:color="auto" w:fill="FFFFFF"/>
-        </w:rPr>
-        <w:t xml:space="preserve"> Pedroza Salazar</w:t>
+      <w:r>
+        <w:rPr>
+          <w:rFonts w:ascii="Times New Roman" w:hAnsi="Times New Roman" w:cs="Times New Roman"/>
+          <w:color w:val="212121"/>
+          <w:sz w:val="24"/>
+          <w:szCs w:val="24"/>
+          <w:shd w:val="clear" w:color="auto" w:fill="FFFFFF"/>
+        </w:rPr>
+        <w:t>Sebastian Pedroza Salazar</w:t>
       </w:r>
     </w:p>
     <w:p>
@@ -615,29 +523,7 @@
           <w:szCs w:val="24"/>
           <w:shd w:val="clear" w:color="auto" w:fill="FFFFFF"/>
         </w:rPr>
-        <w:t xml:space="preserve">Para lo lograr la consecución del sprint 1 se procedió a formalizar los integrantes del grupo por WhatsApp, se creó un grupo interno para definir en </w:t>
-      </w:r>
-      <w:proofErr w:type="spellStart"/>
-      <w:r>
-        <w:rPr>
-          <w:rFonts w:ascii="Times New Roman" w:hAnsi="Times New Roman" w:cs="Times New Roman"/>
-          <w:color w:val="212121"/>
-          <w:sz w:val="24"/>
-          <w:szCs w:val="24"/>
-          <w:shd w:val="clear" w:color="auto" w:fill="FFFFFF"/>
-        </w:rPr>
-        <w:t>que</w:t>
-      </w:r>
-      <w:proofErr w:type="spellEnd"/>
-      <w:r>
-        <w:rPr>
-          <w:rFonts w:ascii="Times New Roman" w:hAnsi="Times New Roman" w:cs="Times New Roman"/>
-          <w:color w:val="212121"/>
-          <w:sz w:val="24"/>
-          <w:szCs w:val="24"/>
-          <w:shd w:val="clear" w:color="auto" w:fill="FFFFFF"/>
-        </w:rPr>
-        <w:t xml:space="preserve"> momento se realizaría la reunión inicial para conocer los integrantes y definir cada uno de los procesos.</w:t>
+        <w:t>Para lo lograr la consecución del sprint 1 se procedió a formalizar los integrantes del grupo por WhatsApp, se creó un grupo interno para definir en que momento se realizaría la reunión inicial para conocer los integrantes y definir cada uno de los procesos.</w:t>
       </w:r>
     </w:p>
     <w:p>
@@ -679,73 +565,7 @@
           <w:szCs w:val="24"/>
           <w:shd w:val="clear" w:color="auto" w:fill="FFFFFF"/>
         </w:rPr>
-        <w:t xml:space="preserve">Luego se tomó la decisión de </w:t>
-      </w:r>
-      <w:proofErr w:type="spellStart"/>
-      <w:r>
-        <w:rPr>
-          <w:rFonts w:ascii="Times New Roman" w:hAnsi="Times New Roman" w:cs="Times New Roman"/>
-          <w:color w:val="212121"/>
-          <w:sz w:val="24"/>
-          <w:szCs w:val="24"/>
-          <w:shd w:val="clear" w:color="auto" w:fill="FFFFFF"/>
-        </w:rPr>
-        <w:t>cuales</w:t>
-      </w:r>
-      <w:proofErr w:type="spellEnd"/>
-      <w:r>
-        <w:rPr>
-          <w:rFonts w:ascii="Times New Roman" w:hAnsi="Times New Roman" w:cs="Times New Roman"/>
-          <w:color w:val="212121"/>
-          <w:sz w:val="24"/>
-          <w:szCs w:val="24"/>
-          <w:shd w:val="clear" w:color="auto" w:fill="FFFFFF"/>
-        </w:rPr>
-        <w:t xml:space="preserve"> serían los roles del Scrum que tendría cada uno de los integrantes del equipo (estos se explicarán </w:t>
-      </w:r>
-      <w:proofErr w:type="spellStart"/>
-      <w:r>
-        <w:rPr>
-          <w:rFonts w:ascii="Times New Roman" w:hAnsi="Times New Roman" w:cs="Times New Roman"/>
-          <w:color w:val="212121"/>
-          <w:sz w:val="24"/>
-          <w:szCs w:val="24"/>
-          <w:shd w:val="clear" w:color="auto" w:fill="FFFFFF"/>
-        </w:rPr>
-        <w:t>mas</w:t>
-      </w:r>
-      <w:proofErr w:type="spellEnd"/>
-      <w:r>
-        <w:rPr>
-          <w:rFonts w:ascii="Times New Roman" w:hAnsi="Times New Roman" w:cs="Times New Roman"/>
-          <w:color w:val="212121"/>
-          <w:sz w:val="24"/>
-          <w:szCs w:val="24"/>
-          <w:shd w:val="clear" w:color="auto" w:fill="FFFFFF"/>
-        </w:rPr>
-        <w:t xml:space="preserve"> adelante). Pasamos a realizar la creación del repositorio, el tablero de </w:t>
-      </w:r>
-      <w:proofErr w:type="spellStart"/>
-      <w:r>
-        <w:rPr>
-          <w:rFonts w:ascii="Times New Roman" w:hAnsi="Times New Roman" w:cs="Times New Roman"/>
-          <w:color w:val="212121"/>
-          <w:sz w:val="24"/>
-          <w:szCs w:val="24"/>
-          <w:shd w:val="clear" w:color="auto" w:fill="FFFFFF"/>
-        </w:rPr>
-        <w:t>trello</w:t>
-      </w:r>
-      <w:proofErr w:type="spellEnd"/>
-      <w:r>
-        <w:rPr>
-          <w:rFonts w:ascii="Times New Roman" w:hAnsi="Times New Roman" w:cs="Times New Roman"/>
-          <w:color w:val="212121"/>
-          <w:sz w:val="24"/>
-          <w:szCs w:val="24"/>
-          <w:shd w:val="clear" w:color="auto" w:fill="FFFFFF"/>
-        </w:rPr>
-        <w:t xml:space="preserve">, organizar </w:t>
+        <w:t xml:space="preserve">Luego se tomó la decisión de cuales serían los roles del Scrum que tendría cada uno de los integrantes del equipo (estos se explicarán mas adelante). Pasamos a realizar la creación del repositorio, el tablero de trello, organizar </w:t>
       </w:r>
       <w:r>
         <w:rPr>
@@ -816,29 +636,7 @@
           <w:szCs w:val="24"/>
           <w:shd w:val="clear" w:color="auto" w:fill="FFFFFF"/>
         </w:rPr>
-        <w:t xml:space="preserve">Se llevó un control de accesos a cada una de las herramientas para realizar las tareas propuestas para finalmente lograr la consecución del </w:t>
-      </w:r>
-      <w:proofErr w:type="spellStart"/>
-      <w:r>
-        <w:rPr>
-          <w:rFonts w:ascii="Times New Roman" w:hAnsi="Times New Roman" w:cs="Times New Roman"/>
-          <w:color w:val="212121"/>
-          <w:sz w:val="24"/>
-          <w:szCs w:val="24"/>
-          <w:shd w:val="clear" w:color="auto" w:fill="FFFFFF"/>
-        </w:rPr>
-        <w:t>spint</w:t>
-      </w:r>
-      <w:proofErr w:type="spellEnd"/>
-      <w:r>
-        <w:rPr>
-          <w:rFonts w:ascii="Times New Roman" w:hAnsi="Times New Roman" w:cs="Times New Roman"/>
-          <w:color w:val="212121"/>
-          <w:sz w:val="24"/>
-          <w:szCs w:val="24"/>
-          <w:shd w:val="clear" w:color="auto" w:fill="FFFFFF"/>
-        </w:rPr>
-        <w:t xml:space="preserve"> 1.</w:t>
+        <w:t>Se llevó un control de accesos a cada una de las herramientas para realizar las tareas propuestas para finalmente lograr la consecución del spint 1.</w:t>
       </w:r>
     </w:p>
     <w:p>
@@ -1049,122 +847,15 @@
           <w:shd w:val="clear" w:color="auto" w:fill="FFFFFF"/>
         </w:rPr>
       </w:pPr>
-    </w:p>
-    <w:p>
-      <w:pPr>
-        <w:rPr>
-          <w:rFonts w:ascii="Times New Roman" w:hAnsi="Times New Roman" w:cs="Times New Roman"/>
-          <w:color w:val="212121"/>
-          <w:sz w:val="24"/>
-          <w:szCs w:val="24"/>
-          <w:shd w:val="clear" w:color="auto" w:fill="FFFFFF"/>
-        </w:rPr>
-      </w:pPr>
-      <w:r>
-        <w:rPr>
-          <w:rFonts w:ascii="Times New Roman" w:hAnsi="Times New Roman" w:cs="Times New Roman"/>
-          <w:color w:val="212121"/>
-          <w:sz w:val="24"/>
-          <w:szCs w:val="24"/>
-          <w:shd w:val="clear" w:color="auto" w:fill="FFFFFF"/>
-        </w:rPr>
-        <w:t xml:space="preserve">Completar… </w:t>
-      </w:r>
-      <w:proofErr w:type="spellStart"/>
-      <w:r>
-        <w:rPr>
-          <w:rFonts w:ascii="Times New Roman" w:hAnsi="Times New Roman" w:cs="Times New Roman"/>
-          <w:color w:val="212121"/>
-          <w:sz w:val="24"/>
-          <w:szCs w:val="24"/>
-          <w:shd w:val="clear" w:color="auto" w:fill="FFFFFF"/>
-        </w:rPr>
-        <w:t>Danier</w:t>
-      </w:r>
-      <w:proofErr w:type="spellEnd"/>
-      <w:r>
-        <w:rPr>
-          <w:rFonts w:ascii="Times New Roman" w:hAnsi="Times New Roman" w:cs="Times New Roman"/>
-          <w:color w:val="212121"/>
-          <w:sz w:val="24"/>
-          <w:szCs w:val="24"/>
-          <w:shd w:val="clear" w:color="auto" w:fill="FFFFFF"/>
-        </w:rPr>
-        <w:t xml:space="preserve"> </w:t>
-      </w:r>
-      <w:proofErr w:type="spellStart"/>
-      <w:r>
-        <w:rPr>
-          <w:rFonts w:ascii="Times New Roman" w:hAnsi="Times New Roman" w:cs="Times New Roman"/>
-          <w:color w:val="212121"/>
-          <w:sz w:val="24"/>
-          <w:szCs w:val="24"/>
-          <w:shd w:val="clear" w:color="auto" w:fill="FFFFFF"/>
-        </w:rPr>
-        <w:t>Mi</w:t>
-      </w:r>
-      <w:r>
-        <w:rPr>
-          <w:rFonts w:ascii="Times New Roman" w:hAnsi="Times New Roman" w:cs="Times New Roman"/>
-          <w:color w:val="212121"/>
-          <w:sz w:val="24"/>
-          <w:szCs w:val="24"/>
-          <w:shd w:val="clear" w:color="auto" w:fill="FFFFFF"/>
-        </w:rPr>
-        <w:t>leny</w:t>
-      </w:r>
-      <w:proofErr w:type="spellEnd"/>
-      <w:r>
-        <w:rPr>
-          <w:rFonts w:ascii="Times New Roman" w:hAnsi="Times New Roman" w:cs="Times New Roman"/>
-          <w:color w:val="212121"/>
-          <w:sz w:val="24"/>
-          <w:szCs w:val="24"/>
-          <w:shd w:val="clear" w:color="auto" w:fill="FFFFFF"/>
-        </w:rPr>
-        <w:t xml:space="preserve"> </w:t>
-      </w:r>
-    </w:p>
-    <w:p>
-      <w:r>
-        <w:t>Pasos para registrar cuenta en GitHub:</w:t>
-      </w:r>
-    </w:p>
-    <w:p>
-      <w:pPr>
-        <w:pStyle w:val="Prrafodelista"/>
-        <w:numPr>
-          <w:ilvl w:val="0"/>
-          <w:numId w:val="2"/>
-        </w:numPr>
-        <w:spacing w:line="256" w:lineRule="auto"/>
-      </w:pPr>
-      <w:r>
-        <w:t xml:space="preserve">En la barra de direcciones se ingresa la siguiente url: </w:t>
-      </w:r>
-      <w:hyperlink r:id="rId8" w:history="1">
-        <w:r>
-          <w:rPr>
-            <w:rStyle w:val="Hipervnculo"/>
-          </w:rPr>
-          <w:t>https://github.com/</w:t>
-        </w:r>
-      </w:hyperlink>
-      <w:r>
-        <w:t>, como se ve en la imagen.</w:t>
-      </w:r>
-    </w:p>
-    <w:p>
       <w:r>
         <w:rPr>
           <w:noProof/>
-          <w:lang w:eastAsia="es-CO"/>
         </w:rPr>
         <w:drawing>
-          <wp:inline distT="0" distB="0" distL="0" distR="0" wp14:anchorId="0C7E6F3E" wp14:editId="486F92CC">
-            <wp:extent cx="5610225" cy="200025"/>
-            <wp:effectExtent l="0" t="0" r="0" b="0"/>
-            <wp:docPr id="19" name="Imagen 19"/>
+          <wp:inline distT="0" distB="0" distL="0" distR="0" wp14:anchorId="31BCA742" wp14:editId="2D696B37">
+            <wp:extent cx="5610225" cy="1114425"/>
+            <wp:effectExtent l="0" t="0" r="9525" b="9525"/>
+            <wp:docPr id="20" name="Imagen 20"/>
             <wp:cNvGraphicFramePr>
               <a:graphicFrameLocks xmlns:a="http://schemas.openxmlformats.org/drawingml/2006/main" noChangeAspect="1"/>
             </wp:cNvGraphicFramePr>
@@ -1172,13 +863,13 @@
               <a:graphicData uri="http://schemas.openxmlformats.org/drawingml/2006/picture">
                 <pic:pic xmlns:pic="http://schemas.openxmlformats.org/drawingml/2006/picture">
                   <pic:nvPicPr>
-                    <pic:cNvPr id="0" name="Imagen 1"/>
+                    <pic:cNvPr id="0" name="Picture 1"/>
                     <pic:cNvPicPr>
                       <a:picLocks noChangeAspect="1" noChangeArrowheads="1"/>
                     </pic:cNvPicPr>
                   </pic:nvPicPr>
                   <pic:blipFill>
-                    <a:blip r:embed="rId9">
+                    <a:blip r:embed="rId8">
                       <a:extLst>
                         <a:ext uri="{28A0092B-C50C-407E-A947-70E740481C1C}">
                           <a14:useLocalDpi xmlns:a14="http://schemas.microsoft.com/office/drawing/2010/main" val="0"/>
@@ -1193,7 +884,7 @@
                   <pic:spPr bwMode="auto">
                     <a:xfrm>
                       <a:off x="0" y="0"/>
-                      <a:ext cx="5610225" cy="200025"/>
+                      <a:ext cx="5610225" cy="1114425"/>
                     </a:xfrm>
                     <a:prstGeom prst="rect">
                       <a:avLst/>
@@ -1212,32 +903,23 @@
     </w:p>
     <w:p>
       <w:pPr>
-        <w:pStyle w:val="Prrafodelista"/>
-        <w:numPr>
-          <w:ilvl w:val="0"/>
-          <w:numId w:val="2"/>
-        </w:numPr>
-        <w:spacing w:line="256" w:lineRule="auto"/>
-      </w:pPr>
-      <w:r>
-        <w:t>Luego</w:t>
-      </w:r>
-      <w:r>
-        <w:tab/>
-        <w:t>, se mostrará la siguiente página web:</w:t>
-      </w:r>
-    </w:p>
-    <w:p>
+        <w:rPr>
+          <w:rFonts w:ascii="Times New Roman" w:hAnsi="Times New Roman" w:cs="Times New Roman"/>
+          <w:color w:val="212121"/>
+          <w:sz w:val="24"/>
+          <w:szCs w:val="24"/>
+          <w:shd w:val="clear" w:color="auto" w:fill="FFFFFF"/>
+        </w:rPr>
+      </w:pPr>
       <w:r>
         <w:rPr>
           <w:noProof/>
-          <w:lang w:eastAsia="es-CO"/>
         </w:rPr>
         <w:drawing>
-          <wp:inline distT="0" distB="0" distL="0" distR="0" wp14:anchorId="697E496E" wp14:editId="4A5ED49A">
-            <wp:extent cx="5610225" cy="2609850"/>
+          <wp:inline distT="0" distB="0" distL="0" distR="0" wp14:anchorId="64FE1C8A" wp14:editId="2D12ECF3">
+            <wp:extent cx="5612130" cy="2581275"/>
             <wp:effectExtent l="0" t="0" r="0" b="0"/>
-            <wp:docPr id="18" name="Imagen 18" descr="Interfaz de usuario gráfica, Sitio web&#10;&#10;Descripción generada automáticamente"/>
+            <wp:docPr id="21" name="Imagen 21"/>
             <wp:cNvGraphicFramePr>
               <a:graphicFrameLocks xmlns:a="http://schemas.openxmlformats.org/drawingml/2006/main" noChangeAspect="1"/>
             </wp:cNvGraphicFramePr>
@@ -1245,7 +927,65 @@
               <a:graphicData uri="http://schemas.openxmlformats.org/drawingml/2006/picture">
                 <pic:pic xmlns:pic="http://schemas.openxmlformats.org/drawingml/2006/picture">
                   <pic:nvPicPr>
-                    <pic:cNvPr id="18" name="Imagen 18" descr="Interfaz de usuario gráfica, Sitio web&#10;&#10;Descripción generada automáticamente"/>
+                    <pic:cNvPr id="1" name=""/>
+                    <pic:cNvPicPr/>
+                  </pic:nvPicPr>
+                  <pic:blipFill rotWithShape="1">
+                    <a:blip r:embed="rId9"/>
+                    <a:srcRect t="12376" b="5817"/>
+                    <a:stretch/>
+                  </pic:blipFill>
+                  <pic:spPr bwMode="auto">
+                    <a:xfrm>
+                      <a:off x="0" y="0"/>
+                      <a:ext cx="5612130" cy="2581275"/>
+                    </a:xfrm>
+                    <a:prstGeom prst="rect">
+                      <a:avLst/>
+                    </a:prstGeom>
+                    <a:ln>
+                      <a:noFill/>
+                    </a:ln>
+                    <a:extLst>
+                      <a:ext uri="{53640926-AAD7-44D8-BBD7-CCE9431645EC}">
+                        <a14:shadowObscured xmlns:a14="http://schemas.microsoft.com/office/drawing/2010/main"/>
+                      </a:ext>
+                    </a:extLst>
+                  </pic:spPr>
+                </pic:pic>
+              </a:graphicData>
+            </a:graphic>
+          </wp:inline>
+        </w:drawing>
+      </w:r>
+    </w:p>
+    <w:p>
+      <w:pPr>
+        <w:rPr>
+          <w:rFonts w:ascii="Times New Roman" w:hAnsi="Times New Roman" w:cs="Times New Roman"/>
+          <w:color w:val="212121"/>
+          <w:sz w:val="24"/>
+          <w:szCs w:val="24"/>
+          <w:shd w:val="clear" w:color="auto" w:fill="FFFFFF"/>
+        </w:rPr>
+      </w:pPr>
+      <w:r>
+        <w:rPr>
+          <w:noProof/>
+        </w:rPr>
+        <w:drawing>
+          <wp:inline distT="0" distB="0" distL="0" distR="0" wp14:anchorId="69F6F2E3" wp14:editId="41D0E0F5">
+            <wp:extent cx="5610225" cy="2609850"/>
+            <wp:effectExtent l="0" t="0" r="9525" b="0"/>
+            <wp:docPr id="22" name="Imagen 22"/>
+            <wp:cNvGraphicFramePr>
+              <a:graphicFrameLocks xmlns:a="http://schemas.openxmlformats.org/drawingml/2006/main" noChangeAspect="1"/>
+            </wp:cNvGraphicFramePr>
+            <a:graphic xmlns:a="http://schemas.openxmlformats.org/drawingml/2006/main">
+              <a:graphicData uri="http://schemas.openxmlformats.org/drawingml/2006/picture">
+                <pic:pic xmlns:pic="http://schemas.openxmlformats.org/drawingml/2006/picture">
+                  <pic:nvPicPr>
+                    <pic:cNvPr id="0" name="Picture 2"/>
                     <pic:cNvPicPr>
                       <a:picLocks noChangeAspect="1" noChangeArrowheads="1"/>
                     </pic:cNvPicPr>
@@ -1285,6 +1025,86 @@
     </w:p>
     <w:p>
       <w:pPr>
+        <w:rPr>
+          <w:rFonts w:ascii="Times New Roman" w:hAnsi="Times New Roman" w:cs="Times New Roman"/>
+          <w:color w:val="212121"/>
+          <w:sz w:val="24"/>
+          <w:szCs w:val="24"/>
+          <w:shd w:val="clear" w:color="auto" w:fill="FFFFFF"/>
+        </w:rPr>
+      </w:pPr>
+      <w:r>
+        <w:rPr>
+          <w:noProof/>
+        </w:rPr>
+        <w:drawing>
+          <wp:inline distT="0" distB="0" distL="0" distR="0" wp14:anchorId="32636516" wp14:editId="2A29D02A">
+            <wp:extent cx="5610225" cy="1019175"/>
+            <wp:effectExtent l="0" t="0" r="9525" b="9525"/>
+            <wp:docPr id="23" name="Imagen 23"/>
+            <wp:cNvGraphicFramePr>
+              <a:graphicFrameLocks xmlns:a="http://schemas.openxmlformats.org/drawingml/2006/main" noChangeAspect="1"/>
+            </wp:cNvGraphicFramePr>
+            <a:graphic xmlns:a="http://schemas.openxmlformats.org/drawingml/2006/main">
+              <a:graphicData uri="http://schemas.openxmlformats.org/drawingml/2006/picture">
+                <pic:pic xmlns:pic="http://schemas.openxmlformats.org/drawingml/2006/picture">
+                  <pic:nvPicPr>
+                    <pic:cNvPr id="0" name="Picture 3"/>
+                    <pic:cNvPicPr>
+                      <a:picLocks noChangeAspect="1" noChangeArrowheads="1"/>
+                    </pic:cNvPicPr>
+                  </pic:nvPicPr>
+                  <pic:blipFill>
+                    <a:blip r:embed="rId11">
+                      <a:extLst>
+                        <a:ext uri="{28A0092B-C50C-407E-A947-70E740481C1C}">
+                          <a14:useLocalDpi xmlns:a14="http://schemas.microsoft.com/office/drawing/2010/main" val="0"/>
+                        </a:ext>
+                      </a:extLst>
+                    </a:blip>
+                    <a:srcRect/>
+                    <a:stretch>
+                      <a:fillRect/>
+                    </a:stretch>
+                  </pic:blipFill>
+                  <pic:spPr bwMode="auto">
+                    <a:xfrm>
+                      <a:off x="0" y="0"/>
+                      <a:ext cx="5610225" cy="1019175"/>
+                    </a:xfrm>
+                    <a:prstGeom prst="rect">
+                      <a:avLst/>
+                    </a:prstGeom>
+                    <a:noFill/>
+                    <a:ln>
+                      <a:noFill/>
+                    </a:ln>
+                  </pic:spPr>
+                </pic:pic>
+              </a:graphicData>
+            </a:graphic>
+          </wp:inline>
+        </w:drawing>
+      </w:r>
+    </w:p>
+    <w:p>
+      <w:pPr>
+        <w:rPr>
+          <w:rFonts w:ascii="Times New Roman" w:hAnsi="Times New Roman" w:cs="Times New Roman"/>
+          <w:color w:val="212121"/>
+          <w:sz w:val="24"/>
+          <w:szCs w:val="24"/>
+          <w:shd w:val="clear" w:color="auto" w:fill="FFFFFF"/>
+        </w:rPr>
+      </w:pPr>
+    </w:p>
+    <w:p>
+      <w:r>
+        <w:t>Pasos para registrar cuenta en GitHub:</w:t>
+      </w:r>
+    </w:p>
+    <w:p>
+      <w:pPr>
         <w:pStyle w:val="Prrafodelista"/>
         <w:numPr>
           <w:ilvl w:val="0"/>
@@ -1293,25 +1113,160 @@
         <w:spacing w:line="256" w:lineRule="auto"/>
       </w:pPr>
       <w:r>
-        <w:t xml:space="preserve">Para registrar una nueva cuenta de GitHub, en la parte superior izquierda dar </w:t>
-      </w:r>
-      <w:proofErr w:type="spellStart"/>
-      <w:proofErr w:type="gramStart"/>
-      <w:r>
-        <w:t>click</w:t>
-      </w:r>
-      <w:proofErr w:type="spellEnd"/>
-      <w:proofErr w:type="gramEnd"/>
-      <w:r>
-        <w:t xml:space="preserve"> en </w:t>
-      </w:r>
-      <w:proofErr w:type="spellStart"/>
-      <w:r>
-        <w:t>Sign</w:t>
-      </w:r>
-      <w:proofErr w:type="spellEnd"/>
-      <w:r>
-        <w:t xml:space="preserve"> in:</w:t>
+        <w:t xml:space="preserve">En la barra de direcciones se ingresa la siguiente url: </w:t>
+      </w:r>
+      <w:hyperlink r:id="rId12" w:history="1">
+        <w:r>
+          <w:rPr>
+            <w:rStyle w:val="Hipervnculo"/>
+          </w:rPr>
+          <w:t>https://github.com/</w:t>
+        </w:r>
+      </w:hyperlink>
+      <w:r>
+        <w:t>, como se ve en la imagen.</w:t>
+      </w:r>
+    </w:p>
+    <w:p>
+      <w:r>
+        <w:rPr>
+          <w:noProof/>
+          <w:lang w:eastAsia="es-CO"/>
+        </w:rPr>
+        <w:drawing>
+          <wp:inline distT="0" distB="0" distL="0" distR="0" wp14:anchorId="0C7E6F3E" wp14:editId="486F92CC">
+            <wp:extent cx="5610225" cy="200025"/>
+            <wp:effectExtent l="0" t="0" r="0" b="0"/>
+            <wp:docPr id="19" name="Imagen 19"/>
+            <wp:cNvGraphicFramePr>
+              <a:graphicFrameLocks xmlns:a="http://schemas.openxmlformats.org/drawingml/2006/main" noChangeAspect="1"/>
+            </wp:cNvGraphicFramePr>
+            <a:graphic xmlns:a="http://schemas.openxmlformats.org/drawingml/2006/main">
+              <a:graphicData uri="http://schemas.openxmlformats.org/drawingml/2006/picture">
+                <pic:pic xmlns:pic="http://schemas.openxmlformats.org/drawingml/2006/picture">
+                  <pic:nvPicPr>
+                    <pic:cNvPr id="0" name="Imagen 1"/>
+                    <pic:cNvPicPr>
+                      <a:picLocks noChangeAspect="1" noChangeArrowheads="1"/>
+                    </pic:cNvPicPr>
+                  </pic:nvPicPr>
+                  <pic:blipFill>
+                    <a:blip r:embed="rId13">
+                      <a:extLst>
+                        <a:ext uri="{28A0092B-C50C-407E-A947-70E740481C1C}">
+                          <a14:useLocalDpi xmlns:a14="http://schemas.microsoft.com/office/drawing/2010/main" val="0"/>
+                        </a:ext>
+                      </a:extLst>
+                    </a:blip>
+                    <a:srcRect/>
+                    <a:stretch>
+                      <a:fillRect/>
+                    </a:stretch>
+                  </pic:blipFill>
+                  <pic:spPr bwMode="auto">
+                    <a:xfrm>
+                      <a:off x="0" y="0"/>
+                      <a:ext cx="5610225" cy="200025"/>
+                    </a:xfrm>
+                    <a:prstGeom prst="rect">
+                      <a:avLst/>
+                    </a:prstGeom>
+                    <a:noFill/>
+                    <a:ln>
+                      <a:noFill/>
+                    </a:ln>
+                  </pic:spPr>
+                </pic:pic>
+              </a:graphicData>
+            </a:graphic>
+          </wp:inline>
+        </w:drawing>
+      </w:r>
+    </w:p>
+    <w:p>
+      <w:pPr>
+        <w:pStyle w:val="Prrafodelista"/>
+        <w:numPr>
+          <w:ilvl w:val="0"/>
+          <w:numId w:val="2"/>
+        </w:numPr>
+        <w:spacing w:line="256" w:lineRule="auto"/>
+      </w:pPr>
+      <w:r>
+        <w:t>Luego</w:t>
+      </w:r>
+      <w:r>
+        <w:tab/>
+        <w:t>, se mostrará la siguiente página web:</w:t>
+      </w:r>
+    </w:p>
+    <w:p>
+      <w:r>
+        <w:rPr>
+          <w:noProof/>
+          <w:lang w:eastAsia="es-CO"/>
+        </w:rPr>
+        <w:drawing>
+          <wp:inline distT="0" distB="0" distL="0" distR="0" wp14:anchorId="697E496E" wp14:editId="4A5ED49A">
+            <wp:extent cx="5610225" cy="2609850"/>
+            <wp:effectExtent l="0" t="0" r="0" b="0"/>
+            <wp:docPr id="18" name="Imagen 18" descr="Interfaz de usuario gráfica, Sitio web&#10;&#10;Descripción generada automáticamente"/>
+            <wp:cNvGraphicFramePr>
+              <a:graphicFrameLocks xmlns:a="http://schemas.openxmlformats.org/drawingml/2006/main" noChangeAspect="1"/>
+            </wp:cNvGraphicFramePr>
+            <a:graphic xmlns:a="http://schemas.openxmlformats.org/drawingml/2006/main">
+              <a:graphicData uri="http://schemas.openxmlformats.org/drawingml/2006/picture">
+                <pic:pic xmlns:pic="http://schemas.openxmlformats.org/drawingml/2006/picture">
+                  <pic:nvPicPr>
+                    <pic:cNvPr id="18" name="Imagen 18" descr="Interfaz de usuario gráfica, Sitio web&#10;&#10;Descripción generada automáticamente"/>
+                    <pic:cNvPicPr>
+                      <a:picLocks noChangeAspect="1" noChangeArrowheads="1"/>
+                    </pic:cNvPicPr>
+                  </pic:nvPicPr>
+                  <pic:blipFill>
+                    <a:blip r:embed="rId14">
+                      <a:extLst>
+                        <a:ext uri="{28A0092B-C50C-407E-A947-70E740481C1C}">
+                          <a14:useLocalDpi xmlns:a14="http://schemas.microsoft.com/office/drawing/2010/main" val="0"/>
+                        </a:ext>
+                      </a:extLst>
+                    </a:blip>
+                    <a:srcRect/>
+                    <a:stretch>
+                      <a:fillRect/>
+                    </a:stretch>
+                  </pic:blipFill>
+                  <pic:spPr bwMode="auto">
+                    <a:xfrm>
+                      <a:off x="0" y="0"/>
+                      <a:ext cx="5610225" cy="2609850"/>
+                    </a:xfrm>
+                    <a:prstGeom prst="rect">
+                      <a:avLst/>
+                    </a:prstGeom>
+                    <a:noFill/>
+                    <a:ln>
+                      <a:noFill/>
+                    </a:ln>
+                  </pic:spPr>
+                </pic:pic>
+              </a:graphicData>
+            </a:graphic>
+          </wp:inline>
+        </w:drawing>
+      </w:r>
+    </w:p>
+    <w:p>
+      <w:pPr>
+        <w:pStyle w:val="Prrafodelista"/>
+        <w:numPr>
+          <w:ilvl w:val="0"/>
+          <w:numId w:val="2"/>
+        </w:numPr>
+        <w:spacing w:line="256" w:lineRule="auto"/>
+      </w:pPr>
+      <w:r>
+        <w:t>Para registrar una nueva cuenta de GitHub, en la parte superior izquierda dar click en Sign in:</w:t>
       </w:r>
     </w:p>
     <w:p>
@@ -1343,7 +1298,7 @@
                     </pic:cNvPicPr>
                   </pic:nvPicPr>
                   <pic:blipFill>
-                    <a:blip r:embed="rId11" cstate="print">
+                    <a:blip r:embed="rId15" cstate="print">
                       <a:extLst>
                         <a:ext uri="{28A0092B-C50C-407E-A947-70E740481C1C}">
                           <a14:useLocalDpi xmlns:a14="http://schemas.microsoft.com/office/drawing/2010/main" val="0"/>
@@ -1391,34 +1346,12 @@
         <w:spacing w:line="256" w:lineRule="auto"/>
       </w:pPr>
       <w:r>
+        <w:t>Al ingresar en sign in, se puede visualizar el módulo de ingreso con correo y contraseña si ya se tiene un usuario, pero en este caso se creara la cuenta como se muestra en la imagen:</w:t>
+      </w:r>
+    </w:p>
+    <w:p>
+      <w:r>
         <w:lastRenderedPageBreak/>
-        <w:t xml:space="preserve">Al ingresar en </w:t>
-      </w:r>
-      <w:proofErr w:type="spellStart"/>
-      <w:r>
-        <w:t>sign</w:t>
-      </w:r>
-      <w:proofErr w:type="spellEnd"/>
-      <w:r>
-        <w:t xml:space="preserve"> in, se puede visualizar el módulo de ingreso con correo y contraseña si ya se tiene un </w:t>
-      </w:r>
-      <w:r>
-        <w:t>usuario,</w:t>
-      </w:r>
-      <w:r>
-        <w:t xml:space="preserve"> pero en este caso se </w:t>
-      </w:r>
-      <w:proofErr w:type="gramStart"/>
-      <w:r>
-        <w:t>creara</w:t>
-      </w:r>
-      <w:proofErr w:type="gramEnd"/>
-      <w:r>
-        <w:t xml:space="preserve"> la cuenta como se muestra en la imagen:</w:t>
-      </w:r>
-    </w:p>
-    <w:p>
-      <w:r>
         <w:pict w14:anchorId="6AFA7ECC">
           <v:rect id="Rectángulo 7" o:spid="_x0000_s1027" style="position:absolute;margin-left:222.95pt;margin-top:140.1pt;width:36.5pt;height:15.5pt;z-index:251660288;visibility:visible;mso-wrap-style:square;mso-width-percent:0;mso-wrap-distance-left:9pt;mso-wrap-distance-top:0;mso-wrap-distance-right:9pt;mso-wrap-distance-bottom:0;mso-position-horizontal:absolute;mso-position-horizontal-relative:text;mso-position-vertical:absolute;mso-position-vertical-relative:text;mso-width-percent:0;mso-width-relative:margin;v-text-anchor:middle" o:gfxdata="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" filled="f" strokecolor="red" strokeweight="1pt"/>
         </w:pict>
@@ -1446,7 +1379,7 @@
                     </pic:cNvPicPr>
                   </pic:nvPicPr>
                   <pic:blipFill>
-                    <a:blip r:embed="rId12" cstate="print">
+                    <a:blip r:embed="rId16" cstate="print">
                       <a:extLst>
                         <a:ext uri="{28A0092B-C50C-407E-A947-70E740481C1C}">
                           <a14:useLocalDpi xmlns:a14="http://schemas.microsoft.com/office/drawing/2010/main" val="0"/>
@@ -1488,15 +1421,7 @@
         <w:spacing w:line="256" w:lineRule="auto"/>
       </w:pPr>
       <w:r>
-        <w:t xml:space="preserve">Luego de ingresar en “Crear una cuenta” se envía a otra página en donde solicitará ingresar el correo electrónico, el cual </w:t>
-      </w:r>
-      <w:proofErr w:type="gramStart"/>
-      <w:r>
-        <w:t>quedara</w:t>
-      </w:r>
-      <w:proofErr w:type="gramEnd"/>
-      <w:r>
-        <w:t xml:space="preserve"> registrado:</w:t>
+        <w:t>Luego de ingresar en “Crear una cuenta” se envía a otra página en donde solicitará ingresar el correo electrónico, el cual quedara registrado:</w:t>
       </w:r>
     </w:p>
     <w:p>
@@ -1528,7 +1453,7 @@
                     </pic:cNvPicPr>
                   </pic:nvPicPr>
                   <pic:blipFill>
-                    <a:blip r:embed="rId13" cstate="print">
+                    <a:blip r:embed="rId17" cstate="print">
                       <a:extLst>
                         <a:ext uri="{28A0092B-C50C-407E-A947-70E740481C1C}">
                           <a14:useLocalDpi xmlns:a14="http://schemas.microsoft.com/office/drawing/2010/main" val="0"/>
@@ -1575,40 +1500,7 @@
         <w:spacing w:line="256" w:lineRule="auto"/>
       </w:pPr>
       <w:r>
-        <w:lastRenderedPageBreak/>
-        <w:t xml:space="preserve">Al ingresar el correo electrónico, validarlo y oprimir la tecla </w:t>
-      </w:r>
-      <w:proofErr w:type="spellStart"/>
-      <w:r>
-        <w:t>enter</w:t>
-      </w:r>
-      <w:proofErr w:type="spellEnd"/>
-      <w:r>
-        <w:t xml:space="preserve">, solicitará ingresar una contraseña (tener en cuenta las recomendaciones en la parte inferior), oprimir </w:t>
-      </w:r>
-      <w:proofErr w:type="spellStart"/>
-      <w:r>
-        <w:t>enter</w:t>
-      </w:r>
-      <w:proofErr w:type="spellEnd"/>
-      <w:r>
-        <w:t xml:space="preserve"> e ingresar el nombre de usuario (deberá ser validado si está disponible) y por </w:t>
-      </w:r>
-      <w:proofErr w:type="gramStart"/>
-      <w:r>
-        <w:t>ultimo</w:t>
-      </w:r>
-      <w:proofErr w:type="gramEnd"/>
-      <w:r>
-        <w:t xml:space="preserve"> escribir “y” o “n” si se desea recibir actualizaciones y anuncios de productos en el correo electrónico </w:t>
-      </w:r>
-      <w:proofErr w:type="spellStart"/>
-      <w:r>
-        <w:t>regustrado</w:t>
-      </w:r>
-      <w:proofErr w:type="spellEnd"/>
-      <w:r>
-        <w:t>:</w:t>
+        <w:t>Al ingresar el correo electrónico, validarlo y oprimir la tecla enter, solicitará ingresar una contraseña (tener en cuenta las recomendaciones en la parte inferior), oprimir enter e ingresar el nombre de usuario (deberá ser validado si está disponible) y por ultimo escribir “y” o “n” si se desea recibir actualizaciones y anuncios de productos en el correo electrónico regustrado:</w:t>
       </w:r>
     </w:p>
     <w:p>
@@ -1617,6 +1509,7 @@
           <w:noProof/>
           <w:lang w:eastAsia="es-CO"/>
         </w:rPr>
+        <w:lastRenderedPageBreak/>
         <w:drawing>
           <wp:inline distT="0" distB="0" distL="0" distR="0" wp14:anchorId="1596776F" wp14:editId="5D8D8F06">
             <wp:extent cx="5610225" cy="2590800"/>
@@ -1635,7 +1528,7 @@
                     </pic:cNvPicPr>
                   </pic:nvPicPr>
                   <pic:blipFill>
-                    <a:blip r:embed="rId14">
+                    <a:blip r:embed="rId18">
                       <a:extLst>
                         <a:ext uri="{28A0092B-C50C-407E-A947-70E740481C1C}">
                           <a14:useLocalDpi xmlns:a14="http://schemas.microsoft.com/office/drawing/2010/main" val="0"/>
@@ -1677,17 +1570,7 @@
         <w:spacing w:line="256" w:lineRule="auto"/>
       </w:pPr>
       <w:r>
-        <w:t xml:space="preserve">Al dar </w:t>
-      </w:r>
-      <w:proofErr w:type="spellStart"/>
-      <w:proofErr w:type="gramStart"/>
-      <w:r>
-        <w:t>click</w:t>
-      </w:r>
-      <w:proofErr w:type="spellEnd"/>
-      <w:proofErr w:type="gramEnd"/>
-      <w:r>
-        <w:t xml:space="preserve"> en continuar deberá verificar la cuenta:</w:t>
+        <w:t>Al dar click en continuar deberá verificar la cuenta:</w:t>
       </w:r>
     </w:p>
     <w:p>
@@ -1714,7 +1597,7 @@
                     </pic:cNvPicPr>
                   </pic:nvPicPr>
                   <pic:blipFill>
-                    <a:blip r:embed="rId15">
+                    <a:blip r:embed="rId19">
                       <a:extLst>
                         <a:ext uri="{28A0092B-C50C-407E-A947-70E740481C1C}">
                           <a14:useLocalDpi xmlns:a14="http://schemas.microsoft.com/office/drawing/2010/main" val="0"/>
@@ -1761,7 +1644,6 @@
         <w:spacing w:line="256" w:lineRule="auto"/>
       </w:pPr>
       <w:r>
-        <w:lastRenderedPageBreak/>
         <w:t>Tener en cuenta que la verificación puede cambiar y pueden ser una o más verificaciones, en este caso es seleccionar un espiral:</w:t>
       </w:r>
     </w:p>
@@ -1771,6 +1653,7 @@
           <w:noProof/>
           <w:lang w:eastAsia="es-CO"/>
         </w:rPr>
+        <w:lastRenderedPageBreak/>
         <w:drawing>
           <wp:inline distT="0" distB="0" distL="0" distR="0" wp14:anchorId="20C921A6" wp14:editId="512CC44B">
             <wp:extent cx="5612130" cy="2501900"/>
@@ -1789,7 +1672,7 @@
                     </pic:cNvPicPr>
                   </pic:nvPicPr>
                   <pic:blipFill>
-                    <a:blip r:embed="rId16">
+                    <a:blip r:embed="rId20">
                       <a:extLst>
                         <a:ext uri="{28A0092B-C50C-407E-A947-70E740481C1C}">
                           <a14:useLocalDpi xmlns:a14="http://schemas.microsoft.com/office/drawing/2010/main" val="0"/>
@@ -1831,17 +1714,7 @@
         <w:spacing w:line="256" w:lineRule="auto"/>
       </w:pPr>
       <w:r>
-        <w:t xml:space="preserve">Al terminar de verificar, </w:t>
-      </w:r>
-      <w:proofErr w:type="spellStart"/>
-      <w:proofErr w:type="gramStart"/>
-      <w:r>
-        <w:t>click</w:t>
-      </w:r>
-      <w:proofErr w:type="spellEnd"/>
-      <w:proofErr w:type="gramEnd"/>
-      <w:r>
-        <w:t xml:space="preserve"> en “Crear una cuenta”:</w:t>
+        <w:t>Al terminar de verificar, click en “Crear una cuenta”:</w:t>
       </w:r>
     </w:p>
     <w:p>
@@ -1868,7 +1741,7 @@
                     </pic:cNvPicPr>
                   </pic:nvPicPr>
                   <pic:blipFill>
-                    <a:blip r:embed="rId17">
+                    <a:blip r:embed="rId21">
                       <a:extLst>
                         <a:ext uri="{28A0092B-C50C-407E-A947-70E740481C1C}">
                           <a14:useLocalDpi xmlns:a14="http://schemas.microsoft.com/office/drawing/2010/main" val="0"/>
@@ -1937,7 +1810,7 @@
                     </pic:cNvPicPr>
                   </pic:nvPicPr>
                   <pic:blipFill>
-                    <a:blip r:embed="rId18">
+                    <a:blip r:embed="rId22">
                       <a:extLst>
                         <a:ext uri="{28A0092B-C50C-407E-A947-70E740481C1C}">
                           <a14:useLocalDpi xmlns:a14="http://schemas.microsoft.com/office/drawing/2010/main" val="0"/>
@@ -1979,16 +1852,7 @@
         <w:spacing w:line="256" w:lineRule="auto"/>
       </w:pPr>
       <w:r>
-        <w:lastRenderedPageBreak/>
-        <w:t xml:space="preserve">Luego de ingresar el código, se mostrará si se desea </w:t>
-      </w:r>
-      <w:proofErr w:type="gramStart"/>
-      <w:r>
-        <w:t>personalizar</w:t>
-      </w:r>
-      <w:proofErr w:type="gramEnd"/>
-      <w:r>
-        <w:t xml:space="preserve"> pero en este caso no se personalizará así que se omitirá:</w:t>
+        <w:t>Luego de ingresar el código, se mostrará si se desea personalizar pero en este caso no se personalizará así que se omitirá:</w:t>
       </w:r>
     </w:p>
     <w:p>
@@ -1997,6 +1861,7 @@
           <w:noProof/>
           <w:lang w:eastAsia="es-CO"/>
         </w:rPr>
+        <w:lastRenderedPageBreak/>
         <w:drawing>
           <wp:inline distT="0" distB="0" distL="0" distR="0" wp14:anchorId="462C35A9" wp14:editId="354DB6F3">
             <wp:extent cx="5610225" cy="2514600"/>
@@ -2015,7 +1880,7 @@
                     </pic:cNvPicPr>
                   </pic:nvPicPr>
                   <pic:blipFill>
-                    <a:blip r:embed="rId19">
+                    <a:blip r:embed="rId23">
                       <a:extLst>
                         <a:ext uri="{28A0092B-C50C-407E-A947-70E740481C1C}">
                           <a14:useLocalDpi xmlns:a14="http://schemas.microsoft.com/office/drawing/2010/main" val="0"/>
@@ -2084,7 +1949,7 @@
                     </pic:cNvPicPr>
                   </pic:nvPicPr>
                   <pic:blipFill>
-                    <a:blip r:embed="rId20">
+                    <a:blip r:embed="rId24">
                       <a:extLst>
                         <a:ext uri="{28A0092B-C50C-407E-A947-70E740481C1C}">
                           <a14:useLocalDpi xmlns:a14="http://schemas.microsoft.com/office/drawing/2010/main" val="0"/>
@@ -2126,7 +1991,6 @@
     <w:p/>
     <w:p>
       <w:r>
-        <w:lastRenderedPageBreak/>
         <w:t>Pasos para descargar e instalar Git:</w:t>
       </w:r>
     </w:p>
@@ -2140,9 +2004,10 @@
         <w:spacing w:line="256" w:lineRule="auto"/>
       </w:pPr>
       <w:r>
+        <w:lastRenderedPageBreak/>
         <w:t xml:space="preserve">Dirigirse a la siguiente </w:t>
       </w:r>
-      <w:hyperlink r:id="rId21" w:history="1">
+      <w:hyperlink r:id="rId25" w:history="1">
         <w:r>
           <w:rPr>
             <w:rStyle w:val="Hipervnculo"/>
@@ -2151,23 +2016,7 @@
         </w:r>
       </w:hyperlink>
       <w:r>
-        <w:t xml:space="preserve"> , seleccionar </w:t>
-      </w:r>
-      <w:proofErr w:type="gramStart"/>
-      <w:r>
-        <w:t>de acuerdo a</w:t>
-      </w:r>
-      <w:proofErr w:type="gramEnd"/>
-      <w:r>
-        <w:t xml:space="preserve"> la necesidad, en este caso se escogerá el </w:t>
-      </w:r>
-      <w:proofErr w:type="spellStart"/>
-      <w:r>
-        <w:t>setup</w:t>
-      </w:r>
-      <w:proofErr w:type="spellEnd"/>
-      <w:r>
-        <w:t xml:space="preserve"> de una arquitectura de 64 bits:</w:t>
+        <w:t xml:space="preserve"> , seleccionar de acuerdo a la necesidad, en este caso se escogerá el setup de una arquitectura de 64 bits:</w:t>
       </w:r>
     </w:p>
     <w:p/>
@@ -2200,7 +2049,7 @@
                     </pic:cNvPicPr>
                   </pic:nvPicPr>
                   <pic:blipFill>
-                    <a:blip r:embed="rId22">
+                    <a:blip r:embed="rId26">
                       <a:extLst>
                         <a:ext uri="{28A0092B-C50C-407E-A947-70E740481C1C}">
                           <a14:useLocalDpi xmlns:a14="http://schemas.microsoft.com/office/drawing/2010/main" val="0"/>
@@ -2242,15 +2091,7 @@
         <w:spacing w:line="256" w:lineRule="auto"/>
       </w:pPr>
       <w:r>
-        <w:t xml:space="preserve">Se inicia la descarga en la parte inferior de la pantalla, al terminar se puede ejecutar el </w:t>
-      </w:r>
-      <w:proofErr w:type="spellStart"/>
-      <w:r>
-        <w:t>setup</w:t>
-      </w:r>
-      <w:proofErr w:type="spellEnd"/>
-      <w:r>
-        <w:t xml:space="preserve"> seleccionado la flecha hacia arriba y luego en abrir:</w:t>
+        <w:t>Se inicia la descarga en la parte inferior de la pantalla, al terminar se puede ejecutar el setup seleccionado la flecha hacia arriba y luego en abrir:</w:t>
       </w:r>
     </w:p>
     <w:p>
@@ -2282,7 +2123,7 @@
                     </pic:cNvPicPr>
                   </pic:nvPicPr>
                   <pic:blipFill>
-                    <a:blip r:embed="rId23">
+                    <a:blip r:embed="rId27">
                       <a:extLst>
                         <a:ext uri="{28A0092B-C50C-407E-A947-70E740481C1C}">
                           <a14:useLocalDpi xmlns:a14="http://schemas.microsoft.com/office/drawing/2010/main" val="0"/>
@@ -2330,7 +2171,6 @@
         <w:spacing w:line="256" w:lineRule="auto"/>
       </w:pPr>
       <w:r>
-        <w:lastRenderedPageBreak/>
         <w:t>Al iniciar a ejecutar el archivo .exe se muestra una primera pantalla, seleccionará siguiente:</w:t>
       </w:r>
     </w:p>
@@ -2340,6 +2180,7 @@
           <w:noProof/>
           <w:lang w:eastAsia="es-CO"/>
         </w:rPr>
+        <w:lastRenderedPageBreak/>
         <w:drawing>
           <wp:inline distT="0" distB="0" distL="0" distR="0" wp14:anchorId="1C3BBD14" wp14:editId="0E031AD1">
             <wp:extent cx="4714875" cy="3638550"/>
@@ -2358,7 +2199,7 @@
                     </pic:cNvPicPr>
                   </pic:nvPicPr>
                   <pic:blipFill>
-                    <a:blip r:embed="rId24">
+                    <a:blip r:embed="rId28">
                       <a:extLst>
                         <a:ext uri="{28A0092B-C50C-407E-A947-70E740481C1C}">
                           <a14:useLocalDpi xmlns:a14="http://schemas.microsoft.com/office/drawing/2010/main" val="0"/>
@@ -2413,16 +2254,7 @@
         <w:spacing w:line="256" w:lineRule="auto"/>
       </w:pPr>
       <w:r>
-        <w:lastRenderedPageBreak/>
-        <w:t xml:space="preserve">Luego, se </w:t>
-      </w:r>
-      <w:proofErr w:type="gramStart"/>
-      <w:r>
-        <w:t>seleccionaran</w:t>
-      </w:r>
-      <w:proofErr w:type="gramEnd"/>
-      <w:r>
-        <w:t xml:space="preserve"> los componentes para la instalación, en este caso se dejará como se muestra en la siguiente imagen:</w:t>
+        <w:t>Luego, se seleccionaran los componentes para la instalación, en este caso se dejará como se muestra en la siguiente imagen:</w:t>
       </w:r>
     </w:p>
     <w:p>
@@ -2431,6 +2263,7 @@
           <w:noProof/>
           <w:lang w:eastAsia="es-CO"/>
         </w:rPr>
+        <w:lastRenderedPageBreak/>
         <w:drawing>
           <wp:inline distT="0" distB="0" distL="0" distR="0" wp14:anchorId="3AD16D33" wp14:editId="29529C62">
             <wp:extent cx="4714875" cy="3705225"/>
@@ -2449,7 +2282,7 @@
                     </pic:cNvPicPr>
                   </pic:nvPicPr>
                   <pic:blipFill>
-                    <a:blip r:embed="rId25">
+                    <a:blip r:embed="rId29">
                       <a:extLst>
                         <a:ext uri="{28A0092B-C50C-407E-A947-70E740481C1C}">
                           <a14:useLocalDpi xmlns:a14="http://schemas.microsoft.com/office/drawing/2010/main" val="0"/>
@@ -2504,16 +2337,7 @@
         <w:spacing w:line="256" w:lineRule="auto"/>
       </w:pPr>
       <w:r>
-        <w:lastRenderedPageBreak/>
-        <w:t xml:space="preserve">En la siguiente imagen se elegirá el ejecutable, pero en este caso se </w:t>
-      </w:r>
-      <w:proofErr w:type="gramStart"/>
-      <w:r>
-        <w:t>tomara</w:t>
-      </w:r>
-      <w:proofErr w:type="gramEnd"/>
-      <w:r>
-        <w:t xml:space="preserve"> el que nos dan por defecto:</w:t>
+        <w:t>En la siguiente imagen se elegirá el ejecutable, pero en este caso se tomara el que nos dan por defecto:</w:t>
       </w:r>
     </w:p>
     <w:p>
@@ -2522,6 +2346,7 @@
           <w:noProof/>
           <w:lang w:eastAsia="es-CO"/>
         </w:rPr>
+        <w:lastRenderedPageBreak/>
         <w:drawing>
           <wp:inline distT="0" distB="0" distL="0" distR="0" wp14:anchorId="0F571B91" wp14:editId="6F03438F">
             <wp:extent cx="4686300" cy="3695700"/>
@@ -2540,7 +2365,7 @@
                     </pic:cNvPicPr>
                   </pic:nvPicPr>
                   <pic:blipFill>
-                    <a:blip r:embed="rId26">
+                    <a:blip r:embed="rId30">
                       <a:extLst>
                         <a:ext uri="{28A0092B-C50C-407E-A947-70E740481C1C}">
                           <a14:useLocalDpi xmlns:a14="http://schemas.microsoft.com/office/drawing/2010/main" val="0"/>
@@ -2595,16 +2420,7 @@
         <w:spacing w:line="256" w:lineRule="auto"/>
       </w:pPr>
       <w:r>
-        <w:lastRenderedPageBreak/>
-        <w:t xml:space="preserve">Aquí se </w:t>
-      </w:r>
-      <w:proofErr w:type="gramStart"/>
-      <w:r>
-        <w:t>reflejaran</w:t>
-      </w:r>
-      <w:proofErr w:type="gramEnd"/>
-      <w:r>
-        <w:t xml:space="preserve"> opciones experimentales si se desean seleccionar, en este caso no se tomaran y se procederá a instalar:</w:t>
+        <w:t>Aquí se reflejaran opciones experimentales si se desean seleccionar, en este caso no se tomaran y se procederá a instalar:</w:t>
       </w:r>
     </w:p>
     <w:p>
@@ -2613,6 +2429,7 @@
           <w:noProof/>
           <w:lang w:eastAsia="es-CO"/>
         </w:rPr>
+        <w:lastRenderedPageBreak/>
         <w:drawing>
           <wp:inline distT="0" distB="0" distL="0" distR="0" wp14:anchorId="1BC93B95" wp14:editId="517F51D7">
             <wp:extent cx="4695825" cy="3648075"/>
@@ -2631,7 +2448,7 @@
                     </pic:cNvPicPr>
                   </pic:nvPicPr>
                   <pic:blipFill>
-                    <a:blip r:embed="rId27">
+                    <a:blip r:embed="rId31">
                       <a:extLst>
                         <a:ext uri="{28A0092B-C50C-407E-A947-70E740481C1C}">
                           <a14:useLocalDpi xmlns:a14="http://schemas.microsoft.com/office/drawing/2010/main" val="0"/>
@@ -2687,18 +2504,7 @@
         <w:spacing w:line="256" w:lineRule="auto"/>
       </w:pPr>
       <w:r>
-        <w:lastRenderedPageBreak/>
-        <w:t xml:space="preserve">Al finalizar la descarga se visualizará esta imagen, </w:t>
-      </w:r>
-      <w:proofErr w:type="spellStart"/>
-      <w:proofErr w:type="gramStart"/>
-      <w:r>
-        <w:t>click</w:t>
-      </w:r>
-      <w:proofErr w:type="spellEnd"/>
-      <w:proofErr w:type="gramEnd"/>
-      <w:r>
-        <w:t xml:space="preserve"> en finalizar:</w:t>
+        <w:t>Al finalizar la descarga se visualizará esta imagen, click en finalizar:</w:t>
       </w:r>
     </w:p>
     <w:p>
@@ -2707,6 +2513,7 @@
           <w:noProof/>
           <w:lang w:eastAsia="es-CO"/>
         </w:rPr>
+        <w:lastRenderedPageBreak/>
         <w:drawing>
           <wp:inline distT="0" distB="0" distL="0" distR="0" wp14:anchorId="11FF758F" wp14:editId="44B68609">
             <wp:extent cx="4724400" cy="3733800"/>
@@ -2725,7 +2532,7 @@
                     </pic:cNvPicPr>
                   </pic:nvPicPr>
                   <pic:blipFill>
-                    <a:blip r:embed="rId28">
+                    <a:blip r:embed="rId32">
                       <a:extLst>
                         <a:ext uri="{28A0092B-C50C-407E-A947-70E740481C1C}">
                           <a14:useLocalDpi xmlns:a14="http://schemas.microsoft.com/office/drawing/2010/main" val="0"/>
@@ -2929,28 +2736,28 @@
           <w:szCs w:val="24"/>
           <w:shd w:val="clear" w:color="auto" w:fill="FFFFFF"/>
         </w:rPr>
+        <w:t>URL del repositorio que se crea en GitHub</w:t>
+      </w:r>
+    </w:p>
+    <w:p>
+      <w:pPr>
+        <w:rPr>
+          <w:rFonts w:ascii="Times New Roman" w:hAnsi="Times New Roman" w:cs="Times New Roman"/>
+          <w:color w:val="212121"/>
+          <w:sz w:val="24"/>
+          <w:szCs w:val="24"/>
+          <w:shd w:val="clear" w:color="auto" w:fill="FFFFFF"/>
+        </w:rPr>
+      </w:pPr>
+      <w:r>
+        <w:rPr>
+          <w:rFonts w:ascii="Times New Roman" w:hAnsi="Times New Roman" w:cs="Times New Roman"/>
+          <w:color w:val="212121"/>
+          <w:sz w:val="24"/>
+          <w:szCs w:val="24"/>
+          <w:shd w:val="clear" w:color="auto" w:fill="FFFFFF"/>
+        </w:rPr>
         <w:lastRenderedPageBreak/>
-        <w:t>URL del repositorio que se crea en GitHub</w:t>
-      </w:r>
-    </w:p>
-    <w:p>
-      <w:pPr>
-        <w:rPr>
-          <w:rFonts w:ascii="Times New Roman" w:hAnsi="Times New Roman" w:cs="Times New Roman"/>
-          <w:color w:val="212121"/>
-          <w:sz w:val="24"/>
-          <w:szCs w:val="24"/>
-          <w:shd w:val="clear" w:color="auto" w:fill="FFFFFF"/>
-        </w:rPr>
-      </w:pPr>
-      <w:r>
-        <w:rPr>
-          <w:rFonts w:ascii="Times New Roman" w:hAnsi="Times New Roman" w:cs="Times New Roman"/>
-          <w:color w:val="212121"/>
-          <w:sz w:val="24"/>
-          <w:szCs w:val="24"/>
-          <w:shd w:val="clear" w:color="auto" w:fill="FFFFFF"/>
-        </w:rPr>
         <w:tab/>
         <w:t>https://github.com/Dami-power/21st-century-developers.git</w:t>
       </w:r>
@@ -3259,48 +3066,48 @@
           <w:szCs w:val="24"/>
           <w:shd w:val="clear" w:color="auto" w:fill="FFFFFF"/>
         </w:rPr>
+        <w:t xml:space="preserve">Se </w:t>
+      </w:r>
+      <w:r>
+        <w:rPr>
+          <w:rFonts w:ascii="Times New Roman" w:hAnsi="Times New Roman" w:cs="Times New Roman"/>
+          <w:color w:val="212121"/>
+          <w:sz w:val="24"/>
+          <w:szCs w:val="24"/>
+          <w:shd w:val="clear" w:color="auto" w:fill="FFFFFF"/>
+        </w:rPr>
+        <w:t>comparte enlace de Trello donde se evidencian</w:t>
+      </w:r>
+      <w:r>
+        <w:rPr>
+          <w:rFonts w:ascii="Times New Roman" w:hAnsi="Times New Roman" w:cs="Times New Roman"/>
+          <w:color w:val="212121"/>
+          <w:sz w:val="24"/>
+          <w:szCs w:val="24"/>
+          <w:shd w:val="clear" w:color="auto" w:fill="FFFFFF"/>
+        </w:rPr>
+        <w:t xml:space="preserve"> los cambios realizados por cada uno de los miembros del equipo de trabajo.</w:t>
+      </w:r>
+    </w:p>
+    <w:p>
+      <w:pPr>
+        <w:rPr>
+          <w:rFonts w:ascii="Times New Roman" w:hAnsi="Times New Roman" w:cs="Times New Roman"/>
+          <w:color w:val="212121"/>
+          <w:sz w:val="24"/>
+          <w:szCs w:val="24"/>
+          <w:shd w:val="clear" w:color="auto" w:fill="FFFFFF"/>
+        </w:rPr>
+      </w:pPr>
+      <w:r>
+        <w:rPr>
+          <w:rFonts w:ascii="Times New Roman" w:hAnsi="Times New Roman" w:cs="Times New Roman"/>
+          <w:color w:val="212121"/>
+          <w:sz w:val="24"/>
+          <w:szCs w:val="24"/>
+          <w:shd w:val="clear" w:color="auto" w:fill="FFFFFF"/>
+        </w:rPr>
         <w:lastRenderedPageBreak/>
-        <w:t xml:space="preserve">Se </w:t>
-      </w:r>
-      <w:r>
-        <w:rPr>
-          <w:rFonts w:ascii="Times New Roman" w:hAnsi="Times New Roman" w:cs="Times New Roman"/>
-          <w:color w:val="212121"/>
-          <w:sz w:val="24"/>
-          <w:szCs w:val="24"/>
-          <w:shd w:val="clear" w:color="auto" w:fill="FFFFFF"/>
-        </w:rPr>
-        <w:t>comparte enlace de Trello donde se evidencian</w:t>
-      </w:r>
-      <w:r>
-        <w:rPr>
-          <w:rFonts w:ascii="Times New Roman" w:hAnsi="Times New Roman" w:cs="Times New Roman"/>
-          <w:color w:val="212121"/>
-          <w:sz w:val="24"/>
-          <w:szCs w:val="24"/>
-          <w:shd w:val="clear" w:color="auto" w:fill="FFFFFF"/>
-        </w:rPr>
-        <w:t xml:space="preserve"> los cambios realizados por cada uno de los miembros del equipo de trabajo.</w:t>
-      </w:r>
-    </w:p>
-    <w:p>
-      <w:pPr>
-        <w:rPr>
-          <w:rFonts w:ascii="Times New Roman" w:hAnsi="Times New Roman" w:cs="Times New Roman"/>
-          <w:color w:val="212121"/>
-          <w:sz w:val="24"/>
-          <w:szCs w:val="24"/>
-          <w:shd w:val="clear" w:color="auto" w:fill="FFFFFF"/>
-        </w:rPr>
-      </w:pPr>
-      <w:r>
-        <w:rPr>
-          <w:rFonts w:ascii="Times New Roman" w:hAnsi="Times New Roman" w:cs="Times New Roman"/>
-          <w:color w:val="212121"/>
-          <w:sz w:val="24"/>
-          <w:szCs w:val="24"/>
-          <w:shd w:val="clear" w:color="auto" w:fill="FFFFFF"/>
-        </w:rPr>
         <w:t>https://trello.com/b/AXop7oTt/sprint-1</w:t>
       </w:r>
     </w:p>
@@ -3608,7 +3415,6 @@
           <w:szCs w:val="24"/>
           <w:shd w:val="clear" w:color="auto" w:fill="FFFFFF"/>
         </w:rPr>
-        <w:lastRenderedPageBreak/>
         <w:t>Descr</w:t>
       </w:r>
       <w:r>
@@ -3682,7 +3488,7 @@
           <w:shd w:val="clear" w:color="auto" w:fill="FFFFFF"/>
         </w:rPr>
         <w:sectPr>
-          <w:headerReference w:type="default" r:id="rId29"/>
+          <w:headerReference w:type="default" r:id="rId33"/>
           <w:pgSz w:w="12240" w:h="15840" w:code="1"/>
           <w:pgMar w:top="1417" w:right="1701" w:bottom="1417" w:left="1701" w:header="709" w:footer="709" w:gutter="0"/>
           <w:cols w:space="708"/>
@@ -3697,6 +3503,7 @@
           <w:szCs w:val="24"/>
           <w:shd w:val="clear" w:color="auto" w:fill="FFFFFF"/>
         </w:rPr>
+        <w:lastRenderedPageBreak/>
         <w:t xml:space="preserve">La realización del Proyecto de una </w:t>
       </w:r>
       <w:r>
@@ -3727,29 +3534,7 @@
           <w:szCs w:val="24"/>
           <w:shd w:val="clear" w:color="auto" w:fill="FFFFFF"/>
         </w:rPr>
-        <w:t xml:space="preserve">en el que se lleva </w:t>
-      </w:r>
-      <w:proofErr w:type="spellStart"/>
-      <w:r>
-        <w:rPr>
-          <w:rFonts w:ascii="Times New Roman" w:hAnsi="Times New Roman" w:cs="Times New Roman"/>
-          <w:color w:val="212121"/>
-          <w:sz w:val="24"/>
-          <w:szCs w:val="24"/>
-          <w:shd w:val="clear" w:color="auto" w:fill="FFFFFF"/>
-        </w:rPr>
-        <w:t>acabo</w:t>
-      </w:r>
-      <w:proofErr w:type="spellEnd"/>
-      <w:r>
-        <w:rPr>
-          <w:rFonts w:ascii="Times New Roman" w:hAnsi="Times New Roman" w:cs="Times New Roman"/>
-          <w:color w:val="212121"/>
-          <w:sz w:val="24"/>
-          <w:szCs w:val="24"/>
-          <w:shd w:val="clear" w:color="auto" w:fill="FFFFFF"/>
-        </w:rPr>
-        <w:t xml:space="preserve"> </w:t>
+        <w:t xml:space="preserve">en el que se lleva acabo </w:t>
       </w:r>
       <w:r>
         <w:rPr>
@@ -4016,63 +3801,7 @@
           <w:szCs w:val="24"/>
           <w:shd w:val="clear" w:color="auto" w:fill="FFFFFF"/>
         </w:rPr>
-        <w:t xml:space="preserve">En este proyecto se debe realizar el </w:t>
-      </w:r>
-      <w:proofErr w:type="spellStart"/>
-      <w:r>
-        <w:rPr>
-          <w:rFonts w:ascii="Times New Roman" w:hAnsi="Times New Roman" w:cs="Times New Roman"/>
-          <w:color w:val="212121"/>
-          <w:sz w:val="24"/>
-          <w:szCs w:val="24"/>
-          <w:shd w:val="clear" w:color="auto" w:fill="FFFFFF"/>
-        </w:rPr>
-        <w:t>modulo</w:t>
-      </w:r>
-      <w:proofErr w:type="spellEnd"/>
-      <w:r>
-        <w:rPr>
-          <w:rFonts w:ascii="Times New Roman" w:hAnsi="Times New Roman" w:cs="Times New Roman"/>
-          <w:color w:val="212121"/>
-          <w:sz w:val="24"/>
-          <w:szCs w:val="24"/>
-          <w:shd w:val="clear" w:color="auto" w:fill="FFFFFF"/>
-        </w:rPr>
-        <w:t xml:space="preserve"> de ventas donde se evidencie cada uno de los ítems presentados anteriormente, esto debe realizarse con los lenguajes de programación (</w:t>
-      </w:r>
-      <w:proofErr w:type="spellStart"/>
-      <w:proofErr w:type="gramStart"/>
-      <w:r>
-        <w:rPr>
-          <w:rFonts w:ascii="Times New Roman" w:hAnsi="Times New Roman" w:cs="Times New Roman"/>
-          <w:color w:val="212121"/>
-          <w:sz w:val="24"/>
-          <w:szCs w:val="24"/>
-          <w:shd w:val="clear" w:color="auto" w:fill="FFFFFF"/>
-        </w:rPr>
-        <w:t>Html,Css</w:t>
-      </w:r>
-      <w:proofErr w:type="gramEnd"/>
-      <w:r>
-        <w:rPr>
-          <w:rFonts w:ascii="Times New Roman" w:hAnsi="Times New Roman" w:cs="Times New Roman"/>
-          <w:color w:val="212121"/>
-          <w:sz w:val="24"/>
-          <w:szCs w:val="24"/>
-          <w:shd w:val="clear" w:color="auto" w:fill="FFFFFF"/>
-        </w:rPr>
-        <w:t>,Java</w:t>
-      </w:r>
-      <w:proofErr w:type="spellEnd"/>
-      <w:r>
-        <w:rPr>
-          <w:rFonts w:ascii="Times New Roman" w:hAnsi="Times New Roman" w:cs="Times New Roman"/>
-          <w:color w:val="212121"/>
-          <w:sz w:val="24"/>
-          <w:szCs w:val="24"/>
-          <w:shd w:val="clear" w:color="auto" w:fill="FFFFFF"/>
-        </w:rPr>
-        <w:t xml:space="preserve"> script). Este proyecto se realizará en equipos de trabajo bajo la metodología Scrum.</w:t>
+        <w:t>En este proyecto se debe realizar el modulo de ventas donde se evidencie cada uno de los ítems presentados anteriormente, esto debe realizarse con los lenguajes de programación (Html,Css,Java script). Este proyecto se realizará en equipos de trabajo bajo la metodología Scrum.</w:t>
       </w:r>
     </w:p>
     <w:p>
@@ -4176,29 +3905,7 @@
           <w:szCs w:val="24"/>
           <w:shd w:val="clear" w:color="auto" w:fill="FFFFFF"/>
         </w:rPr>
-        <w:t xml:space="preserve">Karen Vanessa Orjuela </w:t>
-      </w:r>
-      <w:proofErr w:type="spellStart"/>
-      <w:r>
-        <w:rPr>
-          <w:rFonts w:ascii="Times New Roman" w:hAnsi="Times New Roman" w:cs="Times New Roman"/>
-          <w:color w:val="212121"/>
-          <w:sz w:val="24"/>
-          <w:szCs w:val="24"/>
-          <w:shd w:val="clear" w:color="auto" w:fill="FFFFFF"/>
-        </w:rPr>
-        <w:t>Tocora</w:t>
-      </w:r>
-      <w:proofErr w:type="spellEnd"/>
-      <w:r>
-        <w:rPr>
-          <w:rFonts w:ascii="Times New Roman" w:hAnsi="Times New Roman" w:cs="Times New Roman"/>
-          <w:color w:val="212121"/>
-          <w:sz w:val="24"/>
-          <w:szCs w:val="24"/>
-          <w:shd w:val="clear" w:color="auto" w:fill="FFFFFF"/>
-        </w:rPr>
-        <w:t xml:space="preserve"> es estudiante de ingeniería de sistemas</w:t>
+        <w:t>Karen Vanessa Orjuela Tocora es estudiante de ingeniería de sistemas</w:t>
       </w:r>
       <w:r>
         <w:rPr>
@@ -4218,41 +3925,7 @@
           <w:szCs w:val="24"/>
           <w:shd w:val="clear" w:color="auto" w:fill="FFFFFF"/>
         </w:rPr>
-        <w:t xml:space="preserve">tiene </w:t>
-      </w:r>
-      <w:proofErr w:type="spellStart"/>
-      <w:r>
-        <w:rPr>
-          <w:rFonts w:ascii="Times New Roman" w:hAnsi="Times New Roman" w:cs="Times New Roman"/>
-          <w:color w:val="212121"/>
-          <w:sz w:val="24"/>
-          <w:szCs w:val="24"/>
-          <w:shd w:val="clear" w:color="auto" w:fill="FFFFFF"/>
-        </w:rPr>
-        <w:t>conocimentos</w:t>
-      </w:r>
-      <w:proofErr w:type="spellEnd"/>
-      <w:r>
-        <w:rPr>
-          <w:rFonts w:ascii="Times New Roman" w:hAnsi="Times New Roman" w:cs="Times New Roman"/>
-          <w:color w:val="212121"/>
-          <w:sz w:val="24"/>
-          <w:szCs w:val="24"/>
-          <w:shd w:val="clear" w:color="auto" w:fill="FFFFFF"/>
-        </w:rPr>
-        <w:t xml:space="preserve"> básicos de </w:t>
-      </w:r>
-      <w:proofErr w:type="spellStart"/>
-      <w:proofErr w:type="gramStart"/>
-      <w:r>
-        <w:rPr>
-          <w:rFonts w:ascii="Times New Roman" w:hAnsi="Times New Roman" w:cs="Times New Roman"/>
-          <w:color w:val="212121"/>
-          <w:sz w:val="24"/>
-          <w:szCs w:val="24"/>
-          <w:shd w:val="clear" w:color="auto" w:fill="FFFFFF"/>
-        </w:rPr>
-        <w:t>Html,Css</w:t>
+        <w:t>tiene conocimentos básicos de Html,Css</w:t>
       </w:r>
       <w:r>
         <w:rPr>
@@ -4264,39 +3937,15 @@
         </w:rPr>
         <w:t>s</w:t>
       </w:r>
-      <w:proofErr w:type="spellEnd"/>
-      <w:proofErr w:type="gramEnd"/>
-      <w:r>
-        <w:rPr>
-          <w:rFonts w:ascii="Times New Roman" w:hAnsi="Times New Roman" w:cs="Times New Roman"/>
-          <w:color w:val="212121"/>
-          <w:sz w:val="24"/>
-          <w:szCs w:val="24"/>
-          <w:shd w:val="clear" w:color="auto" w:fill="FFFFFF"/>
-        </w:rPr>
-        <w:t xml:space="preserve"> y Git-</w:t>
-      </w:r>
-      <w:proofErr w:type="spellStart"/>
-      <w:r>
-        <w:rPr>
-          <w:rFonts w:ascii="Times New Roman" w:hAnsi="Times New Roman" w:cs="Times New Roman"/>
-          <w:color w:val="212121"/>
-          <w:sz w:val="24"/>
-          <w:szCs w:val="24"/>
-          <w:shd w:val="clear" w:color="auto" w:fill="FFFFFF"/>
-        </w:rPr>
-        <w:t>Github</w:t>
-      </w:r>
-      <w:proofErr w:type="spellEnd"/>
-      <w:r>
-        <w:rPr>
-          <w:rFonts w:ascii="Times New Roman" w:hAnsi="Times New Roman" w:cs="Times New Roman"/>
-          <w:color w:val="212121"/>
-          <w:sz w:val="24"/>
-          <w:szCs w:val="24"/>
-          <w:shd w:val="clear" w:color="auto" w:fill="FFFFFF"/>
-        </w:rPr>
-        <w:t>, S</w:t>
+      <w:r>
+        <w:rPr>
+          <w:rFonts w:ascii="Times New Roman" w:hAnsi="Times New Roman" w:cs="Times New Roman"/>
+          <w:color w:val="212121"/>
+          <w:sz w:val="24"/>
+          <w:szCs w:val="24"/>
+          <w:shd w:val="clear" w:color="auto" w:fill="FFFFFF"/>
+        </w:rPr>
+        <w:t xml:space="preserve"> y Git-Github, S</w:t>
       </w:r>
       <w:r>
         <w:rPr>
@@ -4350,33 +3999,7 @@
           <w:szCs w:val="24"/>
           <w:shd w:val="clear" w:color="auto" w:fill="FFFFFF"/>
         </w:rPr>
-        <w:t xml:space="preserve">Scrum </w:t>
-      </w:r>
-      <w:proofErr w:type="gramStart"/>
-      <w:r>
-        <w:rPr>
-          <w:rFonts w:ascii="Times New Roman" w:hAnsi="Times New Roman" w:cs="Times New Roman"/>
-          <w:b/>
-          <w:bCs/>
-          <w:color w:val="212121"/>
-          <w:sz w:val="24"/>
-          <w:szCs w:val="24"/>
-          <w:shd w:val="clear" w:color="auto" w:fill="FFFFFF"/>
-        </w:rPr>
-        <w:t>Master</w:t>
-      </w:r>
-      <w:proofErr w:type="gramEnd"/>
-      <w:r>
-        <w:rPr>
-          <w:rFonts w:ascii="Times New Roman" w:hAnsi="Times New Roman" w:cs="Times New Roman"/>
-          <w:b/>
-          <w:bCs/>
-          <w:color w:val="212121"/>
-          <w:sz w:val="24"/>
-          <w:szCs w:val="24"/>
-          <w:shd w:val="clear" w:color="auto" w:fill="FFFFFF"/>
-        </w:rPr>
-        <w:t xml:space="preserve"> y desarrollador.</w:t>
+        <w:t>Scrum Master y desarrollador.</w:t>
       </w:r>
     </w:p>
     <w:p>
@@ -4390,71 +4013,15 @@
           <w:shd w:val="clear" w:color="auto" w:fill="FFFFFF"/>
         </w:rPr>
       </w:pPr>
-      <w:proofErr w:type="spellStart"/>
-      <w:r>
-        <w:rPr>
-          <w:rFonts w:ascii="Times New Roman" w:hAnsi="Times New Roman" w:cs="Times New Roman"/>
-          <w:color w:val="212121"/>
-          <w:sz w:val="24"/>
-          <w:szCs w:val="24"/>
-          <w:shd w:val="clear" w:color="auto" w:fill="FFFFFF"/>
-        </w:rPr>
-        <w:t>Sebastian</w:t>
-      </w:r>
-      <w:proofErr w:type="spellEnd"/>
-      <w:r>
-        <w:rPr>
-          <w:rFonts w:ascii="Times New Roman" w:hAnsi="Times New Roman" w:cs="Times New Roman"/>
-          <w:color w:val="212121"/>
-          <w:sz w:val="24"/>
-          <w:szCs w:val="24"/>
-          <w:shd w:val="clear" w:color="auto" w:fill="FFFFFF"/>
-        </w:rPr>
-        <w:t xml:space="preserve"> Pedroza Salazar, ingeniero de sistemas de la fundación universitaria San Martin, orientado en el área educativa (colegios), experiencia básica en </w:t>
-      </w:r>
-      <w:proofErr w:type="spellStart"/>
-      <w:r>
-        <w:rPr>
-          <w:rFonts w:ascii="Times New Roman" w:hAnsi="Times New Roman" w:cs="Times New Roman"/>
-          <w:color w:val="212121"/>
-          <w:sz w:val="24"/>
-          <w:szCs w:val="24"/>
-          <w:shd w:val="clear" w:color="auto" w:fill="FFFFFF"/>
-        </w:rPr>
-        <w:t>Html</w:t>
-      </w:r>
-      <w:proofErr w:type="spellEnd"/>
-      <w:r>
-        <w:rPr>
-          <w:rFonts w:ascii="Times New Roman" w:hAnsi="Times New Roman" w:cs="Times New Roman"/>
-          <w:color w:val="212121"/>
-          <w:sz w:val="24"/>
-          <w:szCs w:val="24"/>
-          <w:shd w:val="clear" w:color="auto" w:fill="FFFFFF"/>
-        </w:rPr>
-        <w:t xml:space="preserve">, </w:t>
-      </w:r>
-      <w:proofErr w:type="spellStart"/>
-      <w:r>
-        <w:rPr>
-          <w:rFonts w:ascii="Times New Roman" w:hAnsi="Times New Roman" w:cs="Times New Roman"/>
-          <w:color w:val="212121"/>
-          <w:sz w:val="24"/>
-          <w:szCs w:val="24"/>
-          <w:shd w:val="clear" w:color="auto" w:fill="FFFFFF"/>
-        </w:rPr>
-        <w:t>Css</w:t>
-      </w:r>
-      <w:proofErr w:type="spellEnd"/>
-      <w:r>
-        <w:rPr>
-          <w:rFonts w:ascii="Times New Roman" w:hAnsi="Times New Roman" w:cs="Times New Roman"/>
-          <w:color w:val="212121"/>
-          <w:sz w:val="24"/>
-          <w:szCs w:val="24"/>
-          <w:shd w:val="clear" w:color="auto" w:fill="FFFFFF"/>
-        </w:rPr>
-        <w:t>, Java.</w:t>
+      <w:r>
+        <w:rPr>
+          <w:rFonts w:ascii="Times New Roman" w:hAnsi="Times New Roman" w:cs="Times New Roman"/>
+          <w:color w:val="212121"/>
+          <w:sz w:val="24"/>
+          <w:szCs w:val="24"/>
+          <w:shd w:val="clear" w:color="auto" w:fill="FFFFFF"/>
+        </w:rPr>
+        <w:t>Sebastian Pedroza Salazar, ingeniero de sistemas de la fundación universitaria San Martin, orientado en el área educativa (colegios), experiencia básica en Html, Css, Java.</w:t>
       </w:r>
     </w:p>
     <w:p>
@@ -4488,7 +4055,6 @@
           <w:shd w:val="clear" w:color="auto" w:fill="FFFFFF"/>
         </w:rPr>
       </w:pPr>
-      <w:proofErr w:type="spellStart"/>
       <w:r>
         <w:rPr>
           <w:rFonts w:ascii="Times New Roman" w:hAnsi="Times New Roman" w:cs="Times New Roman"/>
@@ -4499,46 +4065,7 @@
           <w:szCs w:val="24"/>
           <w:shd w:val="clear" w:color="auto" w:fill="FFFFFF"/>
         </w:rPr>
-        <w:t>Product</w:t>
-      </w:r>
-      <w:proofErr w:type="spellEnd"/>
-      <w:r>
-        <w:rPr>
-          <w:rFonts w:ascii="Times New Roman" w:hAnsi="Times New Roman" w:cs="Times New Roman"/>
-          <w:b/>
-          <w:bCs/>
-          <w:color w:val="212121"/>
-          <w:sz w:val="24"/>
-          <w:szCs w:val="24"/>
-          <w:shd w:val="clear" w:color="auto" w:fill="FFFFFF"/>
-        </w:rPr>
-        <w:t xml:space="preserve"> </w:t>
-      </w:r>
-      <w:proofErr w:type="spellStart"/>
-      <w:r>
-        <w:rPr>
-          <w:rFonts w:ascii="Times New Roman" w:hAnsi="Times New Roman" w:cs="Times New Roman"/>
-          <w:b/>
-          <w:bCs/>
-          <w:color w:val="212121"/>
-          <w:sz w:val="24"/>
-          <w:szCs w:val="24"/>
-          <w:shd w:val="clear" w:color="auto" w:fill="FFFFFF"/>
-        </w:rPr>
-        <w:t>Owner</w:t>
-      </w:r>
-      <w:proofErr w:type="spellEnd"/>
-      <w:r>
-        <w:rPr>
-          <w:rFonts w:ascii="Times New Roman" w:hAnsi="Times New Roman" w:cs="Times New Roman"/>
-          <w:b/>
-          <w:bCs/>
-          <w:color w:val="212121"/>
-          <w:sz w:val="24"/>
-          <w:szCs w:val="24"/>
-          <w:shd w:val="clear" w:color="auto" w:fill="FFFFFF"/>
-        </w:rPr>
-        <w:t xml:space="preserve"> y desarrollador.</w:t>
+        <w:t>Product Owner y desarrollador.</w:t>
       </w:r>
     </w:p>
     <w:p>
@@ -4549,53 +4076,30 @@
           <w:color w:val="212121"/>
           <w:sz w:val="24"/>
           <w:szCs w:val="24"/>
-          <w:shd w:val="clear" w:color="auto" w:fill="FFFFFF"/>
-        </w:rPr>
-      </w:pPr>
-      <w:r>
-        <w:rPr>
-          <w:rFonts w:ascii="Times New Roman" w:hAnsi="Times New Roman" w:cs="Times New Roman"/>
-          <w:color w:val="212121"/>
-          <w:sz w:val="24"/>
-          <w:szCs w:val="24"/>
-          <w:shd w:val="clear" w:color="auto" w:fill="FFFFFF"/>
-        </w:rPr>
-        <w:t xml:space="preserve">Completar… </w:t>
-      </w:r>
-      <w:proofErr w:type="spellStart"/>
-      <w:r>
-        <w:rPr>
-          <w:rFonts w:ascii="Times New Roman" w:hAnsi="Times New Roman" w:cs="Times New Roman"/>
-          <w:color w:val="212121"/>
-          <w:sz w:val="24"/>
-          <w:szCs w:val="24"/>
-          <w:shd w:val="clear" w:color="auto" w:fill="FFFFFF"/>
-        </w:rPr>
-        <w:t>Danier</w:t>
-      </w:r>
-      <w:proofErr w:type="spellEnd"/>
-      <w:r>
-        <w:rPr>
-          <w:rFonts w:ascii="Times New Roman" w:hAnsi="Times New Roman" w:cs="Times New Roman"/>
-          <w:color w:val="212121"/>
-          <w:sz w:val="24"/>
-          <w:szCs w:val="24"/>
-          <w:shd w:val="clear" w:color="auto" w:fill="FFFFFF"/>
-        </w:rPr>
-        <w:t xml:space="preserve"> </w:t>
-      </w:r>
-      <w:proofErr w:type="spellStart"/>
-      <w:r>
-        <w:rPr>
-          <w:rFonts w:ascii="Times New Roman" w:hAnsi="Times New Roman" w:cs="Times New Roman"/>
-          <w:color w:val="212121"/>
-          <w:sz w:val="24"/>
-          <w:szCs w:val="24"/>
-          <w:shd w:val="clear" w:color="auto" w:fill="FFFFFF"/>
-        </w:rPr>
-        <w:t>Mileny</w:t>
-      </w:r>
-      <w:proofErr w:type="spellEnd"/>
+          <w:u w:val="single"/>
+          <w:shd w:val="clear" w:color="auto" w:fill="FFFFFF"/>
+        </w:rPr>
+      </w:pPr>
+      <w:r>
+        <w:rPr>
+          <w:rFonts w:ascii="Times New Roman" w:hAnsi="Times New Roman" w:cs="Times New Roman"/>
+          <w:color w:val="212121"/>
+          <w:sz w:val="24"/>
+          <w:szCs w:val="24"/>
+          <w:shd w:val="clear" w:color="auto" w:fill="FFFFFF"/>
+        </w:rPr>
+        <w:t>Danier Mileny</w:t>
+      </w:r>
+      <w:r>
+        <w:rPr>
+          <w:rFonts w:ascii="Times New Roman" w:hAnsi="Times New Roman" w:cs="Times New Roman"/>
+          <w:color w:val="212121"/>
+          <w:sz w:val="24"/>
+          <w:szCs w:val="24"/>
+          <w:shd w:val="clear" w:color="auto" w:fill="FFFFFF"/>
+        </w:rPr>
+        <w:t xml:space="preserve"> Suarez Giraldo, estudiante de producción de multimedia, con conocimientos básicos en Html, Css y Git- Github, Python y java. Su rol  es de Product Owner Y desarrolladora</w:t>
+      </w:r>
     </w:p>
     <w:p>
       <w:pPr>
@@ -4662,205 +4166,7 @@
           <w:szCs w:val="24"/>
           <w:shd w:val="clear" w:color="auto" w:fill="FFFFFF"/>
         </w:rPr>
-        <w:t xml:space="preserve">Danny </w:t>
-      </w:r>
-      <w:proofErr w:type="spellStart"/>
-      <w:r>
-        <w:rPr>
-          <w:rFonts w:ascii="Times New Roman" w:hAnsi="Times New Roman" w:cs="Times New Roman"/>
-          <w:color w:val="212121"/>
-          <w:sz w:val="24"/>
-          <w:szCs w:val="24"/>
-          <w:shd w:val="clear" w:color="auto" w:fill="FFFFFF"/>
-        </w:rPr>
-        <w:t>Puin</w:t>
-      </w:r>
-      <w:proofErr w:type="spellEnd"/>
-      <w:r>
-        <w:rPr>
-          <w:rFonts w:ascii="Times New Roman" w:hAnsi="Times New Roman" w:cs="Times New Roman"/>
-          <w:color w:val="212121"/>
-          <w:sz w:val="24"/>
-          <w:szCs w:val="24"/>
-          <w:shd w:val="clear" w:color="auto" w:fill="FFFFFF"/>
-        </w:rPr>
-        <w:t>, estudiante de ingeniería de sistemas, con conocimientos en visualizadores de datos (</w:t>
-      </w:r>
-      <w:proofErr w:type="spellStart"/>
-      <w:r>
-        <w:rPr>
-          <w:rFonts w:ascii="Times New Roman" w:hAnsi="Times New Roman" w:cs="Times New Roman"/>
-          <w:color w:val="212121"/>
-          <w:sz w:val="24"/>
-          <w:szCs w:val="24"/>
-          <w:shd w:val="clear" w:color="auto" w:fill="FFFFFF"/>
-        </w:rPr>
-        <w:t>Datastudio</w:t>
-      </w:r>
-      <w:proofErr w:type="spellEnd"/>
-      <w:r>
-        <w:rPr>
-          <w:rFonts w:ascii="Times New Roman" w:hAnsi="Times New Roman" w:cs="Times New Roman"/>
-          <w:color w:val="212121"/>
-          <w:sz w:val="24"/>
-          <w:szCs w:val="24"/>
-          <w:shd w:val="clear" w:color="auto" w:fill="FFFFFF"/>
-        </w:rPr>
-        <w:t xml:space="preserve">, </w:t>
-      </w:r>
-      <w:proofErr w:type="spellStart"/>
-      <w:r>
-        <w:rPr>
-          <w:rFonts w:ascii="Times New Roman" w:hAnsi="Times New Roman" w:cs="Times New Roman"/>
-          <w:color w:val="212121"/>
-          <w:sz w:val="24"/>
-          <w:szCs w:val="24"/>
-          <w:shd w:val="clear" w:color="auto" w:fill="FFFFFF"/>
-        </w:rPr>
-        <w:t>power</w:t>
-      </w:r>
-      <w:proofErr w:type="spellEnd"/>
-      <w:r>
-        <w:rPr>
-          <w:rFonts w:ascii="Times New Roman" w:hAnsi="Times New Roman" w:cs="Times New Roman"/>
-          <w:color w:val="212121"/>
-          <w:sz w:val="24"/>
-          <w:szCs w:val="24"/>
-          <w:shd w:val="clear" w:color="auto" w:fill="FFFFFF"/>
-        </w:rPr>
-        <w:t xml:space="preserve"> BI, entre otras), Python (librerías como pandas, </w:t>
-      </w:r>
-      <w:proofErr w:type="spellStart"/>
-      <w:r>
-        <w:rPr>
-          <w:rFonts w:ascii="Times New Roman" w:hAnsi="Times New Roman" w:cs="Times New Roman"/>
-          <w:color w:val="212121"/>
-          <w:sz w:val="24"/>
-          <w:szCs w:val="24"/>
-          <w:shd w:val="clear" w:color="auto" w:fill="FFFFFF"/>
-        </w:rPr>
-        <w:t>matplotlib</w:t>
-      </w:r>
-      <w:proofErr w:type="spellEnd"/>
-      <w:r>
-        <w:rPr>
-          <w:rFonts w:ascii="Times New Roman" w:hAnsi="Times New Roman" w:cs="Times New Roman"/>
-          <w:color w:val="212121"/>
-          <w:sz w:val="24"/>
-          <w:szCs w:val="24"/>
-          <w:shd w:val="clear" w:color="auto" w:fill="FFFFFF"/>
-        </w:rPr>
-        <w:t xml:space="preserve">, </w:t>
-      </w:r>
-      <w:proofErr w:type="spellStart"/>
-      <w:r>
-        <w:rPr>
-          <w:rFonts w:ascii="Times New Roman" w:hAnsi="Times New Roman" w:cs="Times New Roman"/>
-          <w:color w:val="212121"/>
-          <w:sz w:val="24"/>
-          <w:szCs w:val="24"/>
-          <w:shd w:val="clear" w:color="auto" w:fill="FFFFFF"/>
-        </w:rPr>
-        <w:t>numpy</w:t>
-      </w:r>
-      <w:proofErr w:type="spellEnd"/>
-      <w:r>
-        <w:rPr>
-          <w:rFonts w:ascii="Times New Roman" w:hAnsi="Times New Roman" w:cs="Times New Roman"/>
-          <w:color w:val="212121"/>
-          <w:sz w:val="24"/>
-          <w:szCs w:val="24"/>
-          <w:shd w:val="clear" w:color="auto" w:fill="FFFFFF"/>
-        </w:rPr>
-        <w:t xml:space="preserve">) orientado a la analítica, conocimientos básicos en </w:t>
-      </w:r>
-      <w:proofErr w:type="spellStart"/>
-      <w:r>
-        <w:rPr>
-          <w:rFonts w:ascii="Times New Roman" w:hAnsi="Times New Roman" w:cs="Times New Roman"/>
-          <w:color w:val="212121"/>
-          <w:sz w:val="24"/>
-          <w:szCs w:val="24"/>
-          <w:shd w:val="clear" w:color="auto" w:fill="FFFFFF"/>
-        </w:rPr>
-        <w:t>appscripts</w:t>
-      </w:r>
-      <w:proofErr w:type="spellEnd"/>
-      <w:r>
-        <w:rPr>
-          <w:rFonts w:ascii="Times New Roman" w:hAnsi="Times New Roman" w:cs="Times New Roman"/>
-          <w:color w:val="212121"/>
-          <w:sz w:val="24"/>
-          <w:szCs w:val="24"/>
-          <w:shd w:val="clear" w:color="auto" w:fill="FFFFFF"/>
-        </w:rPr>
-        <w:t xml:space="preserve"> (</w:t>
-      </w:r>
-      <w:proofErr w:type="spellStart"/>
-      <w:r>
-        <w:rPr>
-          <w:rFonts w:ascii="Times New Roman" w:hAnsi="Times New Roman" w:cs="Times New Roman"/>
-          <w:color w:val="212121"/>
-          <w:sz w:val="24"/>
-          <w:szCs w:val="24"/>
-          <w:shd w:val="clear" w:color="auto" w:fill="FFFFFF"/>
-        </w:rPr>
-        <w:t>Javascripts</w:t>
-      </w:r>
-      <w:proofErr w:type="spellEnd"/>
-      <w:r>
-        <w:rPr>
-          <w:rFonts w:ascii="Times New Roman" w:hAnsi="Times New Roman" w:cs="Times New Roman"/>
-          <w:color w:val="212121"/>
-          <w:sz w:val="24"/>
-          <w:szCs w:val="24"/>
-          <w:shd w:val="clear" w:color="auto" w:fill="FFFFFF"/>
-        </w:rPr>
-        <w:t xml:space="preserve">), </w:t>
-      </w:r>
-      <w:proofErr w:type="spellStart"/>
-      <w:r>
-        <w:rPr>
-          <w:rFonts w:ascii="Times New Roman" w:hAnsi="Times New Roman" w:cs="Times New Roman"/>
-          <w:color w:val="212121"/>
-          <w:sz w:val="24"/>
-          <w:szCs w:val="24"/>
-          <w:shd w:val="clear" w:color="auto" w:fill="FFFFFF"/>
-        </w:rPr>
-        <w:t>appsheets</w:t>
-      </w:r>
-      <w:proofErr w:type="spellEnd"/>
-      <w:r>
-        <w:rPr>
-          <w:rFonts w:ascii="Times New Roman" w:hAnsi="Times New Roman" w:cs="Times New Roman"/>
-          <w:color w:val="212121"/>
-          <w:sz w:val="24"/>
-          <w:szCs w:val="24"/>
-          <w:shd w:val="clear" w:color="auto" w:fill="FFFFFF"/>
-        </w:rPr>
-        <w:t xml:space="preserve">, java y </w:t>
-      </w:r>
-      <w:proofErr w:type="spellStart"/>
-      <w:r>
-        <w:rPr>
-          <w:rFonts w:ascii="Times New Roman" w:hAnsi="Times New Roman" w:cs="Times New Roman"/>
-          <w:color w:val="212121"/>
-          <w:sz w:val="24"/>
-          <w:szCs w:val="24"/>
-          <w:shd w:val="clear" w:color="auto" w:fill="FFFFFF"/>
-        </w:rPr>
-        <w:t>kotlin</w:t>
-      </w:r>
-      <w:proofErr w:type="spellEnd"/>
-      <w:r>
-        <w:rPr>
-          <w:rFonts w:ascii="Times New Roman" w:hAnsi="Times New Roman" w:cs="Times New Roman"/>
-          <w:color w:val="212121"/>
-          <w:sz w:val="24"/>
-          <w:szCs w:val="24"/>
-          <w:shd w:val="clear" w:color="auto" w:fill="FFFFFF"/>
-        </w:rPr>
-        <w:t>.</w:t>
+        <w:t>Danny Puin, estudiante de ingeniería de sistemas, con conocimientos en visualizadores de datos (Datastudio, power BI, entre otras), Python (librerías como pandas, matplotlib, numpy) orientado a la analítica, conocimientos básicos en appscripts (Javascripts), appsheets, java y kotlin.</w:t>
       </w:r>
       <w:r>
         <w:rPr>
@@ -4913,59 +4219,7 @@
           <w:szCs w:val="24"/>
           <w:shd w:val="clear" w:color="auto" w:fill="FFFFFF"/>
         </w:rPr>
-        <w:t xml:space="preserve">Desarrollador y </w:t>
-      </w:r>
-      <w:proofErr w:type="spellStart"/>
-      <w:r>
-        <w:rPr>
-          <w:rFonts w:ascii="Times New Roman" w:hAnsi="Times New Roman" w:cs="Times New Roman"/>
-          <w:b/>
-          <w:bCs/>
-          <w:color w:val="212121"/>
-          <w:sz w:val="24"/>
-          <w:szCs w:val="24"/>
-          <w:shd w:val="clear" w:color="auto" w:fill="FFFFFF"/>
-        </w:rPr>
-        <w:t>Product</w:t>
-      </w:r>
-      <w:proofErr w:type="spellEnd"/>
-      <w:r>
-        <w:rPr>
-          <w:rFonts w:ascii="Times New Roman" w:hAnsi="Times New Roman" w:cs="Times New Roman"/>
-          <w:b/>
-          <w:bCs/>
-          <w:color w:val="212121"/>
-          <w:sz w:val="24"/>
-          <w:szCs w:val="24"/>
-          <w:shd w:val="clear" w:color="auto" w:fill="FFFFFF"/>
-        </w:rPr>
-        <w:t xml:space="preserve"> </w:t>
-      </w:r>
-      <w:proofErr w:type="spellStart"/>
-      <w:r>
-        <w:rPr>
-          <w:rFonts w:ascii="Times New Roman" w:hAnsi="Times New Roman" w:cs="Times New Roman"/>
-          <w:b/>
-          <w:bCs/>
-          <w:color w:val="212121"/>
-          <w:sz w:val="24"/>
-          <w:szCs w:val="24"/>
-          <w:shd w:val="clear" w:color="auto" w:fill="FFFFFF"/>
-        </w:rPr>
-        <w:t>Owner</w:t>
-      </w:r>
-      <w:proofErr w:type="spellEnd"/>
-      <w:r>
-        <w:rPr>
-          <w:rFonts w:ascii="Times New Roman" w:hAnsi="Times New Roman" w:cs="Times New Roman"/>
-          <w:b/>
-          <w:bCs/>
-          <w:color w:val="212121"/>
-          <w:sz w:val="24"/>
-          <w:szCs w:val="24"/>
-          <w:shd w:val="clear" w:color="auto" w:fill="FFFFFF"/>
-        </w:rPr>
-        <w:t>.</w:t>
+        <w:t>Desarrollador y Product Owner.</w:t>
       </w:r>
     </w:p>
     <w:p>
@@ -5344,15 +4598,6 @@
   </w:num>
   <w:num w:numId="2">
     <w:abstractNumId w:val="1"/>
-    <w:lvlOverride w:ilvl="0"/>
-    <w:lvlOverride w:ilvl="1"/>
-    <w:lvlOverride w:ilvl="2"/>
-    <w:lvlOverride w:ilvl="3"/>
-    <w:lvlOverride w:ilvl="4"/>
-    <w:lvlOverride w:ilvl="5"/>
-    <w:lvlOverride w:ilvl="6"/>
-    <w:lvlOverride w:ilvl="7"/>
-    <w:lvlOverride w:ilvl="8"/>
   </w:num>
 </w:numbering>
 </file>

</xml_diff>